<commit_message>
can auto insert pictures
</commit_message>
<xml_diff>
--- a/常规定期检测报告模板/桥梁常规定期检测报告模板.docx
+++ b/常规定期检测报告模板/桥梁常规定期检测报告模板.docx
@@ -6298,8 +6298,8 @@
       <w:r>
         <w:fldChar w:fldCharType="end"/>
       </w:r>
-      <w:bookmarkStart w:id="16" w:name="_Toc317777146"/>
-      <w:bookmarkStart w:id="17" w:name="_Toc312074210"/>
+      <w:bookmarkStart w:id="16" w:name="_Toc312074210"/>
+      <w:bookmarkStart w:id="17" w:name="_Toc317777146"/>
       <w:bookmarkStart w:id="18" w:name="_Toc317780789"/>
       <w:bookmarkStart w:id="19" w:name="_Toc383866656"/>
     </w:p>
@@ -8584,32 +8584,32 @@
           <w:szCs w:val="24"/>
         </w:rPr>
       </w:pPr>
-      <w:bookmarkStart w:id="29" w:name="_Toc256000025"/>
-      <w:bookmarkStart w:id="30" w:name="_Toc256000212"/>
-      <w:bookmarkStart w:id="31" w:name="_Toc23226"/>
-      <w:bookmarkStart w:id="32" w:name="_Toc256000076"/>
-      <w:bookmarkStart w:id="33" w:name="_Toc256000042"/>
-      <w:bookmarkStart w:id="34" w:name="_Toc256000297"/>
-      <w:bookmarkStart w:id="35" w:name="_Toc436324216"/>
-      <w:bookmarkStart w:id="36" w:name="_Toc256000331"/>
-      <w:bookmarkStart w:id="37" w:name="_Toc256000229"/>
-      <w:bookmarkStart w:id="38" w:name="_Toc3938"/>
-      <w:bookmarkStart w:id="39" w:name="_Toc21106"/>
-      <w:bookmarkStart w:id="40" w:name="_Toc256000263"/>
-      <w:bookmarkStart w:id="41" w:name="_Toc256000195"/>
-      <w:bookmarkStart w:id="42" w:name="_Toc256000093"/>
-      <w:bookmarkStart w:id="43" w:name="_Toc256000178"/>
-      <w:bookmarkStart w:id="44" w:name="_Toc256000246"/>
-      <w:bookmarkStart w:id="45" w:name="_Toc24849"/>
-      <w:bookmarkStart w:id="46" w:name="_Toc435103113"/>
-      <w:bookmarkStart w:id="47" w:name="_Toc256000161"/>
-      <w:bookmarkStart w:id="48" w:name="_Toc256000314"/>
-      <w:bookmarkStart w:id="49" w:name="_Toc256000059"/>
-      <w:bookmarkStart w:id="50" w:name="_Toc256000280"/>
-      <w:bookmarkStart w:id="51" w:name="_Toc490813827"/>
-      <w:bookmarkStart w:id="52" w:name="_Toc256000110"/>
-      <w:bookmarkStart w:id="53" w:name="_Toc256000127"/>
-      <w:bookmarkStart w:id="54" w:name="_Toc256000008"/>
+      <w:bookmarkStart w:id="29" w:name="_Toc256000008"/>
+      <w:bookmarkStart w:id="30" w:name="_Toc256000127"/>
+      <w:bookmarkStart w:id="31" w:name="_Toc436324216"/>
+      <w:bookmarkStart w:id="32" w:name="_Toc256000331"/>
+      <w:bookmarkStart w:id="33" w:name="_Toc256000195"/>
+      <w:bookmarkStart w:id="34" w:name="_Toc256000161"/>
+      <w:bookmarkStart w:id="35" w:name="_Toc256000246"/>
+      <w:bookmarkStart w:id="36" w:name="_Toc256000263"/>
+      <w:bookmarkStart w:id="37" w:name="_Toc24849"/>
+      <w:bookmarkStart w:id="38" w:name="_Toc256000178"/>
+      <w:bookmarkStart w:id="39" w:name="_Toc256000093"/>
+      <w:bookmarkStart w:id="40" w:name="_Toc21106"/>
+      <w:bookmarkStart w:id="41" w:name="_Toc3938"/>
+      <w:bookmarkStart w:id="42" w:name="_Toc256000229"/>
+      <w:bookmarkStart w:id="43" w:name="_Toc435103113"/>
+      <w:bookmarkStart w:id="44" w:name="_Toc256000059"/>
+      <w:bookmarkStart w:id="45" w:name="_Toc256000280"/>
+      <w:bookmarkStart w:id="46" w:name="_Toc490813827"/>
+      <w:bookmarkStart w:id="47" w:name="_Toc256000110"/>
+      <w:bookmarkStart w:id="48" w:name="_Toc256000212"/>
+      <w:bookmarkStart w:id="49" w:name="_Toc256000314"/>
+      <w:bookmarkStart w:id="50" w:name="_Toc256000025"/>
+      <w:bookmarkStart w:id="51" w:name="_Toc23226"/>
+      <w:bookmarkStart w:id="52" w:name="_Toc256000076"/>
+      <w:bookmarkStart w:id="53" w:name="_Toc256000042"/>
+      <w:bookmarkStart w:id="54" w:name="_Toc256000297"/>
       <w:r>
         <w:rPr>
           <w:rFonts w:hint="eastAsia" w:ascii="楷体_GB2312" w:hAnsi="楷体_GB2312" w:eastAsia="楷体_GB2312" w:cs="楷体_GB2312"/>
@@ -8791,8 +8791,36 @@
       </w:pPr>
       <w:bookmarkStart w:id="55" w:name="BridgeDeckInspectionResultTable"/>
       <w:bookmarkEnd w:id="55"/>
-      <w:bookmarkStart w:id="204" w:name="_GoBack"/>
-      <w:bookmarkEnd w:id="204"/>
+      <w:bookmarkStart w:id="205" w:name="_GoBack"/>
+      <w:bookmarkEnd w:id="205"/>
+    </w:p>
+    <w:p>
+      <w:pPr>
+        <w:pageBreakBefore w:val="0"/>
+        <w:widowControl w:val="0"/>
+        <w:kinsoku/>
+        <w:wordWrap/>
+        <w:overflowPunct/>
+        <w:topLinePunct w:val="0"/>
+        <w:autoSpaceDE/>
+        <w:autoSpaceDN/>
+        <w:bidi w:val="0"/>
+        <w:adjustRightInd/>
+        <w:snapToGrid/>
+        <w:spacing w:line="400" w:lineRule="exact"/>
+        <w:ind w:firstLine="480" w:firstLineChars="200"/>
+        <w:jc w:val="center"/>
+        <w:textAlignment w:val="auto"/>
+        <w:rPr>
+          <w:rFonts w:hint="eastAsia" w:ascii="楷体_GB2312" w:hAnsi="楷体_GB2312" w:eastAsia="楷体_GB2312" w:cs="楷体_GB2312"/>
+          <w:color w:val="auto"/>
+          <w:sz w:val="24"/>
+          <w:szCs w:val="24"/>
+          <w:lang w:val="en-US" w:eastAsia="zh-CN"/>
+        </w:rPr>
+      </w:pPr>
+      <w:bookmarkStart w:id="56" w:name="BridgeDeckInspectionResultPictureTable"/>
+      <w:bookmarkEnd w:id="56"/>
     </w:p>
     <w:p>
       <w:pPr>
@@ -8804,30 +8832,30 @@
           <w:color w:val="auto"/>
         </w:rPr>
       </w:pPr>
-      <w:bookmarkStart w:id="56" w:name="_Toc256000264"/>
-      <w:bookmarkStart w:id="57" w:name="_Toc256000128"/>
-      <w:bookmarkStart w:id="58" w:name="_Toc256000026"/>
-      <w:bookmarkStart w:id="59" w:name="_Toc256000213"/>
-      <w:bookmarkStart w:id="60" w:name="_Toc256000077"/>
-      <w:bookmarkStart w:id="61" w:name="_Toc256000179"/>
-      <w:bookmarkStart w:id="62" w:name="_Toc256000094"/>
-      <w:bookmarkStart w:id="63" w:name="_Toc26370"/>
-      <w:bookmarkStart w:id="64" w:name="_Toc16706"/>
-      <w:bookmarkStart w:id="65" w:name="_Toc256000111"/>
-      <w:bookmarkStart w:id="66" w:name="_Toc256000196"/>
+      <w:bookmarkStart w:id="57" w:name="_Toc256000162"/>
+      <w:bookmarkStart w:id="58" w:name="_Toc256000315"/>
+      <w:bookmarkStart w:id="59" w:name="_Toc256000145"/>
+      <w:bookmarkStart w:id="60" w:name="_Toc6098"/>
+      <w:bookmarkStart w:id="61" w:name="_Toc256000247"/>
+      <w:bookmarkStart w:id="62" w:name="_Toc256000043"/>
+      <w:bookmarkStart w:id="63" w:name="_Toc256000281"/>
+      <w:bookmarkStart w:id="64" w:name="_Toc256000230"/>
+      <w:bookmarkStart w:id="65" w:name="_Toc256000298"/>
+      <w:bookmarkStart w:id="66" w:name="_Toc5239"/>
       <w:bookmarkStart w:id="67" w:name="_Toc256000009"/>
-      <w:bookmarkStart w:id="68" w:name="_Toc5239"/>
-      <w:bookmarkStart w:id="69" w:name="_Toc256000298"/>
-      <w:bookmarkStart w:id="70" w:name="_Toc256000043"/>
-      <w:bookmarkStart w:id="71" w:name="_Toc256000230"/>
-      <w:bookmarkStart w:id="72" w:name="_Toc256000281"/>
-      <w:bookmarkStart w:id="73" w:name="_Toc256000247"/>
-      <w:bookmarkStart w:id="74" w:name="_Toc6098"/>
-      <w:bookmarkStart w:id="75" w:name="_Toc256000145"/>
-      <w:bookmarkStart w:id="76" w:name="_Toc256000315"/>
-      <w:bookmarkStart w:id="77" w:name="_Toc256000162"/>
-      <w:bookmarkStart w:id="78" w:name="_Toc256000332"/>
-      <w:bookmarkStart w:id="79" w:name="_Toc256000060"/>
+      <w:bookmarkStart w:id="68" w:name="_Toc256000196"/>
+      <w:bookmarkStart w:id="69" w:name="_Toc256000111"/>
+      <w:bookmarkStart w:id="70" w:name="_Toc16706"/>
+      <w:bookmarkStart w:id="71" w:name="_Toc256000094"/>
+      <w:bookmarkStart w:id="72" w:name="_Toc26370"/>
+      <w:bookmarkStart w:id="73" w:name="_Toc256000179"/>
+      <w:bookmarkStart w:id="74" w:name="_Toc256000077"/>
+      <w:bookmarkStart w:id="75" w:name="_Toc256000213"/>
+      <w:bookmarkStart w:id="76" w:name="_Toc256000026"/>
+      <w:bookmarkStart w:id="77" w:name="_Toc256000264"/>
+      <w:bookmarkStart w:id="78" w:name="_Toc256000128"/>
+      <w:bookmarkStart w:id="79" w:name="_Toc256000332"/>
+      <w:bookmarkStart w:id="80" w:name="_Toc256000060"/>
       <w:r>
         <w:rPr>
           <w:rFonts w:hint="eastAsia" w:ascii="楷体_GB2312" w:hAnsi="楷体_GB2312" w:eastAsia="楷体_GB2312" w:cs="楷体_GB2312"/>
@@ -8837,7 +8865,6 @@
         </w:rPr>
         <w:t>2.2 上部结构检查结果</w:t>
       </w:r>
-      <w:bookmarkEnd w:id="56"/>
       <w:bookmarkEnd w:id="57"/>
       <w:bookmarkEnd w:id="58"/>
       <w:bookmarkEnd w:id="59"/>
@@ -8861,6 +8888,7 @@
       <w:bookmarkEnd w:id="77"/>
       <w:bookmarkEnd w:id="78"/>
       <w:bookmarkEnd w:id="79"/>
+      <w:bookmarkEnd w:id="80"/>
     </w:p>
     <w:p>
       <w:pPr>
@@ -9021,30 +9049,30 @@
           <w:szCs w:val="24"/>
         </w:rPr>
       </w:pPr>
-      <w:bookmarkStart w:id="80" w:name="_Toc256000163"/>
-      <w:bookmarkStart w:id="81" w:name="_Toc21290"/>
-      <w:bookmarkStart w:id="82" w:name="_Toc256000146"/>
-      <w:bookmarkStart w:id="83" w:name="_Toc256000129"/>
-      <w:bookmarkStart w:id="84" w:name="_Toc256000316"/>
-      <w:bookmarkStart w:id="85" w:name="_Toc256000197"/>
-      <w:bookmarkStart w:id="86" w:name="_Toc256000299"/>
-      <w:bookmarkStart w:id="87" w:name="_Toc256000231"/>
-      <w:bookmarkStart w:id="88" w:name="_Toc256000265"/>
-      <w:bookmarkStart w:id="89" w:name="_Toc256000214"/>
-      <w:bookmarkStart w:id="90" w:name="_Toc256000078"/>
-      <w:bookmarkStart w:id="91" w:name="_Toc256000333"/>
-      <w:bookmarkStart w:id="92" w:name="_Toc2961"/>
-      <w:bookmarkStart w:id="93" w:name="_Toc256000180"/>
-      <w:bookmarkStart w:id="94" w:name="_Toc256000095"/>
-      <w:bookmarkStart w:id="95" w:name="_Toc256000248"/>
-      <w:bookmarkStart w:id="96" w:name="_Toc9121"/>
-      <w:bookmarkStart w:id="97" w:name="_Toc256000282"/>
-      <w:bookmarkStart w:id="98" w:name="_Toc25482"/>
-      <w:bookmarkStart w:id="99" w:name="_Toc256000044"/>
-      <w:bookmarkStart w:id="100" w:name="_Toc490813829"/>
-      <w:bookmarkStart w:id="101" w:name="_Toc256000061"/>
-      <w:bookmarkStart w:id="102" w:name="_Toc256000010"/>
-      <w:bookmarkStart w:id="103" w:name="_Toc256000112"/>
+      <w:bookmarkStart w:id="81" w:name="_Toc256000163"/>
+      <w:bookmarkStart w:id="82" w:name="_Toc21290"/>
+      <w:bookmarkStart w:id="83" w:name="_Toc256000146"/>
+      <w:bookmarkStart w:id="84" w:name="_Toc256000129"/>
+      <w:bookmarkStart w:id="85" w:name="_Toc256000316"/>
+      <w:bookmarkStart w:id="86" w:name="_Toc256000197"/>
+      <w:bookmarkStart w:id="87" w:name="_Toc256000299"/>
+      <w:bookmarkStart w:id="88" w:name="_Toc256000231"/>
+      <w:bookmarkStart w:id="89" w:name="_Toc256000265"/>
+      <w:bookmarkStart w:id="90" w:name="_Toc256000214"/>
+      <w:bookmarkStart w:id="91" w:name="_Toc256000078"/>
+      <w:bookmarkStart w:id="92" w:name="_Toc256000333"/>
+      <w:bookmarkStart w:id="93" w:name="_Toc2961"/>
+      <w:bookmarkStart w:id="94" w:name="_Toc256000180"/>
+      <w:bookmarkStart w:id="95" w:name="_Toc256000095"/>
+      <w:bookmarkStart w:id="96" w:name="_Toc256000248"/>
+      <w:bookmarkStart w:id="97" w:name="_Toc9121"/>
+      <w:bookmarkStart w:id="98" w:name="_Toc256000282"/>
+      <w:bookmarkStart w:id="99" w:name="_Toc25482"/>
+      <w:bookmarkStart w:id="100" w:name="_Toc256000044"/>
+      <w:bookmarkStart w:id="101" w:name="_Toc490813829"/>
+      <w:bookmarkStart w:id="102" w:name="_Toc256000061"/>
+      <w:bookmarkStart w:id="103" w:name="_Toc256000010"/>
+      <w:bookmarkStart w:id="104" w:name="_Toc256000112"/>
       <w:r>
         <w:rPr>
           <w:rFonts w:hint="eastAsia" w:ascii="楷体_GB2312" w:hAnsi="楷体_GB2312" w:eastAsia="楷体_GB2312" w:cs="楷体_GB2312"/>
@@ -9054,7 +9082,6 @@
         </w:rPr>
         <w:t>2.3 下部结构检查结果</w:t>
       </w:r>
-      <w:bookmarkEnd w:id="80"/>
       <w:bookmarkEnd w:id="81"/>
       <w:bookmarkEnd w:id="82"/>
       <w:bookmarkEnd w:id="83"/>
@@ -9078,6 +9105,7 @@
       <w:bookmarkEnd w:id="101"/>
       <w:bookmarkEnd w:id="102"/>
       <w:bookmarkEnd w:id="103"/>
+      <w:bookmarkEnd w:id="104"/>
       <w:r>
         <w:rPr>
           <w:rFonts w:hint="eastAsia" w:ascii="楷体_GB2312" w:hAnsi="楷体_GB2312" w:eastAsia="楷体_GB2312" w:cs="楷体_GB2312"/>
@@ -9272,7 +9300,7 @@
           <w:szCs w:val="24"/>
         </w:rPr>
       </w:pPr>
-      <w:bookmarkStart w:id="104" w:name="_Toc10908"/>
+      <w:bookmarkStart w:id="105" w:name="_Toc10908"/>
       <w:r>
         <w:rPr>
           <w:rFonts w:hint="eastAsia" w:ascii="楷体_GB2312" w:eastAsia="楷体_GB2312"/>
@@ -9282,7 +9310,7 @@
         </w:rPr>
         <w:t>桥梁静载试验</w:t>
       </w:r>
-      <w:bookmarkEnd w:id="104"/>
+      <w:bookmarkEnd w:id="105"/>
     </w:p>
     <w:p>
       <w:pPr>
@@ -9299,7 +9327,7 @@
           <w:szCs w:val="24"/>
         </w:rPr>
       </w:pPr>
-      <w:bookmarkStart w:id="105" w:name="_Toc17466"/>
+      <w:bookmarkStart w:id="106" w:name="_Toc17466"/>
       <w:r>
         <w:rPr>
           <w:rFonts w:hint="eastAsia" w:ascii="楷体_GB2312" w:hAnsi="楷体_GB2312" w:eastAsia="楷体_GB2312"/>
@@ -9308,7 +9336,7 @@
         </w:rPr>
         <w:t>静载试验概况</w:t>
       </w:r>
-      <w:bookmarkEnd w:id="105"/>
+      <w:bookmarkEnd w:id="106"/>
     </w:p>
     <w:p>
       <w:pPr>
@@ -9337,18 +9365,18 @@
           <w:sz w:val="24"/>
         </w:rPr>
       </w:pPr>
-      <w:bookmarkStart w:id="106" w:name="_Toc31858"/>
-      <w:bookmarkStart w:id="107" w:name="_Toc470253994"/>
-      <w:bookmarkStart w:id="108" w:name="_Toc398305882"/>
-      <w:bookmarkStart w:id="109" w:name="_Toc398541186"/>
-      <w:bookmarkStart w:id="110" w:name="_Toc399658317"/>
-      <w:bookmarkStart w:id="111" w:name="_Toc399150332"/>
-      <w:bookmarkStart w:id="112" w:name="_Toc19741"/>
-      <w:bookmarkStart w:id="113" w:name="_Toc14043"/>
-      <w:bookmarkStart w:id="114" w:name="_Toc12599"/>
-      <w:bookmarkStart w:id="115" w:name="_Toc394613369"/>
-      <w:bookmarkStart w:id="116" w:name="_Toc17248"/>
-      <w:bookmarkStart w:id="117" w:name="_Toc399517690"/>
+      <w:bookmarkStart w:id="107" w:name="_Toc31858"/>
+      <w:bookmarkStart w:id="108" w:name="_Toc470253994"/>
+      <w:bookmarkStart w:id="109" w:name="_Toc398305882"/>
+      <w:bookmarkStart w:id="110" w:name="_Toc398541186"/>
+      <w:bookmarkStart w:id="111" w:name="_Toc399658317"/>
+      <w:bookmarkStart w:id="112" w:name="_Toc399150332"/>
+      <w:bookmarkStart w:id="113" w:name="_Toc19741"/>
+      <w:bookmarkStart w:id="114" w:name="_Toc14043"/>
+      <w:bookmarkStart w:id="115" w:name="_Toc12599"/>
+      <w:bookmarkStart w:id="116" w:name="_Toc394613369"/>
+      <w:bookmarkStart w:id="117" w:name="_Toc17248"/>
+      <w:bookmarkStart w:id="118" w:name="_Toc399517690"/>
       <w:r>
         <w:rPr>
           <w:rFonts w:hint="eastAsia" w:ascii="楷体_GB2312" w:eastAsia="楷体_GB2312"/>
@@ -9366,7 +9394,6 @@
         </w:rPr>
         <w:t>.1.1 试验荷载</w:t>
       </w:r>
-      <w:bookmarkEnd w:id="106"/>
       <w:bookmarkEnd w:id="107"/>
       <w:bookmarkEnd w:id="108"/>
       <w:bookmarkEnd w:id="109"/>
@@ -9378,6 +9405,7 @@
       <w:bookmarkEnd w:id="115"/>
       <w:bookmarkEnd w:id="116"/>
       <w:bookmarkEnd w:id="117"/>
+      <w:bookmarkEnd w:id="118"/>
     </w:p>
     <w:p>
       <w:pPr>
@@ -9709,7 +9737,7 @@
           <w:lang w:eastAsia="zh-CN"/>
         </w:rPr>
       </w:pPr>
-      <w:bookmarkStart w:id="118" w:name="_Ref16254"/>
+      <w:bookmarkStart w:id="119" w:name="_Ref16254"/>
       <w:r>
         <w:rPr>
           <w:b/>
@@ -9796,7 +9824,7 @@
         </w:rPr>
         <w:fldChar w:fldCharType="end"/>
       </w:r>
-      <w:bookmarkEnd w:id="118"/>
+      <w:bookmarkEnd w:id="119"/>
       <w:r>
         <w:rPr>
           <w:rFonts w:hint="eastAsia" w:cs="Times New Roman"/>
@@ -11911,15 +11939,15 @@
           <w:sz w:val="24"/>
         </w:rPr>
       </w:pPr>
-      <w:bookmarkStart w:id="119" w:name="_Toc21954"/>
-      <w:bookmarkStart w:id="120" w:name="_Toc23349"/>
-      <w:bookmarkStart w:id="121" w:name="_Toc13361"/>
-      <w:bookmarkStart w:id="122" w:name="_Toc29612"/>
-      <w:bookmarkStart w:id="123" w:name="_Toc399517691"/>
-      <w:bookmarkStart w:id="124" w:name="_Toc399150333"/>
-      <w:bookmarkStart w:id="125" w:name="_Toc399658318"/>
-      <w:bookmarkStart w:id="126" w:name="_Toc16323"/>
-      <w:bookmarkStart w:id="127" w:name="_Toc470253995"/>
+      <w:bookmarkStart w:id="120" w:name="_Toc399150333"/>
+      <w:bookmarkStart w:id="121" w:name="_Toc470253995"/>
+      <w:bookmarkStart w:id="122" w:name="_Toc16323"/>
+      <w:bookmarkStart w:id="123" w:name="_Toc399658318"/>
+      <w:bookmarkStart w:id="124" w:name="_Toc399517691"/>
+      <w:bookmarkStart w:id="125" w:name="_Toc29612"/>
+      <w:bookmarkStart w:id="126" w:name="_Toc13361"/>
+      <w:bookmarkStart w:id="127" w:name="_Toc23349"/>
+      <w:bookmarkStart w:id="128" w:name="_Toc21954"/>
       <w:r>
         <w:rPr>
           <w:rFonts w:hint="eastAsia" w:ascii="楷体_GB2312" w:eastAsia="楷体_GB2312"/>
@@ -11937,7 +11965,6 @@
         </w:rPr>
         <w:t>.1.2 加载工况及荷载效率</w:t>
       </w:r>
-      <w:bookmarkEnd w:id="119"/>
       <w:bookmarkEnd w:id="120"/>
       <w:bookmarkEnd w:id="121"/>
       <w:bookmarkEnd w:id="122"/>
@@ -11946,6 +11973,7 @@
       <w:bookmarkEnd w:id="125"/>
       <w:bookmarkEnd w:id="126"/>
       <w:bookmarkEnd w:id="127"/>
+      <w:bookmarkEnd w:id="128"/>
     </w:p>
     <w:p>
       <w:pPr>
@@ -12079,7 +12107,7 @@
           <w:sz w:val="24"/>
         </w:rPr>
       </w:pPr>
-      <w:bookmarkStart w:id="128" w:name="_Ref292269479"/>
+      <w:bookmarkStart w:id="129" w:name="_Ref292269479"/>
       <w:r>
         <w:rPr>
           <w:rFonts w:hint="default" w:ascii="Times New Roman" w:hAnsi="Times New Roman" w:eastAsia="楷体_GB2312" w:cs="Times New Roman"/>
@@ -12417,7 +12445,7 @@
         </w:rPr>
         <w:t>-2。</w:t>
       </w:r>
-      <w:bookmarkStart w:id="129" w:name="_Ref301692716"/>
+      <w:bookmarkStart w:id="130" w:name="_Ref301692716"/>
     </w:p>
     <w:p>
       <w:pPr>
@@ -12432,7 +12460,7 @@
           <w:szCs w:val="24"/>
         </w:rPr>
       </w:pPr>
-      <w:bookmarkStart w:id="130" w:name="_Ref292270072"/>
+      <w:bookmarkStart w:id="131" w:name="_Ref292270072"/>
       <w:r>
         <w:rPr>
           <w:rFonts w:hint="eastAsia" w:ascii="楷体_GB2312" w:hAnsi="Times New Roman" w:eastAsia="楷体_GB2312" w:cs="Times New Roman"/>
@@ -12443,7 +12471,7 @@
         </w:rPr>
         <w:t>表</w:t>
       </w:r>
-      <w:bookmarkEnd w:id="130"/>
+      <w:bookmarkEnd w:id="131"/>
       <w:r>
         <w:rPr>
           <w:rFonts w:hint="eastAsia" w:ascii="楷体_GB2312" w:hAnsi="Times New Roman" w:eastAsia="楷体_GB2312" w:cs="Times New Roman"/>
@@ -12487,8 +12515,8 @@
         <w:t xml:space="preserve"> 各工况加载内容及试验荷载效率一览表</w:t>
       </w:r>
     </w:p>
-    <w:bookmarkEnd w:id="128"/>
     <w:bookmarkEnd w:id="129"/>
+    <w:bookmarkEnd w:id="130"/>
     <w:tbl>
       <w:tblPr>
         <w:tblStyle w:val="32"/>
@@ -13875,7 +13903,7 @@
           <w:szCs w:val="24"/>
         </w:rPr>
       </w:pPr>
-      <w:bookmarkStart w:id="131" w:name="_Ref353538765"/>
+      <w:bookmarkStart w:id="132" w:name="_Ref353538765"/>
       <w:r>
         <w:rPr>
           <w:rFonts w:hint="eastAsia" w:ascii="楷体_GB2312" w:hAnsi="宋体" w:eastAsia="楷体_GB2312"/>
@@ -13884,7 +13912,7 @@
         </w:rPr>
         <w:t>图</w:t>
       </w:r>
-      <w:bookmarkEnd w:id="131"/>
+      <w:bookmarkEnd w:id="132"/>
       <w:r>
         <w:rPr>
           <w:rFonts w:hint="eastAsia" w:ascii="楷体_GB2312" w:hAnsi="宋体" w:eastAsia="楷体_GB2312"/>
@@ -14090,18 +14118,18 @@
           <w:sz w:val="24"/>
         </w:rPr>
       </w:pPr>
-      <w:bookmarkStart w:id="132" w:name="_Toc394613371"/>
-      <w:bookmarkStart w:id="133" w:name="_Toc10717"/>
-      <w:bookmarkStart w:id="134" w:name="_Toc20568"/>
-      <w:bookmarkStart w:id="135" w:name="_Toc6169"/>
-      <w:bookmarkStart w:id="136" w:name="_Toc7673"/>
-      <w:bookmarkStart w:id="137" w:name="_Toc1638"/>
-      <w:bookmarkStart w:id="138" w:name="_Toc399517692"/>
-      <w:bookmarkStart w:id="139" w:name="_Toc399150334"/>
-      <w:bookmarkStart w:id="140" w:name="_Toc399658319"/>
-      <w:bookmarkStart w:id="141" w:name="_Toc470253996"/>
-      <w:bookmarkStart w:id="142" w:name="_Toc398305884"/>
-      <w:bookmarkStart w:id="143" w:name="_Toc398541188"/>
+      <w:bookmarkStart w:id="133" w:name="_Toc394613371"/>
+      <w:bookmarkStart w:id="134" w:name="_Toc10717"/>
+      <w:bookmarkStart w:id="135" w:name="_Toc20568"/>
+      <w:bookmarkStart w:id="136" w:name="_Toc6169"/>
+      <w:bookmarkStart w:id="137" w:name="_Toc7673"/>
+      <w:bookmarkStart w:id="138" w:name="_Toc1638"/>
+      <w:bookmarkStart w:id="139" w:name="_Toc399517692"/>
+      <w:bookmarkStart w:id="140" w:name="_Toc399150334"/>
+      <w:bookmarkStart w:id="141" w:name="_Toc399658319"/>
+      <w:bookmarkStart w:id="142" w:name="_Toc470253996"/>
+      <w:bookmarkStart w:id="143" w:name="_Toc398305884"/>
+      <w:bookmarkStart w:id="144" w:name="_Toc398541188"/>
       <w:r>
         <w:rPr>
           <w:rFonts w:hint="eastAsia" w:ascii="楷体_GB2312" w:eastAsia="楷体_GB2312"/>
@@ -14119,7 +14147,6 @@
         </w:rPr>
         <w:t>.1.3 测点布置</w:t>
       </w:r>
-      <w:bookmarkEnd w:id="132"/>
       <w:bookmarkEnd w:id="133"/>
       <w:bookmarkEnd w:id="134"/>
       <w:bookmarkEnd w:id="135"/>
@@ -14131,6 +14158,7 @@
       <w:bookmarkEnd w:id="141"/>
       <w:bookmarkEnd w:id="142"/>
       <w:bookmarkEnd w:id="143"/>
+      <w:bookmarkEnd w:id="144"/>
     </w:p>
     <w:p>
       <w:pPr>
@@ -14141,7 +14169,7 @@
           <w:sz w:val="24"/>
         </w:rPr>
       </w:pPr>
-      <w:bookmarkStart w:id="144" w:name="_Toc277773927"/>
+      <w:bookmarkStart w:id="145" w:name="_Toc277773927"/>
       <w:r>
         <w:rPr>
           <w:rFonts w:hint="eastAsia" w:ascii="楷体_GB2312" w:eastAsia="楷体_GB2312"/>
@@ -14149,7 +14177,7 @@
         </w:rPr>
         <w:t>(1)挠度测点</w:t>
       </w:r>
-      <w:bookmarkEnd w:id="144"/>
+      <w:bookmarkEnd w:id="145"/>
       <w:r>
         <w:rPr>
           <w:rFonts w:hint="eastAsia" w:ascii="楷体_GB2312" w:eastAsia="楷体_GB2312"/>
@@ -15147,15 +15175,15 @@
           <w:sz w:val="24"/>
         </w:rPr>
       </w:pPr>
-      <w:bookmarkStart w:id="145" w:name="_Toc399150335"/>
-      <w:bookmarkStart w:id="146" w:name="_Toc399517693"/>
-      <w:bookmarkStart w:id="147" w:name="_Toc399658320"/>
-      <w:bookmarkStart w:id="148" w:name="_Toc851"/>
-      <w:bookmarkStart w:id="149" w:name="_Toc1291"/>
-      <w:bookmarkStart w:id="150" w:name="_Toc31615"/>
-      <w:bookmarkStart w:id="151" w:name="_Toc470253997"/>
-      <w:bookmarkStart w:id="152" w:name="_Toc14538"/>
-      <w:bookmarkStart w:id="153" w:name="_Toc26545"/>
+      <w:bookmarkStart w:id="146" w:name="_Toc399150335"/>
+      <w:bookmarkStart w:id="147" w:name="_Toc399517693"/>
+      <w:bookmarkStart w:id="148" w:name="_Toc399658320"/>
+      <w:bookmarkStart w:id="149" w:name="_Toc851"/>
+      <w:bookmarkStart w:id="150" w:name="_Toc1291"/>
+      <w:bookmarkStart w:id="151" w:name="_Toc31615"/>
+      <w:bookmarkStart w:id="152" w:name="_Toc470253997"/>
+      <w:bookmarkStart w:id="153" w:name="_Toc14538"/>
+      <w:bookmarkStart w:id="154" w:name="_Toc26545"/>
       <w:r>
         <w:rPr>
           <w:rFonts w:hint="eastAsia" w:ascii="楷体_GB2312" w:eastAsia="楷体_GB2312"/>
@@ -15173,9 +15201,9 @@
         </w:rPr>
         <w:t>.1.4 加载</w:t>
       </w:r>
-      <w:bookmarkEnd w:id="145"/>
       <w:bookmarkEnd w:id="146"/>
       <w:bookmarkEnd w:id="147"/>
+      <w:bookmarkEnd w:id="148"/>
       <w:r>
         <w:rPr>
           <w:rFonts w:hint="eastAsia" w:ascii="楷体_GB2312" w:eastAsia="楷体_GB2312"/>
@@ -15184,12 +15212,12 @@
         </w:rPr>
         <w:t>过程</w:t>
       </w:r>
-      <w:bookmarkEnd w:id="148"/>
       <w:bookmarkEnd w:id="149"/>
       <w:bookmarkEnd w:id="150"/>
       <w:bookmarkEnd w:id="151"/>
       <w:bookmarkEnd w:id="152"/>
       <w:bookmarkEnd w:id="153"/>
+      <w:bookmarkEnd w:id="154"/>
     </w:p>
     <w:p>
       <w:pPr>
@@ -15239,7 +15267,7 @@
           <w:szCs w:val="24"/>
         </w:rPr>
       </w:pPr>
-      <w:bookmarkStart w:id="154" w:name="_Toc31813"/>
+      <w:bookmarkStart w:id="155" w:name="_Toc31813"/>
       <w:r>
         <w:rPr>
           <w:rFonts w:hint="eastAsia" w:ascii="楷体_GB2312" w:hAnsi="楷体_GB2312" w:eastAsia="楷体_GB2312"/>
@@ -15257,7 +15285,7 @@
         </w:rPr>
         <w:t>结果</w:t>
       </w:r>
-      <w:bookmarkEnd w:id="154"/>
+      <w:bookmarkEnd w:id="155"/>
     </w:p>
     <w:p>
       <w:pPr>
@@ -15269,10 +15297,10 @@
           <w:sz w:val="24"/>
         </w:rPr>
       </w:pPr>
-      <w:bookmarkStart w:id="155" w:name="_Toc5805"/>
-      <w:bookmarkStart w:id="156" w:name="_Toc22485"/>
-      <w:bookmarkStart w:id="157" w:name="_Toc7901"/>
-      <w:bookmarkStart w:id="158" w:name="_Toc30591"/>
+      <w:bookmarkStart w:id="156" w:name="_Toc5805"/>
+      <w:bookmarkStart w:id="157" w:name="_Toc22485"/>
+      <w:bookmarkStart w:id="158" w:name="_Toc7901"/>
+      <w:bookmarkStart w:id="159" w:name="_Toc30591"/>
       <w:r>
         <w:rPr>
           <w:rFonts w:hint="eastAsia" w:ascii="楷体_GB2312" w:eastAsia="楷体_GB2312"/>
@@ -15333,10 +15361,10 @@
         </w:rPr>
         <w:t>工况一测试结果</w:t>
       </w:r>
-      <w:bookmarkEnd w:id="155"/>
       <w:bookmarkEnd w:id="156"/>
       <w:bookmarkEnd w:id="157"/>
       <w:bookmarkEnd w:id="158"/>
+      <w:bookmarkEnd w:id="159"/>
     </w:p>
     <w:p>
       <w:pPr>
@@ -15366,8 +15394,8 @@
           <w:sz w:val="24"/>
         </w:rPr>
       </w:pPr>
-      <w:bookmarkStart w:id="159" w:name="ReportStart"/>
-      <w:bookmarkEnd w:id="159"/>
+      <w:bookmarkStart w:id="160" w:name="ReportStart"/>
+      <w:bookmarkEnd w:id="160"/>
     </w:p>
     <w:p>
       <w:pPr>
@@ -15396,7 +15424,7 @@
           <w:sz w:val="24"/>
         </w:rPr>
       </w:pPr>
-      <w:bookmarkStart w:id="160" w:name="_Toc428612478"/>
+      <w:bookmarkStart w:id="161" w:name="_Toc428612478"/>
       <w:r>
         <w:rPr>
           <w:rFonts w:hint="eastAsia" w:ascii="楷体_GB2312" w:eastAsia="楷体_GB2312"/>
@@ -15405,7 +15433,7 @@
         <w:t>试验过程中，桥梁各部件工作状况未见明显异常。</w:t>
       </w:r>
     </w:p>
-    <w:bookmarkEnd w:id="160"/>
+    <w:bookmarkEnd w:id="161"/>
     <w:p>
       <w:pPr>
         <w:spacing w:line="440" w:lineRule="exact"/>
@@ -15464,7 +15492,7 @@
           <w:szCs w:val="24"/>
         </w:rPr>
       </w:pPr>
-      <w:bookmarkStart w:id="161" w:name="_Toc22504"/>
+      <w:bookmarkStart w:id="162" w:name="_Toc22504"/>
       <w:r>
         <w:rPr>
           <w:rFonts w:hint="eastAsia" w:ascii="楷体_GB2312" w:eastAsia="楷体_GB2312"/>
@@ -15474,7 +15502,7 @@
         </w:rPr>
         <w:t>桥梁动载试验</w:t>
       </w:r>
-      <w:bookmarkEnd w:id="161"/>
+      <w:bookmarkEnd w:id="162"/>
     </w:p>
     <w:p>
       <w:pPr>
@@ -15510,7 +15538,7 @@
           <w:szCs w:val="24"/>
         </w:rPr>
       </w:pPr>
-      <w:bookmarkStart w:id="162" w:name="_Toc14491"/>
+      <w:bookmarkStart w:id="163" w:name="_Toc14491"/>
       <w:r>
         <w:rPr>
           <w:rFonts w:hint="eastAsia" w:ascii="楷体_GB2312" w:hAnsi="楷体_GB2312" w:eastAsia="楷体_GB2312"/>
@@ -15527,7 +15555,7 @@
         </w:rPr>
         <w:t>特性试验</w:t>
       </w:r>
-      <w:bookmarkEnd w:id="162"/>
+      <w:bookmarkEnd w:id="163"/>
     </w:p>
     <w:p>
       <w:pPr>
@@ -15539,12 +15567,12 @@
           <w:sz w:val="24"/>
         </w:rPr>
       </w:pPr>
-      <w:bookmarkStart w:id="163" w:name="_Toc4862"/>
-      <w:bookmarkStart w:id="164" w:name="_Toc470254002"/>
-      <w:bookmarkStart w:id="165" w:name="_Toc3632"/>
-      <w:bookmarkStart w:id="166" w:name="_Toc13414"/>
-      <w:bookmarkStart w:id="167" w:name="_Toc20151"/>
-      <w:bookmarkStart w:id="168" w:name="_Toc15999"/>
+      <w:bookmarkStart w:id="164" w:name="_Toc4862"/>
+      <w:bookmarkStart w:id="165" w:name="_Toc470254002"/>
+      <w:bookmarkStart w:id="166" w:name="_Toc3632"/>
+      <w:bookmarkStart w:id="167" w:name="_Toc13414"/>
+      <w:bookmarkStart w:id="168" w:name="_Toc20151"/>
+      <w:bookmarkStart w:id="169" w:name="_Toc15999"/>
       <w:r>
         <w:rPr>
           <w:rFonts w:hint="eastAsia" w:ascii="楷体_GB2312" w:eastAsia="楷体_GB2312"/>
@@ -15570,12 +15598,12 @@
         </w:rPr>
         <w:t>布置</w:t>
       </w:r>
-      <w:bookmarkEnd w:id="163"/>
       <w:bookmarkEnd w:id="164"/>
       <w:bookmarkEnd w:id="165"/>
       <w:bookmarkEnd w:id="166"/>
       <w:bookmarkEnd w:id="167"/>
       <w:bookmarkEnd w:id="168"/>
+      <w:bookmarkEnd w:id="169"/>
     </w:p>
     <w:p>
       <w:pPr>
@@ -15773,12 +15801,12 @@
           <w:sz w:val="24"/>
         </w:rPr>
       </w:pPr>
-      <w:bookmarkStart w:id="169" w:name="_Toc27192"/>
-      <w:bookmarkStart w:id="170" w:name="_Toc31067"/>
-      <w:bookmarkStart w:id="171" w:name="_Toc470254003"/>
-      <w:bookmarkStart w:id="172" w:name="_Toc26839"/>
-      <w:bookmarkStart w:id="173" w:name="_Toc10124"/>
-      <w:bookmarkStart w:id="174" w:name="_Toc15313"/>
+      <w:bookmarkStart w:id="170" w:name="_Toc27192"/>
+      <w:bookmarkStart w:id="171" w:name="_Toc31067"/>
+      <w:bookmarkStart w:id="172" w:name="_Toc470254003"/>
+      <w:bookmarkStart w:id="173" w:name="_Toc26839"/>
+      <w:bookmarkStart w:id="174" w:name="_Toc10124"/>
+      <w:bookmarkStart w:id="175" w:name="_Toc15313"/>
       <w:r>
         <w:rPr>
           <w:rFonts w:hint="eastAsia" w:ascii="楷体_GB2312" w:eastAsia="楷体_GB2312"/>
@@ -15820,12 +15848,12 @@
         </w:rPr>
         <w:t>结果与分析</w:t>
       </w:r>
-      <w:bookmarkEnd w:id="169"/>
       <w:bookmarkEnd w:id="170"/>
       <w:bookmarkEnd w:id="171"/>
       <w:bookmarkEnd w:id="172"/>
       <w:bookmarkEnd w:id="173"/>
       <w:bookmarkEnd w:id="174"/>
+      <w:bookmarkEnd w:id="175"/>
     </w:p>
     <w:p>
       <w:pPr>
@@ -16144,7 +16172,7 @@
           <w:szCs w:val="24"/>
         </w:rPr>
       </w:pPr>
-      <w:bookmarkStart w:id="175" w:name="_Toc16221"/>
+      <w:bookmarkStart w:id="176" w:name="_Toc16221"/>
       <w:r>
         <w:rPr>
           <w:rFonts w:hint="eastAsia" w:ascii="楷体_GB2312" w:hAnsi="楷体_GB2312" w:eastAsia="楷体_GB2312"/>
@@ -16161,7 +16189,7 @@
         </w:rPr>
         <w:t>试验</w:t>
       </w:r>
-      <w:bookmarkEnd w:id="175"/>
+      <w:bookmarkEnd w:id="176"/>
     </w:p>
     <w:p>
       <w:pPr>
@@ -16173,13 +16201,13 @@
           <w:sz w:val="24"/>
         </w:rPr>
       </w:pPr>
-      <w:bookmarkStart w:id="176" w:name="_Toc441501458"/>
-      <w:bookmarkStart w:id="177" w:name="_Toc470254005"/>
-      <w:bookmarkStart w:id="178" w:name="_Toc25568"/>
-      <w:bookmarkStart w:id="179" w:name="_Toc19248"/>
-      <w:bookmarkStart w:id="180" w:name="_Toc23758"/>
-      <w:bookmarkStart w:id="181" w:name="_Toc25528"/>
-      <w:bookmarkStart w:id="182" w:name="_Toc24133"/>
+      <w:bookmarkStart w:id="177" w:name="_Toc441501458"/>
+      <w:bookmarkStart w:id="178" w:name="_Toc470254005"/>
+      <w:bookmarkStart w:id="179" w:name="_Toc25568"/>
+      <w:bookmarkStart w:id="180" w:name="_Toc19248"/>
+      <w:bookmarkStart w:id="181" w:name="_Toc23758"/>
+      <w:bookmarkStart w:id="182" w:name="_Toc25528"/>
+      <w:bookmarkStart w:id="183" w:name="_Toc24133"/>
       <w:r>
         <w:rPr>
           <w:rFonts w:hint="eastAsia" w:ascii="楷体_GB2312" w:eastAsia="楷体_GB2312"/>
@@ -16213,13 +16241,13 @@
         </w:rPr>
         <w:t>测点布置</w:t>
       </w:r>
-      <w:bookmarkEnd w:id="176"/>
       <w:bookmarkEnd w:id="177"/>
       <w:bookmarkEnd w:id="178"/>
       <w:bookmarkEnd w:id="179"/>
       <w:bookmarkEnd w:id="180"/>
       <w:bookmarkEnd w:id="181"/>
       <w:bookmarkEnd w:id="182"/>
+      <w:bookmarkEnd w:id="183"/>
     </w:p>
     <w:p>
       <w:pPr>
@@ -16417,13 +16445,13 @@
           <w:sz w:val="24"/>
         </w:rPr>
       </w:pPr>
-      <w:bookmarkStart w:id="183" w:name="_Toc2599"/>
-      <w:bookmarkStart w:id="184" w:name="_Toc17104"/>
-      <w:bookmarkStart w:id="185" w:name="_Toc8944"/>
-      <w:bookmarkStart w:id="186" w:name="_Toc22607"/>
-      <w:bookmarkStart w:id="187" w:name="_Toc441501459"/>
-      <w:bookmarkStart w:id="188" w:name="_Toc470254006"/>
-      <w:bookmarkStart w:id="189" w:name="_Toc31600"/>
+      <w:bookmarkStart w:id="184" w:name="_Toc2599"/>
+      <w:bookmarkStart w:id="185" w:name="_Toc17104"/>
+      <w:bookmarkStart w:id="186" w:name="_Toc8944"/>
+      <w:bookmarkStart w:id="187" w:name="_Toc22607"/>
+      <w:bookmarkStart w:id="188" w:name="_Toc441501459"/>
+      <w:bookmarkStart w:id="189" w:name="_Toc470254006"/>
+      <w:bookmarkStart w:id="190" w:name="_Toc31600"/>
       <w:r>
         <w:rPr>
           <w:rFonts w:hint="eastAsia" w:ascii="楷体_GB2312" w:eastAsia="楷体_GB2312"/>
@@ -16457,13 +16485,13 @@
         </w:rPr>
         <w:t>试验结果与分析</w:t>
       </w:r>
-      <w:bookmarkEnd w:id="183"/>
       <w:bookmarkEnd w:id="184"/>
       <w:bookmarkEnd w:id="185"/>
       <w:bookmarkEnd w:id="186"/>
       <w:bookmarkEnd w:id="187"/>
       <w:bookmarkEnd w:id="188"/>
       <w:bookmarkEnd w:id="189"/>
+      <w:bookmarkEnd w:id="190"/>
     </w:p>
     <w:p>
       <w:pPr>
@@ -16845,6 +16873,12 @@
             <w:insideV w:val="single" w:color="auto" w:sz="4" w:space="0"/>
           </w:tblBorders>
           <w:tblLayout w:type="fixed"/>
+          <w:tblCellMar>
+            <w:top w:w="0" w:type="dxa"/>
+            <w:left w:w="108" w:type="dxa"/>
+            <w:bottom w:w="0" w:type="dxa"/>
+            <w:right w:w="108" w:type="dxa"/>
+          </w:tblCellMar>
         </w:tblPrEx>
         <w:trPr>
           <w:trHeight w:val="340" w:hRule="atLeast"/>
@@ -16994,6 +17028,12 @@
             <w:insideV w:val="single" w:color="auto" w:sz="4" w:space="0"/>
           </w:tblBorders>
           <w:tblLayout w:type="fixed"/>
+          <w:tblCellMar>
+            <w:top w:w="0" w:type="dxa"/>
+            <w:left w:w="108" w:type="dxa"/>
+            <w:bottom w:w="0" w:type="dxa"/>
+            <w:right w:w="108" w:type="dxa"/>
+          </w:tblCellMar>
         </w:tblPrEx>
         <w:trPr>
           <w:trHeight w:val="340" w:hRule="atLeast"/>
@@ -18310,20 +18350,20 @@
       <w:bookmarkEnd w:id="17"/>
       <w:bookmarkEnd w:id="18"/>
       <w:bookmarkEnd w:id="19"/>
-      <w:bookmarkStart w:id="190" w:name="_Toc256000040"/>
-      <w:bookmarkStart w:id="191" w:name="_Toc11255"/>
-      <w:bookmarkStart w:id="192" w:name="_Toc256000027"/>
-      <w:bookmarkStart w:id="193" w:name="_Toc256000092"/>
-      <w:bookmarkStart w:id="194" w:name="_Toc256000053"/>
-      <w:bookmarkStart w:id="195" w:name="_Toc256000079"/>
-      <w:bookmarkStart w:id="196" w:name="_Toc256000105"/>
-      <w:bookmarkStart w:id="197" w:name="_Toc26195"/>
-      <w:bookmarkStart w:id="198" w:name="_Toc256000014"/>
-      <w:bookmarkStart w:id="199" w:name="_Toc256000066"/>
-      <w:bookmarkStart w:id="200" w:name="_Toc256000144"/>
-      <w:bookmarkStart w:id="201" w:name="_Toc256000118"/>
-      <w:bookmarkStart w:id="202" w:name="_Toc256000131"/>
-      <w:bookmarkStart w:id="203" w:name="_Toc27482"/>
+      <w:bookmarkStart w:id="191" w:name="_Toc256000040"/>
+      <w:bookmarkStart w:id="192" w:name="_Toc11255"/>
+      <w:bookmarkStart w:id="193" w:name="_Toc256000027"/>
+      <w:bookmarkStart w:id="194" w:name="_Toc256000092"/>
+      <w:bookmarkStart w:id="195" w:name="_Toc256000053"/>
+      <w:bookmarkStart w:id="196" w:name="_Toc256000079"/>
+      <w:bookmarkStart w:id="197" w:name="_Toc256000105"/>
+      <w:bookmarkStart w:id="198" w:name="_Toc26195"/>
+      <w:bookmarkStart w:id="199" w:name="_Toc256000014"/>
+      <w:bookmarkStart w:id="200" w:name="_Toc256000066"/>
+      <w:bookmarkStart w:id="201" w:name="_Toc256000144"/>
+      <w:bookmarkStart w:id="202" w:name="_Toc256000118"/>
+      <w:bookmarkStart w:id="203" w:name="_Toc256000131"/>
+      <w:bookmarkStart w:id="204" w:name="_Toc27482"/>
       <w:r>
         <w:rPr>
           <w:rStyle w:val="49"/>
@@ -18334,7 +18374,6 @@
         </w:rPr>
         <w:t>附件  现场检测照片</w:t>
       </w:r>
-      <w:bookmarkEnd w:id="190"/>
       <w:bookmarkEnd w:id="191"/>
       <w:bookmarkEnd w:id="192"/>
       <w:bookmarkEnd w:id="193"/>
@@ -18347,8 +18386,9 @@
       <w:bookmarkEnd w:id="200"/>
       <w:bookmarkEnd w:id="201"/>
       <w:bookmarkEnd w:id="202"/>
+      <w:bookmarkEnd w:id="203"/>
     </w:p>
-    <w:bookmarkEnd w:id="203"/>
+    <w:bookmarkEnd w:id="204"/>
     <w:tbl>
       <w:tblPr>
         <w:tblStyle w:val="32"/>
@@ -19098,12 +19138,6 @@
     <w:tr>
       <w:tblPrEx>
         <w:tblLayout w:type="fixed"/>
-        <w:tblCellMar>
-          <w:top w:w="0" w:type="dxa"/>
-          <w:left w:w="108" w:type="dxa"/>
-          <w:bottom w:w="0" w:type="dxa"/>
-          <w:right w:w="108" w:type="dxa"/>
-        </w:tblCellMar>
       </w:tblPrEx>
       <w:tc>
         <w:tcPr>

</xml_diff>

<commit_message>
add auto cross reference
</commit_message>
<xml_diff>
--- a/常规定期检测报告模板/桥梁常规定期检测报告模板.docx
+++ b/常规定期检测报告模板/桥梁常规定期检测报告模板.docx
@@ -5260,29 +5260,26 @@
     </w:p>
     <w:p>
       <w:pPr>
-        <w:pStyle w:val="38"/>
         <w:numPr>
           <w:ilvl w:val="0"/>
           <w:numId w:val="0"/>
         </w:numPr>
         <w:tabs>
-          <w:tab w:val="clear" w:pos="3462"/>
+          <w:tab w:val="left" w:pos="432"/>
+          <w:tab w:val="left" w:pos="3462"/>
         </w:tabs>
         <w:spacing w:line="360" w:lineRule="auto"/>
         <w:ind w:left="4323" w:leftChars="0" w:hanging="4323" w:hangingChars="1441"/>
         <w:jc w:val="center"/>
         <w:rPr>
-          <w:rFonts w:ascii="楷体_GB2312" w:eastAsia="楷体_GB2312"/>
-          <w:b/>
-          <w:bCs/>
-          <w:kern w:val="0"/>
+          <w:rFonts w:ascii="Times New Roman" w:hAnsi="Times New Roman" w:eastAsia="楷体_GB2312" w:cs="Times New Roman"/>
+          <w:kern w:val="2"/>
           <w:sz w:val="24"/>
           <w:szCs w:val="24"/>
           <w:lang w:val="en-US" w:eastAsia="zh-CN" w:bidi="ar-SA"/>
         </w:rPr>
       </w:pPr>
       <w:bookmarkStart w:id="14" w:name="_Toc3574"/>
-      <w:bookmarkStart w:id="15" w:name="_Toc15325"/>
       <w:r>
         <w:rPr>
           <w:rFonts w:hint="eastAsia" w:ascii="楷体_GB2312" w:eastAsia="楷体_GB2312"/>
@@ -5293,7 +5290,6 @@
         <w:t>目  录</w:t>
       </w:r>
       <w:bookmarkEnd w:id="14"/>
-      <w:bookmarkEnd w:id="15"/>
       <w:r>
         <w:rPr>
           <w:rFonts w:ascii="楷体_GB2312" w:eastAsia="楷体_GB2312"/>
@@ -5333,7 +5329,7 @@
         <w:fldChar w:fldCharType="begin"/>
       </w:r>
       <w:r>
-        <w:instrText xml:space="preserve"> HYPERLINK \l _Toc15325 </w:instrText>
+        <w:instrText xml:space="preserve"> HYPERLINK \l _Toc25279 </w:instrText>
       </w:r>
       <w:r>
         <w:fldChar w:fldCharType="separate"/>
@@ -5342,9 +5338,18 @@
         <w:rPr>
           <w:rFonts w:hint="eastAsia" w:ascii="楷体_GB2312" w:eastAsia="楷体_GB2312"/>
           <w:bCs/>
-          <w:szCs w:val="30"/>
-        </w:rPr>
-        <w:t>目  录</w:t>
+          <w:kern w:val="0"/>
+          <w:szCs w:val="24"/>
+          <w:lang w:val="en-US" w:eastAsia="zh-CN" w:bidi="ar-SA"/>
+        </w:rPr>
+        <w:t xml:space="preserve">第1章 </w:t>
+      </w:r>
+      <w:r>
+        <w:rPr>
+          <w:rFonts w:hint="eastAsia"/>
+          <w:lang w:val="en-US" w:eastAsia="zh-CN"/>
+        </w:rPr>
+        <w:t>检测概况及说明</w:t>
       </w:r>
       <w:r>
         <w:tab/>
@@ -5353,13 +5358,298 @@
         <w:fldChar w:fldCharType="begin"/>
       </w:r>
       <w:r>
-        <w:instrText xml:space="preserve"> PAGEREF _Toc15325 </w:instrText>
+        <w:instrText xml:space="preserve"> PAGEREF _Toc25279 </w:instrText>
       </w:r>
       <w:r>
         <w:fldChar w:fldCharType="separate"/>
       </w:r>
       <w:r>
-        <w:t>4</w:t>
+        <w:t>5</w:t>
+      </w:r>
+      <w:r>
+        <w:fldChar w:fldCharType="end"/>
+      </w:r>
+      <w:r>
+        <w:fldChar w:fldCharType="end"/>
+      </w:r>
+    </w:p>
+    <w:p>
+      <w:pPr>
+        <w:pStyle w:val="26"/>
+        <w:tabs>
+          <w:tab w:val="right" w:leader="dot" w:pos="9241"/>
+          <w:tab w:val="clear" w:pos="840"/>
+          <w:tab w:val="clear" w:pos="1260"/>
+          <w:tab w:val="clear" w:pos="9231"/>
+        </w:tabs>
+      </w:pPr>
+      <w:r>
+        <w:fldChar w:fldCharType="begin"/>
+      </w:r>
+      <w:r>
+        <w:instrText xml:space="preserve"> HYPERLINK \l _Toc17358 </w:instrText>
+      </w:r>
+      <w:r>
+        <w:fldChar w:fldCharType="separate"/>
+      </w:r>
+      <w:r>
+        <w:rPr>
+          <w:rFonts w:hint="eastAsia" w:ascii="楷体_GB2312" w:hAnsi="楷体_GB2312" w:eastAsia="楷体_GB2312"/>
+          <w:szCs w:val="24"/>
+        </w:rPr>
+        <w:t>1.1 工程概况</w:t>
+      </w:r>
+      <w:r>
+        <w:tab/>
+      </w:r>
+      <w:r>
+        <w:fldChar w:fldCharType="begin"/>
+      </w:r>
+      <w:r>
+        <w:instrText xml:space="preserve"> PAGEREF _Toc17358 </w:instrText>
+      </w:r>
+      <w:r>
+        <w:fldChar w:fldCharType="separate"/>
+      </w:r>
+      <w:r>
+        <w:t>5</w:t>
+      </w:r>
+      <w:r>
+        <w:fldChar w:fldCharType="end"/>
+      </w:r>
+      <w:r>
+        <w:fldChar w:fldCharType="end"/>
+      </w:r>
+    </w:p>
+    <w:p>
+      <w:pPr>
+        <w:pStyle w:val="26"/>
+        <w:tabs>
+          <w:tab w:val="right" w:leader="dot" w:pos="9241"/>
+          <w:tab w:val="clear" w:pos="840"/>
+          <w:tab w:val="clear" w:pos="1260"/>
+          <w:tab w:val="clear" w:pos="9231"/>
+        </w:tabs>
+      </w:pPr>
+      <w:r>
+        <w:fldChar w:fldCharType="begin"/>
+      </w:r>
+      <w:r>
+        <w:instrText xml:space="preserve"> HYPERLINK \l _Toc12110 </w:instrText>
+      </w:r>
+      <w:r>
+        <w:fldChar w:fldCharType="separate"/>
+      </w:r>
+      <w:r>
+        <w:rPr>
+          <w:rFonts w:hint="eastAsia" w:ascii="楷体_GB2312" w:hAnsi="楷体_GB2312" w:eastAsia="楷体_GB2312"/>
+          <w:szCs w:val="24"/>
+        </w:rPr>
+        <w:t>1.2 主要检测仪器</w:t>
+      </w:r>
+      <w:r>
+        <w:tab/>
+      </w:r>
+      <w:r>
+        <w:fldChar w:fldCharType="begin"/>
+      </w:r>
+      <w:r>
+        <w:instrText xml:space="preserve"> PAGEREF _Toc12110 </w:instrText>
+      </w:r>
+      <w:r>
+        <w:fldChar w:fldCharType="separate"/>
+      </w:r>
+      <w:r>
+        <w:t>6</w:t>
+      </w:r>
+      <w:r>
+        <w:fldChar w:fldCharType="end"/>
+      </w:r>
+      <w:r>
+        <w:fldChar w:fldCharType="end"/>
+      </w:r>
+    </w:p>
+    <w:p>
+      <w:pPr>
+        <w:pStyle w:val="26"/>
+        <w:tabs>
+          <w:tab w:val="right" w:leader="dot" w:pos="9241"/>
+          <w:tab w:val="clear" w:pos="840"/>
+          <w:tab w:val="clear" w:pos="1260"/>
+          <w:tab w:val="clear" w:pos="9231"/>
+        </w:tabs>
+      </w:pPr>
+      <w:r>
+        <w:fldChar w:fldCharType="begin"/>
+      </w:r>
+      <w:r>
+        <w:instrText xml:space="preserve"> HYPERLINK \l _Toc27573 </w:instrText>
+      </w:r>
+      <w:r>
+        <w:fldChar w:fldCharType="separate"/>
+      </w:r>
+      <w:r>
+        <w:rPr>
+          <w:rFonts w:hint="eastAsia" w:ascii="楷体_GB2312" w:hAnsi="楷体_GB2312" w:eastAsia="楷体_GB2312"/>
+          <w:szCs w:val="24"/>
+        </w:rPr>
+        <w:t xml:space="preserve">1.3 </w:t>
+      </w:r>
+      <w:r>
+        <w:rPr>
+          <w:rFonts w:hint="eastAsia" w:ascii="楷体_GB2312" w:hAnsi="楷体_GB2312" w:eastAsia="楷体_GB2312"/>
+          <w:szCs w:val="24"/>
+          <w:lang w:eastAsia="zh-CN"/>
+        </w:rPr>
+        <w:t>检验</w:t>
+      </w:r>
+      <w:r>
+        <w:rPr>
+          <w:rFonts w:hint="eastAsia" w:ascii="楷体_GB2312" w:hAnsi="楷体_GB2312" w:eastAsia="楷体_GB2312"/>
+          <w:szCs w:val="24"/>
+        </w:rPr>
+        <w:t>内容</w:t>
+      </w:r>
+      <w:r>
+        <w:tab/>
+      </w:r>
+      <w:r>
+        <w:fldChar w:fldCharType="begin"/>
+      </w:r>
+      <w:r>
+        <w:instrText xml:space="preserve"> PAGEREF _Toc27573 </w:instrText>
+      </w:r>
+      <w:r>
+        <w:fldChar w:fldCharType="separate"/>
+      </w:r>
+      <w:r>
+        <w:t>6</w:t>
+      </w:r>
+      <w:r>
+        <w:fldChar w:fldCharType="end"/>
+      </w:r>
+      <w:r>
+        <w:fldChar w:fldCharType="end"/>
+      </w:r>
+    </w:p>
+    <w:p>
+      <w:pPr>
+        <w:pStyle w:val="26"/>
+        <w:tabs>
+          <w:tab w:val="right" w:leader="dot" w:pos="9241"/>
+          <w:tab w:val="clear" w:pos="840"/>
+          <w:tab w:val="clear" w:pos="1260"/>
+          <w:tab w:val="clear" w:pos="9231"/>
+        </w:tabs>
+      </w:pPr>
+      <w:r>
+        <w:fldChar w:fldCharType="begin"/>
+      </w:r>
+      <w:r>
+        <w:instrText xml:space="preserve"> HYPERLINK \l _Toc30973 </w:instrText>
+      </w:r>
+      <w:r>
+        <w:fldChar w:fldCharType="separate"/>
+      </w:r>
+      <w:r>
+        <w:rPr>
+          <w:rFonts w:hint="eastAsia" w:ascii="楷体_GB2312" w:hAnsi="楷体_GB2312" w:eastAsia="楷体_GB2312"/>
+          <w:szCs w:val="24"/>
+        </w:rPr>
+        <w:t xml:space="preserve">1.4 </w:t>
+      </w:r>
+      <w:r>
+        <w:rPr>
+          <w:rFonts w:hint="eastAsia" w:ascii="楷体_GB2312" w:hAnsi="楷体_GB2312" w:eastAsia="楷体_GB2312"/>
+          <w:szCs w:val="24"/>
+          <w:lang w:eastAsia="zh-CN"/>
+        </w:rPr>
+        <w:t>检验</w:t>
+      </w:r>
+      <w:r>
+        <w:rPr>
+          <w:rFonts w:hint="eastAsia" w:ascii="楷体_GB2312" w:hAnsi="楷体_GB2312" w:eastAsia="楷体_GB2312"/>
+          <w:szCs w:val="24"/>
+        </w:rPr>
+        <w:t>目的</w:t>
+      </w:r>
+      <w:r>
+        <w:tab/>
+      </w:r>
+      <w:r>
+        <w:fldChar w:fldCharType="begin"/>
+      </w:r>
+      <w:r>
+        <w:instrText xml:space="preserve"> PAGEREF _Toc30973 </w:instrText>
+      </w:r>
+      <w:r>
+        <w:fldChar w:fldCharType="separate"/>
+      </w:r>
+      <w:r>
+        <w:t>7</w:t>
+      </w:r>
+      <w:r>
+        <w:fldChar w:fldCharType="end"/>
+      </w:r>
+      <w:r>
+        <w:fldChar w:fldCharType="end"/>
+      </w:r>
+    </w:p>
+    <w:p>
+      <w:pPr>
+        <w:pStyle w:val="26"/>
+        <w:tabs>
+          <w:tab w:val="right" w:leader="dot" w:pos="9241"/>
+          <w:tab w:val="clear" w:pos="840"/>
+          <w:tab w:val="clear" w:pos="1260"/>
+          <w:tab w:val="clear" w:pos="9231"/>
+        </w:tabs>
+      </w:pPr>
+      <w:r>
+        <w:fldChar w:fldCharType="begin"/>
+      </w:r>
+      <w:r>
+        <w:instrText xml:space="preserve"> HYPERLINK \l _Toc3100 </w:instrText>
+      </w:r>
+      <w:r>
+        <w:fldChar w:fldCharType="separate"/>
+      </w:r>
+      <w:r>
+        <w:rPr>
+          <w:rFonts w:hint="eastAsia" w:ascii="楷体_GB2312" w:hAnsi="楷体_GB2312" w:eastAsia="楷体_GB2312"/>
+          <w:szCs w:val="24"/>
+        </w:rPr>
+        <w:t xml:space="preserve">1.5 </w:t>
+      </w:r>
+      <w:r>
+        <w:rPr>
+          <w:rFonts w:hint="eastAsia" w:ascii="Calibri" w:hAnsi="Calibri" w:eastAsia="楷体_GB2312"/>
+          <w:szCs w:val="24"/>
+          <w:lang w:eastAsia="zh-CN"/>
+        </w:rPr>
+        <w:t>构件</w:t>
+      </w:r>
+      <w:r>
+        <w:rPr>
+          <w:rFonts w:hint="eastAsia" w:ascii="Calibri" w:hAnsi="Calibri" w:eastAsia="楷体_GB2312"/>
+          <w:szCs w:val="24"/>
+        </w:rPr>
+        <w:t>编号说明</w:t>
+      </w:r>
+      <w:r>
+        <w:tab/>
+      </w:r>
+      <w:r>
+        <w:fldChar w:fldCharType="begin"/>
+      </w:r>
+      <w:r>
+        <w:instrText xml:space="preserve"> PAGEREF _Toc3100 </w:instrText>
+      </w:r>
+      <w:r>
+        <w:fldChar w:fldCharType="separate"/>
+      </w:r>
+      <w:r>
+        <w:t>7</w:t>
       </w:r>
       <w:r>
         <w:fldChar w:fldCharType="end"/>
@@ -5382,7 +5672,7 @@
         <w:fldChar w:fldCharType="begin"/>
       </w:r>
       <w:r>
-        <w:instrText xml:space="preserve"> HYPERLINK \l _Toc4934 </w:instrText>
+        <w:instrText xml:space="preserve"> HYPERLINK \l _Toc23178 </w:instrText>
       </w:r>
       <w:r>
         <w:fldChar w:fldCharType="separate"/>
@@ -5390,19 +5680,19 @@
       <w:r>
         <w:rPr>
           <w:rFonts w:hint="eastAsia" w:ascii="楷体_GB2312" w:eastAsia="楷体_GB2312"/>
-          <w:bCs/>
           <w:kern w:val="0"/>
           <w:szCs w:val="24"/>
-          <w:lang w:val="en-US" w:eastAsia="zh-CN" w:bidi="ar-SA"/>
-        </w:rPr>
-        <w:t xml:space="preserve">第1章 </w:t>
-      </w:r>
-      <w:r>
-        <w:rPr>
-          <w:rFonts w:hint="eastAsia"/>
-          <w:lang w:val="en-US" w:eastAsia="zh-CN"/>
-        </w:rPr>
-        <w:t>检测概况及说明</w:t>
+        </w:rPr>
+        <w:t>第2章 桥梁</w:t>
+      </w:r>
+      <w:r>
+        <w:rPr>
+          <w:rFonts w:hint="eastAsia" w:ascii="楷体_GB2312" w:eastAsia="楷体_GB2312"/>
+          <w:kern w:val="0"/>
+          <w:szCs w:val="24"/>
+          <w:lang w:eastAsia="zh-CN"/>
+        </w:rPr>
+        <w:t>外观检查</w:t>
       </w:r>
       <w:r>
         <w:tab/>
@@ -5411,13 +5701,13 @@
         <w:fldChar w:fldCharType="begin"/>
       </w:r>
       <w:r>
-        <w:instrText xml:space="preserve"> PAGEREF _Toc4934 </w:instrText>
+        <w:instrText xml:space="preserve"> PAGEREF _Toc23178 </w:instrText>
       </w:r>
       <w:r>
         <w:fldChar w:fldCharType="separate"/>
       </w:r>
       <w:r>
-        <w:t>5</w:t>
+        <w:t>8</w:t>
       </w:r>
       <w:r>
         <w:fldChar w:fldCharType="end"/>
@@ -5440,17 +5730,17 @@
         <w:fldChar w:fldCharType="begin"/>
       </w:r>
       <w:r>
-        <w:instrText xml:space="preserve"> HYPERLINK \l _Toc6740 </w:instrText>
+        <w:instrText xml:space="preserve"> HYPERLINK \l _Toc28107 </w:instrText>
       </w:r>
       <w:r>
         <w:fldChar w:fldCharType="separate"/>
       </w:r>
       <w:r>
         <w:rPr>
-          <w:rFonts w:hint="eastAsia" w:ascii="楷体_GB2312" w:hAnsi="楷体_GB2312" w:eastAsia="楷体_GB2312"/>
+          <w:rFonts w:hint="eastAsia" w:ascii="楷体_GB2312" w:hAnsi="楷体_GB2312" w:eastAsia="楷体_GB2312" w:cs="楷体_GB2312"/>
           <w:szCs w:val="24"/>
         </w:rPr>
-        <w:t>1.1 工程概况</w:t>
+        <w:t>2.1 桥面系检查结果</w:t>
       </w:r>
       <w:r>
         <w:tab/>
@@ -5459,13 +5749,13 @@
         <w:fldChar w:fldCharType="begin"/>
       </w:r>
       <w:r>
-        <w:instrText xml:space="preserve"> PAGEREF _Toc6740 </w:instrText>
+        <w:instrText xml:space="preserve"> PAGEREF _Toc28107 </w:instrText>
       </w:r>
       <w:r>
         <w:fldChar w:fldCharType="separate"/>
       </w:r>
       <w:r>
-        <w:t>5</w:t>
+        <w:t>8</w:t>
       </w:r>
       <w:r>
         <w:fldChar w:fldCharType="end"/>
@@ -5488,17 +5778,17 @@
         <w:fldChar w:fldCharType="begin"/>
       </w:r>
       <w:r>
-        <w:instrText xml:space="preserve"> HYPERLINK \l _Toc24762 </w:instrText>
+        <w:instrText xml:space="preserve"> HYPERLINK \l _Toc13979 </w:instrText>
       </w:r>
       <w:r>
         <w:fldChar w:fldCharType="separate"/>
       </w:r>
       <w:r>
         <w:rPr>
-          <w:rFonts w:hint="eastAsia" w:ascii="楷体_GB2312" w:hAnsi="楷体_GB2312" w:eastAsia="楷体_GB2312"/>
+          <w:rFonts w:hint="eastAsia" w:ascii="楷体_GB2312" w:hAnsi="楷体_GB2312" w:eastAsia="楷体_GB2312" w:cs="楷体_GB2312"/>
           <w:szCs w:val="24"/>
         </w:rPr>
-        <w:t>1.2 主要检测仪器</w:t>
+        <w:t>2.2 上部结构检查结果</w:t>
       </w:r>
       <w:r>
         <w:tab/>
@@ -5507,13 +5797,13 @@
         <w:fldChar w:fldCharType="begin"/>
       </w:r>
       <w:r>
-        <w:instrText xml:space="preserve"> PAGEREF _Toc24762 </w:instrText>
+        <w:instrText xml:space="preserve"> PAGEREF _Toc13979 </w:instrText>
       </w:r>
       <w:r>
         <w:fldChar w:fldCharType="separate"/>
       </w:r>
       <w:r>
-        <w:t>6</w:t>
+        <w:t>8</w:t>
       </w:r>
       <w:r>
         <w:fldChar w:fldCharType="end"/>
@@ -5536,32 +5826,66 @@
         <w:fldChar w:fldCharType="begin"/>
       </w:r>
       <w:r>
-        <w:instrText xml:space="preserve"> HYPERLINK \l _Toc12419 </w:instrText>
+        <w:instrText xml:space="preserve"> HYPERLINK \l _Toc6627 </w:instrText>
       </w:r>
       <w:r>
         <w:fldChar w:fldCharType="separate"/>
       </w:r>
       <w:r>
         <w:rPr>
-          <w:rFonts w:hint="eastAsia" w:ascii="楷体_GB2312" w:hAnsi="楷体_GB2312" w:eastAsia="楷体_GB2312"/>
+          <w:rFonts w:hint="eastAsia" w:ascii="楷体_GB2312" w:hAnsi="楷体_GB2312" w:eastAsia="楷体_GB2312" w:cs="楷体_GB2312"/>
           <w:szCs w:val="24"/>
         </w:rPr>
-        <w:t xml:space="preserve">1.3 </w:t>
-      </w:r>
-      <w:r>
-        <w:rPr>
-          <w:rFonts w:hint="eastAsia" w:ascii="楷体_GB2312" w:hAnsi="楷体_GB2312" w:eastAsia="楷体_GB2312"/>
+        <w:t>2.3 下部结构检查结果</w:t>
+      </w:r>
+      <w:r>
+        <w:tab/>
+      </w:r>
+      <w:r>
+        <w:fldChar w:fldCharType="begin"/>
+      </w:r>
+      <w:r>
+        <w:instrText xml:space="preserve"> PAGEREF _Toc6627 </w:instrText>
+      </w:r>
+      <w:r>
+        <w:fldChar w:fldCharType="separate"/>
+      </w:r>
+      <w:r>
+        <w:t>8</w:t>
+      </w:r>
+      <w:r>
+        <w:fldChar w:fldCharType="end"/>
+      </w:r>
+      <w:r>
+        <w:fldChar w:fldCharType="end"/>
+      </w:r>
+    </w:p>
+    <w:p>
+      <w:pPr>
+        <w:pStyle w:val="24"/>
+        <w:tabs>
+          <w:tab w:val="right" w:leader="dot" w:pos="9241"/>
+          <w:tab w:val="clear" w:pos="420"/>
+          <w:tab w:val="clear" w:pos="1050"/>
+          <w:tab w:val="clear" w:pos="9231"/>
+        </w:tabs>
+      </w:pPr>
+      <w:r>
+        <w:fldChar w:fldCharType="begin"/>
+      </w:r>
+      <w:r>
+        <w:instrText xml:space="preserve"> HYPERLINK \l _Toc9873 </w:instrText>
+      </w:r>
+      <w:r>
+        <w:fldChar w:fldCharType="separate"/>
+      </w:r>
+      <w:r>
+        <w:rPr>
+          <w:rFonts w:hint="eastAsia" w:ascii="楷体_GB2312" w:eastAsia="楷体_GB2312"/>
+          <w:kern w:val="0"/>
           <w:szCs w:val="24"/>
-          <w:lang w:eastAsia="zh-CN"/>
-        </w:rPr>
-        <w:t>检验</w:t>
-      </w:r>
-      <w:r>
-        <w:rPr>
-          <w:rFonts w:hint="eastAsia" w:ascii="楷体_GB2312" w:hAnsi="楷体_GB2312" w:eastAsia="楷体_GB2312"/>
-          <w:szCs w:val="24"/>
-        </w:rPr>
-        <w:t>内容</w:t>
+        </w:rPr>
+        <w:t>第3章 桥梁静载试验</w:t>
       </w:r>
       <w:r>
         <w:tab/>
@@ -5570,13 +5894,13 @@
         <w:fldChar w:fldCharType="begin"/>
       </w:r>
       <w:r>
-        <w:instrText xml:space="preserve"> PAGEREF _Toc12419 </w:instrText>
+        <w:instrText xml:space="preserve"> PAGEREF _Toc9873 </w:instrText>
       </w:r>
       <w:r>
         <w:fldChar w:fldCharType="separate"/>
       </w:r>
       <w:r>
-        <w:t>7</w:t>
+        <w:t>9</w:t>
       </w:r>
       <w:r>
         <w:fldChar w:fldCharType="end"/>
@@ -5599,7 +5923,7 @@
         <w:fldChar w:fldCharType="begin"/>
       </w:r>
       <w:r>
-        <w:instrText xml:space="preserve"> HYPERLINK \l _Toc30504 </w:instrText>
+        <w:instrText xml:space="preserve"> HYPERLINK \l _Toc19938 </w:instrText>
       </w:r>
       <w:r>
         <w:fldChar w:fldCharType="separate"/>
@@ -5609,22 +5933,7 @@
           <w:rFonts w:hint="eastAsia" w:ascii="楷体_GB2312" w:hAnsi="楷体_GB2312" w:eastAsia="楷体_GB2312"/>
           <w:szCs w:val="24"/>
         </w:rPr>
-        <w:t xml:space="preserve">1.4 </w:t>
-      </w:r>
-      <w:r>
-        <w:rPr>
-          <w:rFonts w:hint="eastAsia" w:ascii="楷体_GB2312" w:hAnsi="楷体_GB2312" w:eastAsia="楷体_GB2312"/>
-          <w:szCs w:val="24"/>
-          <w:lang w:eastAsia="zh-CN"/>
-        </w:rPr>
-        <w:t>检验</w:t>
-      </w:r>
-      <w:r>
-        <w:rPr>
-          <w:rFonts w:hint="eastAsia" w:ascii="楷体_GB2312" w:hAnsi="楷体_GB2312" w:eastAsia="楷体_GB2312"/>
-          <w:szCs w:val="24"/>
-        </w:rPr>
-        <w:t>目的</w:t>
+        <w:t>3.1 静载试验概况</w:t>
       </w:r>
       <w:r>
         <w:tab/>
@@ -5633,13 +5942,217 @@
         <w:fldChar w:fldCharType="begin"/>
       </w:r>
       <w:r>
-        <w:instrText xml:space="preserve"> PAGEREF _Toc30504 </w:instrText>
+        <w:instrText xml:space="preserve"> PAGEREF _Toc19938 </w:instrText>
       </w:r>
       <w:r>
         <w:fldChar w:fldCharType="separate"/>
       </w:r>
       <w:r>
-        <w:t>7</w:t>
+        <w:t>9</w:t>
+      </w:r>
+      <w:r>
+        <w:fldChar w:fldCharType="end"/>
+      </w:r>
+      <w:r>
+        <w:fldChar w:fldCharType="end"/>
+      </w:r>
+    </w:p>
+    <w:p>
+      <w:pPr>
+        <w:pStyle w:val="18"/>
+        <w:tabs>
+          <w:tab w:val="right" w:leader="dot" w:pos="9241"/>
+        </w:tabs>
+      </w:pPr>
+      <w:r>
+        <w:fldChar w:fldCharType="begin"/>
+      </w:r>
+      <w:r>
+        <w:instrText xml:space="preserve"> HYPERLINK \l _Toc23827 </w:instrText>
+      </w:r>
+      <w:r>
+        <w:fldChar w:fldCharType="separate"/>
+      </w:r>
+      <w:r>
+        <w:rPr>
+          <w:rFonts w:hint="eastAsia" w:ascii="楷体_GB2312" w:eastAsia="楷体_GB2312"/>
+          <w:lang w:val="en-US" w:eastAsia="zh-CN"/>
+        </w:rPr>
+        <w:t>3</w:t>
+      </w:r>
+      <w:r>
+        <w:rPr>
+          <w:rFonts w:hint="eastAsia" w:ascii="楷体_GB2312" w:eastAsia="楷体_GB2312"/>
+        </w:rPr>
+        <w:t>.1.1 试验荷载</w:t>
+      </w:r>
+      <w:r>
+        <w:tab/>
+      </w:r>
+      <w:r>
+        <w:fldChar w:fldCharType="begin"/>
+      </w:r>
+      <w:r>
+        <w:instrText xml:space="preserve"> PAGEREF _Toc23827 </w:instrText>
+      </w:r>
+      <w:r>
+        <w:fldChar w:fldCharType="separate"/>
+      </w:r>
+      <w:r>
+        <w:t>9</w:t>
+      </w:r>
+      <w:r>
+        <w:fldChar w:fldCharType="end"/>
+      </w:r>
+      <w:r>
+        <w:fldChar w:fldCharType="end"/>
+      </w:r>
+    </w:p>
+    <w:p>
+      <w:pPr>
+        <w:pStyle w:val="18"/>
+        <w:tabs>
+          <w:tab w:val="right" w:leader="dot" w:pos="9241"/>
+        </w:tabs>
+      </w:pPr>
+      <w:r>
+        <w:fldChar w:fldCharType="begin"/>
+      </w:r>
+      <w:r>
+        <w:instrText xml:space="preserve"> HYPERLINK \l _Toc6278 </w:instrText>
+      </w:r>
+      <w:r>
+        <w:fldChar w:fldCharType="separate"/>
+      </w:r>
+      <w:r>
+        <w:rPr>
+          <w:rFonts w:hint="eastAsia" w:ascii="楷体_GB2312" w:eastAsia="楷体_GB2312"/>
+          <w:lang w:val="en-US" w:eastAsia="zh-CN"/>
+        </w:rPr>
+        <w:t>3</w:t>
+      </w:r>
+      <w:r>
+        <w:rPr>
+          <w:rFonts w:hint="eastAsia" w:ascii="楷体_GB2312" w:eastAsia="楷体_GB2312"/>
+        </w:rPr>
+        <w:t>.1.2 加载工况及荷载效率</w:t>
+      </w:r>
+      <w:r>
+        <w:tab/>
+      </w:r>
+      <w:r>
+        <w:fldChar w:fldCharType="begin"/>
+      </w:r>
+      <w:r>
+        <w:instrText xml:space="preserve"> PAGEREF _Toc6278 </w:instrText>
+      </w:r>
+      <w:r>
+        <w:fldChar w:fldCharType="separate"/>
+      </w:r>
+      <w:r>
+        <w:t>9</w:t>
+      </w:r>
+      <w:r>
+        <w:fldChar w:fldCharType="end"/>
+      </w:r>
+      <w:r>
+        <w:fldChar w:fldCharType="end"/>
+      </w:r>
+    </w:p>
+    <w:p>
+      <w:pPr>
+        <w:pStyle w:val="18"/>
+        <w:tabs>
+          <w:tab w:val="right" w:leader="dot" w:pos="9241"/>
+        </w:tabs>
+      </w:pPr>
+      <w:r>
+        <w:fldChar w:fldCharType="begin"/>
+      </w:r>
+      <w:r>
+        <w:instrText xml:space="preserve"> HYPERLINK \l _Toc458 </w:instrText>
+      </w:r>
+      <w:r>
+        <w:fldChar w:fldCharType="separate"/>
+      </w:r>
+      <w:r>
+        <w:rPr>
+          <w:rFonts w:hint="eastAsia" w:ascii="楷体_GB2312" w:eastAsia="楷体_GB2312"/>
+          <w:lang w:val="en-US" w:eastAsia="zh-CN"/>
+        </w:rPr>
+        <w:t>3</w:t>
+      </w:r>
+      <w:r>
+        <w:rPr>
+          <w:rFonts w:hint="eastAsia" w:ascii="楷体_GB2312" w:eastAsia="楷体_GB2312"/>
+        </w:rPr>
+        <w:t>.1.3 测点布置</w:t>
+      </w:r>
+      <w:r>
+        <w:tab/>
+      </w:r>
+      <w:r>
+        <w:fldChar w:fldCharType="begin"/>
+      </w:r>
+      <w:r>
+        <w:instrText xml:space="preserve"> PAGEREF _Toc458 </w:instrText>
+      </w:r>
+      <w:r>
+        <w:fldChar w:fldCharType="separate"/>
+      </w:r>
+      <w:r>
+        <w:t>10</w:t>
+      </w:r>
+      <w:r>
+        <w:fldChar w:fldCharType="end"/>
+      </w:r>
+      <w:r>
+        <w:fldChar w:fldCharType="end"/>
+      </w:r>
+    </w:p>
+    <w:p>
+      <w:pPr>
+        <w:pStyle w:val="18"/>
+        <w:tabs>
+          <w:tab w:val="right" w:leader="dot" w:pos="9241"/>
+        </w:tabs>
+      </w:pPr>
+      <w:r>
+        <w:fldChar w:fldCharType="begin"/>
+      </w:r>
+      <w:r>
+        <w:instrText xml:space="preserve"> HYPERLINK \l _Toc12052 </w:instrText>
+      </w:r>
+      <w:r>
+        <w:fldChar w:fldCharType="separate"/>
+      </w:r>
+      <w:r>
+        <w:rPr>
+          <w:rFonts w:hint="eastAsia" w:ascii="楷体_GB2312" w:eastAsia="楷体_GB2312"/>
+          <w:lang w:val="en-US" w:eastAsia="zh-CN"/>
+        </w:rPr>
+        <w:t>3</w:t>
+      </w:r>
+      <w:r>
+        <w:rPr>
+          <w:rFonts w:hint="eastAsia" w:ascii="楷体_GB2312" w:eastAsia="楷体_GB2312"/>
+        </w:rPr>
+        <w:t>.1.4 加载过程</w:t>
+      </w:r>
+      <w:r>
+        <w:tab/>
+      </w:r>
+      <w:r>
+        <w:fldChar w:fldCharType="begin"/>
+      </w:r>
+      <w:r>
+        <w:instrText xml:space="preserve"> PAGEREF _Toc12052 </w:instrText>
+      </w:r>
+      <w:r>
+        <w:fldChar w:fldCharType="separate"/>
+      </w:r>
+      <w:r>
+        <w:t>11</w:t>
       </w:r>
       <w:r>
         <w:fldChar w:fldCharType="end"/>
@@ -5662,7 +6175,7 @@
         <w:fldChar w:fldCharType="begin"/>
       </w:r>
       <w:r>
-        <w:instrText xml:space="preserve"> HYPERLINK \l _Toc25707 </w:instrText>
+        <w:instrText xml:space="preserve"> HYPERLINK \l _Toc30758 </w:instrText>
       </w:r>
       <w:r>
         <w:fldChar w:fldCharType="separate"/>
@@ -5672,22 +6185,22 @@
           <w:rFonts w:hint="eastAsia" w:ascii="楷体_GB2312" w:hAnsi="楷体_GB2312" w:eastAsia="楷体_GB2312"/>
           <w:szCs w:val="24"/>
         </w:rPr>
-        <w:t xml:space="preserve">1.5 </w:t>
-      </w:r>
-      <w:r>
-        <w:rPr>
-          <w:rFonts w:hint="eastAsia" w:ascii="Calibri" w:hAnsi="Calibri" w:eastAsia="楷体_GB2312"/>
+        <w:t xml:space="preserve">3.2 </w:t>
+      </w:r>
+      <w:r>
+        <w:rPr>
+          <w:rFonts w:hint="eastAsia" w:ascii="楷体_GB2312" w:hAnsi="楷体_GB2312" w:eastAsia="楷体_GB2312"/>
           <w:szCs w:val="24"/>
           <w:lang w:eastAsia="zh-CN"/>
         </w:rPr>
-        <w:t>构件</w:t>
-      </w:r>
-      <w:r>
-        <w:rPr>
-          <w:rFonts w:hint="eastAsia" w:ascii="Calibri" w:hAnsi="Calibri" w:eastAsia="楷体_GB2312"/>
+        <w:t>静载试验</w:t>
+      </w:r>
+      <w:r>
+        <w:rPr>
+          <w:rFonts w:hint="eastAsia" w:ascii="楷体_GB2312" w:hAnsi="楷体_GB2312" w:eastAsia="楷体_GB2312"/>
           <w:szCs w:val="24"/>
         </w:rPr>
-        <w:t>编号说明</w:t>
+        <w:t>结果</w:t>
       </w:r>
       <w:r>
         <w:tab/>
@@ -5696,13 +6209,97 @@
         <w:fldChar w:fldCharType="begin"/>
       </w:r>
       <w:r>
-        <w:instrText xml:space="preserve"> PAGEREF _Toc25707 </w:instrText>
+        <w:instrText xml:space="preserve"> PAGEREF _Toc30758 </w:instrText>
       </w:r>
       <w:r>
         <w:fldChar w:fldCharType="separate"/>
       </w:r>
       <w:r>
-        <w:t>7</w:t>
+        <w:t>11</w:t>
+      </w:r>
+      <w:r>
+        <w:fldChar w:fldCharType="end"/>
+      </w:r>
+      <w:r>
+        <w:fldChar w:fldCharType="end"/>
+      </w:r>
+    </w:p>
+    <w:p>
+      <w:pPr>
+        <w:pStyle w:val="18"/>
+        <w:tabs>
+          <w:tab w:val="right" w:leader="dot" w:pos="9241"/>
+        </w:tabs>
+      </w:pPr>
+      <w:r>
+        <w:fldChar w:fldCharType="begin"/>
+      </w:r>
+      <w:r>
+        <w:instrText xml:space="preserve"> HYPERLINK \l _Toc17807 </w:instrText>
+      </w:r>
+      <w:r>
+        <w:fldChar w:fldCharType="separate"/>
+      </w:r>
+      <w:r>
+        <w:rPr>
+          <w:rFonts w:hint="eastAsia" w:ascii="楷体_GB2312" w:eastAsia="楷体_GB2312"/>
+          <w:lang w:val="en-US" w:eastAsia="zh-CN"/>
+        </w:rPr>
+        <w:t>3</w:t>
+      </w:r>
+      <w:r>
+        <w:rPr>
+          <w:rFonts w:hint="eastAsia" w:ascii="楷体_GB2312" w:eastAsia="楷体_GB2312"/>
+        </w:rPr>
+        <w:t>.</w:t>
+      </w:r>
+      <w:r>
+        <w:rPr>
+          <w:rFonts w:hint="eastAsia" w:ascii="楷体_GB2312" w:eastAsia="楷体_GB2312"/>
+          <w:lang w:val="en-US" w:eastAsia="zh-CN"/>
+        </w:rPr>
+        <w:t>2</w:t>
+      </w:r>
+      <w:r>
+        <w:rPr>
+          <w:rFonts w:hint="eastAsia" w:ascii="楷体_GB2312" w:eastAsia="楷体_GB2312"/>
+        </w:rPr>
+        <w:t>.</w:t>
+      </w:r>
+      <w:r>
+        <w:rPr>
+          <w:rFonts w:hint="eastAsia" w:ascii="楷体_GB2312" w:eastAsia="楷体_GB2312"/>
+          <w:lang w:val="en-US" w:eastAsia="zh-CN"/>
+        </w:rPr>
+        <w:t>1</w:t>
+      </w:r>
+      <w:r>
+        <w:rPr>
+          <w:rFonts w:hint="eastAsia" w:ascii="楷体_GB2312" w:eastAsia="楷体_GB2312"/>
+        </w:rPr>
+        <w:t xml:space="preserve"> </w:t>
+      </w:r>
+      <w:r>
+        <w:rPr>
+          <w:rFonts w:hint="eastAsia" w:ascii="楷体_GB2312" w:eastAsia="楷体_GB2312"/>
+          <w:lang w:eastAsia="zh-CN"/>
+        </w:rPr>
+        <w:t>工况一测试结果</w:t>
+      </w:r>
+      <w:r>
+        <w:tab/>
+      </w:r>
+      <w:r>
+        <w:fldChar w:fldCharType="begin"/>
+      </w:r>
+      <w:r>
+        <w:instrText xml:space="preserve"> PAGEREF _Toc17807 </w:instrText>
+      </w:r>
+      <w:r>
+        <w:fldChar w:fldCharType="separate"/>
+      </w:r>
+      <w:r>
+        <w:t>11</w:t>
       </w:r>
       <w:r>
         <w:fldChar w:fldCharType="end"/>
@@ -5725,7 +6322,7 @@
         <w:fldChar w:fldCharType="begin"/>
       </w:r>
       <w:r>
-        <w:instrText xml:space="preserve"> HYPERLINK \l _Toc28540 </w:instrText>
+        <w:instrText xml:space="preserve"> HYPERLINK \l _Toc20774 </w:instrText>
       </w:r>
       <w:r>
         <w:fldChar w:fldCharType="separate"/>
@@ -5736,16 +6333,7 @@
           <w:kern w:val="0"/>
           <w:szCs w:val="24"/>
         </w:rPr>
-        <w:t>第2章 桥梁</w:t>
-      </w:r>
-      <w:r>
-        <w:rPr>
-          <w:rFonts w:hint="eastAsia" w:ascii="楷体_GB2312" w:eastAsia="楷体_GB2312"/>
-          <w:kern w:val="0"/>
-          <w:szCs w:val="24"/>
-          <w:lang w:eastAsia="zh-CN"/>
-        </w:rPr>
-        <w:t>外观检查</w:t>
+        <w:t>第4章 桥梁动载试验</w:t>
       </w:r>
       <w:r>
         <w:tab/>
@@ -5754,13 +6342,13 @@
         <w:fldChar w:fldCharType="begin"/>
       </w:r>
       <w:r>
-        <w:instrText xml:space="preserve"> PAGEREF _Toc28540 </w:instrText>
+        <w:instrText xml:space="preserve"> PAGEREF _Toc20774 </w:instrText>
       </w:r>
       <w:r>
         <w:fldChar w:fldCharType="separate"/>
       </w:r>
       <w:r>
-        <w:t>8</w:t>
+        <w:t>12</w:t>
       </w:r>
       <w:r>
         <w:fldChar w:fldCharType="end"/>
@@ -5783,17 +6371,24 @@
         <w:fldChar w:fldCharType="begin"/>
       </w:r>
       <w:r>
-        <w:instrText xml:space="preserve"> HYPERLINK \l _Toc21106 </w:instrText>
+        <w:instrText xml:space="preserve"> HYPERLINK \l _Toc18908 </w:instrText>
       </w:r>
       <w:r>
         <w:fldChar w:fldCharType="separate"/>
       </w:r>
       <w:r>
         <w:rPr>
-          <w:rFonts w:hint="eastAsia" w:ascii="楷体_GB2312" w:hAnsi="楷体_GB2312" w:eastAsia="楷体_GB2312" w:cs="楷体_GB2312"/>
+          <w:rFonts w:hint="eastAsia" w:ascii="楷体_GB2312" w:hAnsi="楷体_GB2312" w:eastAsia="楷体_GB2312"/>
           <w:szCs w:val="24"/>
         </w:rPr>
-        <w:t>2.1 桥面系检查结果</w:t>
+        <w:t>4.1 自振</w:t>
+      </w:r>
+      <w:r>
+        <w:rPr>
+          <w:rFonts w:ascii="楷体_GB2312" w:hAnsi="楷体_GB2312" w:eastAsia="楷体_GB2312"/>
+          <w:szCs w:val="24"/>
+        </w:rPr>
+        <w:t>特性试验</w:t>
       </w:r>
       <w:r>
         <w:tab/>
@@ -5802,13 +6397,139 @@
         <w:fldChar w:fldCharType="begin"/>
       </w:r>
       <w:r>
-        <w:instrText xml:space="preserve"> PAGEREF _Toc21106 </w:instrText>
+        <w:instrText xml:space="preserve"> PAGEREF _Toc18908 </w:instrText>
       </w:r>
       <w:r>
         <w:fldChar w:fldCharType="separate"/>
       </w:r>
       <w:r>
-        <w:t>8</w:t>
+        <w:t>12</w:t>
+      </w:r>
+      <w:r>
+        <w:fldChar w:fldCharType="end"/>
+      </w:r>
+      <w:r>
+        <w:fldChar w:fldCharType="end"/>
+      </w:r>
+    </w:p>
+    <w:p>
+      <w:pPr>
+        <w:pStyle w:val="18"/>
+        <w:tabs>
+          <w:tab w:val="right" w:leader="dot" w:pos="9241"/>
+        </w:tabs>
+      </w:pPr>
+      <w:r>
+        <w:fldChar w:fldCharType="begin"/>
+      </w:r>
+      <w:r>
+        <w:instrText xml:space="preserve"> HYPERLINK \l _Toc26740 </w:instrText>
+      </w:r>
+      <w:r>
+        <w:fldChar w:fldCharType="separate"/>
+      </w:r>
+      <w:r>
+        <w:rPr>
+          <w:rFonts w:hint="eastAsia" w:ascii="楷体_GB2312" w:eastAsia="楷体_GB2312"/>
+          <w:lang w:val="en-US" w:eastAsia="zh-CN"/>
+        </w:rPr>
+        <w:t>4</w:t>
+      </w:r>
+      <w:r>
+        <w:rPr>
+          <w:rFonts w:hint="eastAsia" w:ascii="楷体_GB2312" w:eastAsia="楷体_GB2312"/>
+        </w:rPr>
+        <w:t>.1.1 测点</w:t>
+      </w:r>
+      <w:r>
+        <w:rPr>
+          <w:rFonts w:ascii="楷体_GB2312" w:eastAsia="楷体_GB2312"/>
+        </w:rPr>
+        <w:t>布置</w:t>
+      </w:r>
+      <w:r>
+        <w:tab/>
+      </w:r>
+      <w:r>
+        <w:fldChar w:fldCharType="begin"/>
+      </w:r>
+      <w:r>
+        <w:instrText xml:space="preserve"> PAGEREF _Toc26740 </w:instrText>
+      </w:r>
+      <w:r>
+        <w:fldChar w:fldCharType="separate"/>
+      </w:r>
+      <w:r>
+        <w:t>12</w:t>
+      </w:r>
+      <w:r>
+        <w:fldChar w:fldCharType="end"/>
+      </w:r>
+      <w:r>
+        <w:fldChar w:fldCharType="end"/>
+      </w:r>
+    </w:p>
+    <w:p>
+      <w:pPr>
+        <w:pStyle w:val="18"/>
+        <w:tabs>
+          <w:tab w:val="right" w:leader="dot" w:pos="9241"/>
+        </w:tabs>
+      </w:pPr>
+      <w:r>
+        <w:fldChar w:fldCharType="begin"/>
+      </w:r>
+      <w:r>
+        <w:instrText xml:space="preserve"> HYPERLINK \l _Toc8434 </w:instrText>
+      </w:r>
+      <w:r>
+        <w:fldChar w:fldCharType="separate"/>
+      </w:r>
+      <w:r>
+        <w:rPr>
+          <w:rFonts w:hint="eastAsia" w:ascii="楷体_GB2312" w:eastAsia="楷体_GB2312"/>
+          <w:lang w:val="en-US" w:eastAsia="zh-CN"/>
+        </w:rPr>
+        <w:t>4</w:t>
+      </w:r>
+      <w:r>
+        <w:rPr>
+          <w:rFonts w:hint="eastAsia" w:ascii="楷体_GB2312" w:eastAsia="楷体_GB2312"/>
+        </w:rPr>
+        <w:t>.1.</w:t>
+      </w:r>
+      <w:r>
+        <w:rPr>
+          <w:rFonts w:ascii="楷体_GB2312" w:eastAsia="楷体_GB2312"/>
+        </w:rPr>
+        <w:t>2</w:t>
+      </w:r>
+      <w:r>
+        <w:rPr>
+          <w:rFonts w:hint="eastAsia" w:ascii="楷体_GB2312" w:eastAsia="楷体_GB2312"/>
+        </w:rPr>
+        <w:t xml:space="preserve"> 试验</w:t>
+      </w:r>
+      <w:r>
+        <w:rPr>
+          <w:rFonts w:ascii="楷体_GB2312" w:eastAsia="楷体_GB2312"/>
+        </w:rPr>
+        <w:t>结果与分析</w:t>
+      </w:r>
+      <w:r>
+        <w:tab/>
+      </w:r>
+      <w:r>
+        <w:fldChar w:fldCharType="begin"/>
+      </w:r>
+      <w:r>
+        <w:instrText xml:space="preserve"> PAGEREF _Toc8434 </w:instrText>
+      </w:r>
+      <w:r>
+        <w:fldChar w:fldCharType="separate"/>
+      </w:r>
+      <w:r>
+        <w:t>12</w:t>
       </w:r>
       <w:r>
         <w:fldChar w:fldCharType="end"/>
@@ -5831,17 +6552,24 @@
         <w:fldChar w:fldCharType="begin"/>
       </w:r>
       <w:r>
-        <w:instrText xml:space="preserve"> HYPERLINK \l _Toc26370 </w:instrText>
+        <w:instrText xml:space="preserve"> HYPERLINK \l _Toc28502 </w:instrText>
       </w:r>
       <w:r>
         <w:fldChar w:fldCharType="separate"/>
       </w:r>
       <w:r>
         <w:rPr>
-          <w:rFonts w:hint="eastAsia" w:ascii="楷体_GB2312" w:hAnsi="楷体_GB2312" w:eastAsia="楷体_GB2312" w:cs="楷体_GB2312"/>
+          <w:rFonts w:hint="eastAsia" w:ascii="楷体_GB2312" w:hAnsi="楷体_GB2312" w:eastAsia="楷体_GB2312"/>
           <w:szCs w:val="24"/>
         </w:rPr>
-        <w:t>2.2 上部结构检查结果</w:t>
+        <w:t>4.2 跑车</w:t>
+      </w:r>
+      <w:r>
+        <w:rPr>
+          <w:rFonts w:ascii="楷体_GB2312" w:hAnsi="楷体_GB2312" w:eastAsia="楷体_GB2312"/>
+          <w:szCs w:val="24"/>
+        </w:rPr>
+        <w:t>试验</w:t>
       </w:r>
       <w:r>
         <w:tab/>
@@ -5850,13 +6578,13 @@
         <w:fldChar w:fldCharType="begin"/>
       </w:r>
       <w:r>
-        <w:instrText xml:space="preserve"> PAGEREF _Toc26370 </w:instrText>
+        <w:instrText xml:space="preserve"> PAGEREF _Toc28502 </w:instrText>
       </w:r>
       <w:r>
         <w:fldChar w:fldCharType="separate"/>
       </w:r>
       <w:r>
-        <w:t>9</w:t>
+        <w:t>13</w:t>
       </w:r>
       <w:r>
         <w:fldChar w:fldCharType="end"/>
@@ -5867,29 +6595,44 @@
     </w:p>
     <w:p>
       <w:pPr>
-        <w:pStyle w:val="26"/>
+        <w:pStyle w:val="18"/>
         <w:tabs>
           <w:tab w:val="right" w:leader="dot" w:pos="9241"/>
-          <w:tab w:val="clear" w:pos="840"/>
-          <w:tab w:val="clear" w:pos="1260"/>
-          <w:tab w:val="clear" w:pos="9231"/>
         </w:tabs>
       </w:pPr>
       <w:r>
         <w:fldChar w:fldCharType="begin"/>
       </w:r>
       <w:r>
-        <w:instrText xml:space="preserve"> HYPERLINK \l _Toc21290 </w:instrText>
+        <w:instrText xml:space="preserve"> HYPERLINK \l _Toc15995 </w:instrText>
       </w:r>
       <w:r>
         <w:fldChar w:fldCharType="separate"/>
       </w:r>
       <w:r>
         <w:rPr>
-          <w:rFonts w:hint="eastAsia" w:ascii="楷体_GB2312" w:hAnsi="楷体_GB2312" w:eastAsia="楷体_GB2312" w:cs="楷体_GB2312"/>
-          <w:szCs w:val="24"/>
-        </w:rPr>
-        <w:t>2.3 下部结构检查结果</w:t>
+          <w:rFonts w:hint="eastAsia" w:ascii="楷体_GB2312" w:eastAsia="楷体_GB2312"/>
+          <w:lang w:val="en-US" w:eastAsia="zh-CN"/>
+        </w:rPr>
+        <w:t>4</w:t>
+      </w:r>
+      <w:r>
+        <w:rPr>
+          <w:rFonts w:ascii="楷体_GB2312" w:eastAsia="楷体_GB2312"/>
+        </w:rPr>
+        <w:t>.2.1</w:t>
+      </w:r>
+      <w:r>
+        <w:rPr>
+          <w:rFonts w:hint="eastAsia" w:ascii="楷体_GB2312" w:eastAsia="楷体_GB2312"/>
+        </w:rPr>
+        <w:t xml:space="preserve"> </w:t>
+      </w:r>
+      <w:r>
+        <w:rPr>
+          <w:rFonts w:ascii="楷体_GB2312" w:eastAsia="楷体_GB2312"/>
+        </w:rPr>
+        <w:t>测点布置</w:t>
       </w:r>
       <w:r>
         <w:tab/>
@@ -5898,13 +6641,76 @@
         <w:fldChar w:fldCharType="begin"/>
       </w:r>
       <w:r>
-        <w:instrText xml:space="preserve"> PAGEREF _Toc21290 </w:instrText>
+        <w:instrText xml:space="preserve"> PAGEREF _Toc15995 </w:instrText>
       </w:r>
       <w:r>
         <w:fldChar w:fldCharType="separate"/>
       </w:r>
       <w:r>
-        <w:t>9</w:t>
+        <w:t>13</w:t>
+      </w:r>
+      <w:r>
+        <w:fldChar w:fldCharType="end"/>
+      </w:r>
+      <w:r>
+        <w:fldChar w:fldCharType="end"/>
+      </w:r>
+    </w:p>
+    <w:p>
+      <w:pPr>
+        <w:pStyle w:val="18"/>
+        <w:tabs>
+          <w:tab w:val="right" w:leader="dot" w:pos="9241"/>
+        </w:tabs>
+      </w:pPr>
+      <w:r>
+        <w:fldChar w:fldCharType="begin"/>
+      </w:r>
+      <w:r>
+        <w:instrText xml:space="preserve"> HYPERLINK \l _Toc31818 </w:instrText>
+      </w:r>
+      <w:r>
+        <w:fldChar w:fldCharType="separate"/>
+      </w:r>
+      <w:r>
+        <w:rPr>
+          <w:rFonts w:hint="eastAsia" w:ascii="楷体_GB2312" w:eastAsia="楷体_GB2312"/>
+          <w:lang w:val="en-US" w:eastAsia="zh-CN"/>
+        </w:rPr>
+        <w:t>4</w:t>
+      </w:r>
+      <w:r>
+        <w:rPr>
+          <w:rFonts w:ascii="楷体_GB2312" w:eastAsia="楷体_GB2312"/>
+        </w:rPr>
+        <w:t>.2.2</w:t>
+      </w:r>
+      <w:r>
+        <w:rPr>
+          <w:rFonts w:hint="eastAsia" w:ascii="楷体_GB2312" w:eastAsia="楷体_GB2312"/>
+        </w:rPr>
+        <w:t xml:space="preserve"> 跑车</w:t>
+      </w:r>
+      <w:r>
+        <w:rPr>
+          <w:rFonts w:ascii="楷体_GB2312" w:eastAsia="楷体_GB2312"/>
+        </w:rPr>
+        <w:t>试验结果与分析</w:t>
+      </w:r>
+      <w:r>
+        <w:tab/>
+      </w:r>
+      <w:r>
+        <w:fldChar w:fldCharType="begin"/>
+      </w:r>
+      <w:r>
+        <w:instrText xml:space="preserve"> PAGEREF _Toc31818 </w:instrText>
+      </w:r>
+      <w:r>
+        <w:fldChar w:fldCharType="separate"/>
+      </w:r>
+      <w:r>
+        <w:t>13</w:t>
       </w:r>
       <w:r>
         <w:fldChar w:fldCharType="end"/>
@@ -5927,18 +6733,18 @@
         <w:fldChar w:fldCharType="begin"/>
       </w:r>
       <w:r>
-        <w:instrText xml:space="preserve"> HYPERLINK \l _Toc10908 </w:instrText>
+        <w:instrText xml:space="preserve"> HYPERLINK \l _Toc29334 </w:instrText>
       </w:r>
       <w:r>
         <w:fldChar w:fldCharType="separate"/>
       </w:r>
       <w:r>
         <w:rPr>
-          <w:rFonts w:hint="eastAsia" w:ascii="楷体_GB2312" w:eastAsia="楷体_GB2312"/>
-          <w:kern w:val="0"/>
+          <w:rFonts w:hint="eastAsia" w:ascii="楷体_GB2312" w:hAnsi="楷体_GB2312" w:eastAsia="楷体_GB2312" w:cs="楷体_GB2312"/>
           <w:szCs w:val="24"/>
-        </w:rPr>
-        <w:t>第3章 桥梁静载试验</w:t>
+          <w:lang w:val="en-US" w:eastAsia="zh-CN"/>
+        </w:rPr>
+        <w:t>附件  现场检测照片</w:t>
       </w:r>
       <w:r>
         <w:tab/>
@@ -5947,13 +6753,13 @@
         <w:fldChar w:fldCharType="begin"/>
       </w:r>
       <w:r>
-        <w:instrText xml:space="preserve"> PAGEREF _Toc10908 </w:instrText>
+        <w:instrText xml:space="preserve"> PAGEREF _Toc29334 </w:instrText>
       </w:r>
       <w:r>
         <w:fldChar w:fldCharType="separate"/>
       </w:r>
       <w:r>
-        <w:t>11</w:t>
+        <w:t>16</w:t>
       </w:r>
       <w:r>
         <w:fldChar w:fldCharType="end"/>
@@ -5964,332 +6770,13 @@
     </w:p>
     <w:p>
       <w:pPr>
-        <w:pStyle w:val="26"/>
-        <w:tabs>
-          <w:tab w:val="right" w:leader="dot" w:pos="9241"/>
-          <w:tab w:val="clear" w:pos="840"/>
-          <w:tab w:val="clear" w:pos="1260"/>
-          <w:tab w:val="clear" w:pos="9231"/>
-        </w:tabs>
-      </w:pPr>
-      <w:r>
-        <w:fldChar w:fldCharType="begin"/>
-      </w:r>
-      <w:r>
-        <w:instrText xml:space="preserve"> HYPERLINK \l _Toc17466 </w:instrText>
-      </w:r>
-      <w:r>
-        <w:fldChar w:fldCharType="separate"/>
-      </w:r>
-      <w:r>
-        <w:rPr>
-          <w:rFonts w:hint="eastAsia" w:ascii="楷体_GB2312" w:hAnsi="楷体_GB2312" w:eastAsia="楷体_GB2312"/>
-          <w:szCs w:val="24"/>
-        </w:rPr>
-        <w:t>3.1 静载试验概况</w:t>
-      </w:r>
-      <w:r>
-        <w:tab/>
-      </w:r>
-      <w:r>
-        <w:fldChar w:fldCharType="begin"/>
-      </w:r>
-      <w:r>
-        <w:instrText xml:space="preserve"> PAGEREF _Toc17466 </w:instrText>
-      </w:r>
-      <w:r>
-        <w:fldChar w:fldCharType="separate"/>
-      </w:r>
-      <w:r>
-        <w:t>11</w:t>
-      </w:r>
-      <w:r>
-        <w:fldChar w:fldCharType="end"/>
-      </w:r>
-      <w:r>
-        <w:fldChar w:fldCharType="end"/>
-      </w:r>
-    </w:p>
-    <w:p>
-      <w:pPr>
-        <w:pStyle w:val="26"/>
-        <w:tabs>
-          <w:tab w:val="right" w:leader="dot" w:pos="9241"/>
-          <w:tab w:val="clear" w:pos="840"/>
-          <w:tab w:val="clear" w:pos="1260"/>
-          <w:tab w:val="clear" w:pos="9231"/>
-        </w:tabs>
-      </w:pPr>
-      <w:r>
-        <w:fldChar w:fldCharType="begin"/>
-      </w:r>
-      <w:r>
-        <w:instrText xml:space="preserve"> HYPERLINK \l _Toc31813 </w:instrText>
-      </w:r>
-      <w:r>
-        <w:fldChar w:fldCharType="separate"/>
-      </w:r>
-      <w:r>
-        <w:rPr>
-          <w:rFonts w:hint="eastAsia" w:ascii="楷体_GB2312" w:hAnsi="楷体_GB2312" w:eastAsia="楷体_GB2312"/>
-          <w:szCs w:val="24"/>
-        </w:rPr>
-        <w:t xml:space="preserve">3.2 </w:t>
-      </w:r>
-      <w:r>
-        <w:rPr>
-          <w:rFonts w:hint="eastAsia" w:ascii="楷体_GB2312" w:hAnsi="楷体_GB2312" w:eastAsia="楷体_GB2312"/>
-          <w:szCs w:val="24"/>
-          <w:lang w:eastAsia="zh-CN"/>
-        </w:rPr>
-        <w:t>静载试验</w:t>
-      </w:r>
-      <w:r>
-        <w:rPr>
-          <w:rFonts w:hint="eastAsia" w:ascii="楷体_GB2312" w:hAnsi="楷体_GB2312" w:eastAsia="楷体_GB2312"/>
-          <w:szCs w:val="24"/>
-        </w:rPr>
-        <w:t>结果</w:t>
-      </w:r>
-      <w:r>
-        <w:tab/>
-      </w:r>
-      <w:r>
-        <w:fldChar w:fldCharType="begin"/>
-      </w:r>
-      <w:r>
-        <w:instrText xml:space="preserve"> PAGEREF _Toc31813 </w:instrText>
-      </w:r>
-      <w:r>
-        <w:fldChar w:fldCharType="separate"/>
-      </w:r>
-      <w:r>
-        <w:t>14</w:t>
-      </w:r>
-      <w:r>
-        <w:fldChar w:fldCharType="end"/>
-      </w:r>
-      <w:r>
-        <w:fldChar w:fldCharType="end"/>
-      </w:r>
-    </w:p>
-    <w:p>
-      <w:pPr>
-        <w:pStyle w:val="24"/>
-        <w:tabs>
-          <w:tab w:val="right" w:leader="dot" w:pos="9241"/>
-          <w:tab w:val="clear" w:pos="420"/>
-          <w:tab w:val="clear" w:pos="1050"/>
-          <w:tab w:val="clear" w:pos="9231"/>
-        </w:tabs>
-      </w:pPr>
-      <w:r>
-        <w:fldChar w:fldCharType="begin"/>
-      </w:r>
-      <w:r>
-        <w:instrText xml:space="preserve"> HYPERLINK \l _Toc22504 </w:instrText>
-      </w:r>
-      <w:r>
-        <w:fldChar w:fldCharType="separate"/>
-      </w:r>
-      <w:r>
-        <w:rPr>
-          <w:rFonts w:hint="eastAsia" w:ascii="楷体_GB2312" w:eastAsia="楷体_GB2312"/>
-          <w:kern w:val="0"/>
-          <w:szCs w:val="24"/>
-        </w:rPr>
-        <w:t>第4章 桥梁动载试验</w:t>
-      </w:r>
-      <w:r>
-        <w:tab/>
-      </w:r>
-      <w:r>
-        <w:fldChar w:fldCharType="begin"/>
-      </w:r>
-      <w:r>
-        <w:instrText xml:space="preserve"> PAGEREF _Toc22504 </w:instrText>
-      </w:r>
-      <w:r>
-        <w:fldChar w:fldCharType="separate"/>
-      </w:r>
-      <w:r>
-        <w:t>19</w:t>
-      </w:r>
-      <w:r>
-        <w:fldChar w:fldCharType="end"/>
-      </w:r>
-      <w:r>
-        <w:fldChar w:fldCharType="end"/>
-      </w:r>
-    </w:p>
-    <w:p>
-      <w:pPr>
-        <w:pStyle w:val="26"/>
-        <w:tabs>
-          <w:tab w:val="right" w:leader="dot" w:pos="9241"/>
-          <w:tab w:val="clear" w:pos="840"/>
-          <w:tab w:val="clear" w:pos="1260"/>
-          <w:tab w:val="clear" w:pos="9231"/>
-        </w:tabs>
-      </w:pPr>
-      <w:r>
-        <w:fldChar w:fldCharType="begin"/>
-      </w:r>
-      <w:r>
-        <w:instrText xml:space="preserve"> HYPERLINK \l _Toc14491 </w:instrText>
-      </w:r>
-      <w:r>
-        <w:fldChar w:fldCharType="separate"/>
-      </w:r>
-      <w:r>
-        <w:rPr>
-          <w:rFonts w:hint="eastAsia" w:ascii="楷体_GB2312" w:hAnsi="楷体_GB2312" w:eastAsia="楷体_GB2312"/>
-          <w:szCs w:val="24"/>
-        </w:rPr>
-        <w:t>4.1 自振</w:t>
-      </w:r>
-      <w:r>
-        <w:rPr>
-          <w:rFonts w:ascii="楷体_GB2312" w:hAnsi="楷体_GB2312" w:eastAsia="楷体_GB2312"/>
-          <w:szCs w:val="24"/>
-        </w:rPr>
-        <w:t>特性试验</w:t>
-      </w:r>
-      <w:r>
-        <w:tab/>
-      </w:r>
-      <w:r>
-        <w:fldChar w:fldCharType="begin"/>
-      </w:r>
-      <w:r>
-        <w:instrText xml:space="preserve"> PAGEREF _Toc14491 </w:instrText>
-      </w:r>
-      <w:r>
-        <w:fldChar w:fldCharType="separate"/>
-      </w:r>
-      <w:r>
-        <w:t>19</w:t>
-      </w:r>
-      <w:r>
-        <w:fldChar w:fldCharType="end"/>
-      </w:r>
-      <w:r>
-        <w:fldChar w:fldCharType="end"/>
-      </w:r>
-    </w:p>
-    <w:p>
-      <w:pPr>
-        <w:pStyle w:val="26"/>
-        <w:tabs>
-          <w:tab w:val="right" w:leader="dot" w:pos="9241"/>
-          <w:tab w:val="clear" w:pos="840"/>
-          <w:tab w:val="clear" w:pos="1260"/>
-          <w:tab w:val="clear" w:pos="9231"/>
-        </w:tabs>
-      </w:pPr>
-      <w:r>
-        <w:fldChar w:fldCharType="begin"/>
-      </w:r>
-      <w:r>
-        <w:instrText xml:space="preserve"> HYPERLINK \l _Toc16221 </w:instrText>
-      </w:r>
-      <w:r>
-        <w:fldChar w:fldCharType="separate"/>
-      </w:r>
-      <w:r>
-        <w:rPr>
-          <w:rFonts w:hint="eastAsia" w:ascii="楷体_GB2312" w:hAnsi="楷体_GB2312" w:eastAsia="楷体_GB2312"/>
-          <w:szCs w:val="24"/>
-        </w:rPr>
-        <w:t>4.2 跑车</w:t>
-      </w:r>
-      <w:r>
-        <w:rPr>
-          <w:rFonts w:ascii="楷体_GB2312" w:hAnsi="楷体_GB2312" w:eastAsia="楷体_GB2312"/>
-          <w:szCs w:val="24"/>
-        </w:rPr>
-        <w:t>试验</w:t>
-      </w:r>
-      <w:r>
-        <w:tab/>
-      </w:r>
-      <w:r>
-        <w:fldChar w:fldCharType="begin"/>
-      </w:r>
-      <w:r>
-        <w:instrText xml:space="preserve"> PAGEREF _Toc16221 </w:instrText>
-      </w:r>
-      <w:r>
-        <w:fldChar w:fldCharType="separate"/>
-      </w:r>
-      <w:r>
-        <w:t>20</w:t>
-      </w:r>
-      <w:r>
-        <w:fldChar w:fldCharType="end"/>
-      </w:r>
-      <w:r>
-        <w:fldChar w:fldCharType="end"/>
-      </w:r>
-    </w:p>
-    <w:p>
-      <w:pPr>
-        <w:pStyle w:val="24"/>
-        <w:tabs>
-          <w:tab w:val="right" w:leader="dot" w:pos="9241"/>
-          <w:tab w:val="clear" w:pos="420"/>
-          <w:tab w:val="clear" w:pos="1050"/>
-          <w:tab w:val="clear" w:pos="9231"/>
-        </w:tabs>
-      </w:pPr>
-      <w:r>
-        <w:fldChar w:fldCharType="begin"/>
-      </w:r>
-      <w:r>
-        <w:instrText xml:space="preserve"> HYPERLINK \l _Toc27482 </w:instrText>
-      </w:r>
-      <w:r>
-        <w:fldChar w:fldCharType="separate"/>
-      </w:r>
-      <w:r>
-        <w:rPr>
-          <w:rFonts w:hint="eastAsia" w:ascii="楷体_GB2312" w:hAnsi="楷体_GB2312" w:eastAsia="楷体_GB2312" w:cs="楷体_GB2312"/>
-          <w:szCs w:val="24"/>
-          <w:lang w:val="en-US" w:eastAsia="zh-CN"/>
-        </w:rPr>
-        <w:t>附件  现场检测照片</w:t>
-      </w:r>
-      <w:r>
-        <w:tab/>
-      </w:r>
-      <w:r>
-        <w:fldChar w:fldCharType="begin"/>
-      </w:r>
-      <w:r>
-        <w:instrText xml:space="preserve"> PAGEREF _Toc27482 </w:instrText>
-      </w:r>
-      <w:r>
-        <w:fldChar w:fldCharType="separate"/>
-      </w:r>
-      <w:r>
-        <w:t>23</w:t>
-      </w:r>
-      <w:r>
-        <w:fldChar w:fldCharType="end"/>
-      </w:r>
-      <w:r>
-        <w:fldChar w:fldCharType="end"/>
-      </w:r>
-    </w:p>
-    <w:p>
-      <w:pPr>
+        <w:pStyle w:val="38"/>
         <w:numPr>
           <w:ilvl w:val="0"/>
           <w:numId w:val="0"/>
         </w:numPr>
         <w:tabs>
-          <w:tab w:val="left" w:pos="432"/>
-          <w:tab w:val="left" w:pos="3462"/>
+          <w:tab w:val="clear" w:pos="3462"/>
         </w:tabs>
         <w:spacing w:line="360" w:lineRule="auto"/>
         <w:ind w:left="3458" w:leftChars="0" w:hanging="3458" w:hangingChars="1441"/>
@@ -6298,10 +6785,10 @@
       <w:r>
         <w:fldChar w:fldCharType="end"/>
       </w:r>
-      <w:bookmarkStart w:id="16" w:name="_Toc312074210"/>
-      <w:bookmarkStart w:id="17" w:name="_Toc317777146"/>
-      <w:bookmarkStart w:id="18" w:name="_Toc317780789"/>
-      <w:bookmarkStart w:id="19" w:name="_Toc383866656"/>
+      <w:bookmarkStart w:id="15" w:name="_Toc317780789"/>
+      <w:bookmarkStart w:id="16" w:name="_Toc317777146"/>
+      <w:bookmarkStart w:id="17" w:name="_Toc312074210"/>
+      <w:bookmarkStart w:id="18" w:name="_Toc383866656"/>
     </w:p>
     <w:p>
       <w:pPr>
@@ -6319,7 +6806,7 @@
       <w:r>
         <w:br w:type="page"/>
       </w:r>
-      <w:bookmarkStart w:id="20" w:name="_Toc4934"/>
+      <w:bookmarkStart w:id="19" w:name="_Toc25279"/>
       <w:r>
         <w:rPr>
           <w:rFonts w:hint="eastAsia"/>
@@ -6327,7 +6814,7 @@
         </w:rPr>
         <w:t>检测概况及说明</w:t>
       </w:r>
-      <w:bookmarkEnd w:id="20"/>
+      <w:bookmarkEnd w:id="19"/>
     </w:p>
     <w:p>
       <w:pPr>
@@ -6344,7 +6831,7 @@
           <w:szCs w:val="24"/>
         </w:rPr>
       </w:pPr>
-      <w:bookmarkStart w:id="21" w:name="_Toc6740"/>
+      <w:bookmarkStart w:id="20" w:name="_Toc17358"/>
       <w:r>
         <w:rPr>
           <w:rFonts w:hint="eastAsia" w:ascii="楷体_GB2312" w:hAnsi="楷体_GB2312" w:eastAsia="楷体_GB2312"/>
@@ -6353,7 +6840,7 @@
         </w:rPr>
         <w:t>工程概况</w:t>
       </w:r>
-      <w:bookmarkEnd w:id="21"/>
+      <w:bookmarkEnd w:id="20"/>
     </w:p>
     <w:p>
       <w:pPr>
@@ -6743,7 +7230,7 @@
           <w:rFonts w:hint="eastAsia"/>
         </w:rPr>
       </w:pPr>
-      <w:bookmarkStart w:id="22" w:name="_Ref345"/>
+      <w:bookmarkStart w:id="21" w:name="_Ref345"/>
       <w:r>
         <w:t xml:space="preserve">图 </w:t>
       </w:r>
@@ -6757,7 +7244,7 @@
         <w:fldChar w:fldCharType="separate"/>
       </w:r>
       <w:r>
-        <w:t>3</w:t>
+        <w:t>2</w:t>
       </w:r>
       <w:r>
         <w:fldChar w:fldCharType="end"/>
@@ -6784,7 +7271,7 @@
       <w:r>
         <w:fldChar w:fldCharType="end"/>
       </w:r>
-      <w:bookmarkEnd w:id="22"/>
+      <w:bookmarkEnd w:id="21"/>
       <w:r>
         <w:rPr>
           <w:rFonts w:hint="eastAsia"/>
@@ -6875,7 +7362,7 @@
         <w:fldChar w:fldCharType="separate"/>
       </w:r>
       <w:r>
-        <w:t>3</w:t>
+        <w:t>2</w:t>
       </w:r>
       <w:r>
         <w:fldChar w:fldCharType="end"/>
@@ -6897,7 +7384,7 @@
         <w:fldChar w:fldCharType="separate"/>
       </w:r>
       <w:r>
-        <w:t>1</w:t>
+        <w:t>2</w:t>
       </w:r>
       <w:r>
         <w:fldChar w:fldCharType="end"/>
@@ -7011,7 +7498,7 @@
         <w:fldChar w:fldCharType="separate"/>
       </w:r>
       <w:r>
-        <w:t>3</w:t>
+        <w:t>2</w:t>
       </w:r>
       <w:r>
         <w:fldChar w:fldCharType="end"/>
@@ -7033,7 +7520,7 @@
         <w:fldChar w:fldCharType="separate"/>
       </w:r>
       <w:r>
-        <w:t>1</w:t>
+        <w:t>3</w:t>
       </w:r>
       <w:r>
         <w:fldChar w:fldCharType="end"/>
@@ -7123,7 +7610,7 @@
         <w:fldChar w:fldCharType="separate"/>
       </w:r>
       <w:r>
-        <w:t>3</w:t>
+        <w:t>2</w:t>
       </w:r>
       <w:r>
         <w:fldChar w:fldCharType="end"/>
@@ -7145,7 +7632,7 @@
         <w:fldChar w:fldCharType="separate"/>
       </w:r>
       <w:r>
-        <w:t>1</w:t>
+        <w:t>4</w:t>
       </w:r>
       <w:r>
         <w:fldChar w:fldCharType="end"/>
@@ -7177,7 +7664,7 @@
           <w:szCs w:val="24"/>
         </w:rPr>
       </w:pPr>
-      <w:bookmarkStart w:id="23" w:name="_Toc24762"/>
+      <w:bookmarkStart w:id="22" w:name="_Toc12110"/>
       <w:r>
         <w:rPr>
           <w:rFonts w:hint="eastAsia" w:ascii="楷体_GB2312" w:hAnsi="楷体_GB2312" w:eastAsia="楷体_GB2312"/>
@@ -7203,7 +7690,7 @@
         </w:rPr>
         <w:t>仪器</w:t>
       </w:r>
-      <w:bookmarkEnd w:id="23"/>
+      <w:bookmarkEnd w:id="22"/>
     </w:p>
     <w:p>
       <w:pPr>
@@ -7986,7 +8473,7 @@
           <w:szCs w:val="24"/>
         </w:rPr>
       </w:pPr>
-      <w:bookmarkStart w:id="24" w:name="_Toc12419"/>
+      <w:bookmarkStart w:id="23" w:name="_Toc27573"/>
       <w:r>
         <w:rPr>
           <w:rFonts w:hint="eastAsia" w:ascii="楷体_GB2312" w:hAnsi="楷体_GB2312" w:eastAsia="楷体_GB2312"/>
@@ -8006,7 +8493,7 @@
         </w:rPr>
         <w:t>内容</w:t>
       </w:r>
-      <w:bookmarkEnd w:id="24"/>
+      <w:bookmarkEnd w:id="23"/>
     </w:p>
     <w:p>
       <w:pPr>
@@ -8018,7 +8505,7 @@
           <w:sz w:val="24"/>
         </w:rPr>
       </w:pPr>
-      <w:bookmarkStart w:id="25" w:name="_Toc277773900"/>
+      <w:bookmarkStart w:id="24" w:name="_Toc277773900"/>
       <w:r>
         <w:rPr>
           <w:rFonts w:hint="eastAsia" w:ascii="楷体_GB2312" w:eastAsia="楷体_GB2312"/>
@@ -8126,7 +8613,7 @@
         <w:t>)桥梁动载试验</w:t>
       </w:r>
     </w:p>
-    <w:bookmarkEnd w:id="25"/>
+    <w:bookmarkEnd w:id="24"/>
     <w:p>
       <w:pPr>
         <w:pStyle w:val="3"/>
@@ -8143,7 +8630,7 @@
           <w:szCs w:val="24"/>
         </w:rPr>
       </w:pPr>
-      <w:bookmarkStart w:id="26" w:name="_Toc30504"/>
+      <w:bookmarkStart w:id="25" w:name="_Toc30973"/>
       <w:r>
         <w:rPr>
           <w:rFonts w:hint="eastAsia" w:ascii="楷体_GB2312" w:hAnsi="楷体_GB2312" w:eastAsia="楷体_GB2312"/>
@@ -8163,7 +8650,7 @@
         </w:rPr>
         <w:t>目的</w:t>
       </w:r>
-      <w:bookmarkEnd w:id="26"/>
+      <w:bookmarkEnd w:id="25"/>
     </w:p>
     <w:p>
       <w:pPr>
@@ -8338,7 +8825,7 @@
           <w:szCs w:val="24"/>
         </w:rPr>
       </w:pPr>
-      <w:bookmarkStart w:id="27" w:name="_Toc25707"/>
+      <w:bookmarkStart w:id="26" w:name="_Toc3100"/>
       <w:r>
         <w:rPr>
           <w:rFonts w:hint="eastAsia" w:ascii="Calibri" w:hAnsi="Calibri" w:eastAsia="楷体_GB2312"/>
@@ -8357,7 +8844,7 @@
         </w:rPr>
         <w:t>编号说明</w:t>
       </w:r>
-      <w:bookmarkEnd w:id="27"/>
+      <w:bookmarkEnd w:id="26"/>
     </w:p>
     <w:p>
       <w:pPr>
@@ -8550,7 +9037,7 @@
           <w:szCs w:val="24"/>
         </w:rPr>
       </w:pPr>
-      <w:bookmarkStart w:id="28" w:name="_Toc28540"/>
+      <w:bookmarkStart w:id="27" w:name="_Toc23178"/>
       <w:r>
         <w:rPr>
           <w:rFonts w:hint="eastAsia" w:ascii="楷体_GB2312" w:eastAsia="楷体_GB2312"/>
@@ -8570,7 +9057,7 @@
         </w:rPr>
         <w:t>外观检查</w:t>
       </w:r>
-      <w:bookmarkEnd w:id="28"/>
+      <w:bookmarkEnd w:id="27"/>
     </w:p>
     <w:p>
       <w:pPr>
@@ -8584,32 +9071,32 @@
           <w:szCs w:val="24"/>
         </w:rPr>
       </w:pPr>
-      <w:bookmarkStart w:id="29" w:name="_Toc256000008"/>
-      <w:bookmarkStart w:id="30" w:name="_Toc256000127"/>
+      <w:bookmarkStart w:id="28" w:name="_Toc256000127"/>
+      <w:bookmarkStart w:id="29" w:name="_Toc490813827"/>
+      <w:bookmarkStart w:id="30" w:name="_Toc256000331"/>
       <w:bookmarkStart w:id="31" w:name="_Toc436324216"/>
-      <w:bookmarkStart w:id="32" w:name="_Toc256000331"/>
+      <w:bookmarkStart w:id="32" w:name="_Toc256000076"/>
       <w:bookmarkStart w:id="33" w:name="_Toc256000195"/>
-      <w:bookmarkStart w:id="34" w:name="_Toc256000161"/>
+      <w:bookmarkStart w:id="34" w:name="_Toc256000178"/>
       <w:bookmarkStart w:id="35" w:name="_Toc256000246"/>
-      <w:bookmarkStart w:id="36" w:name="_Toc256000263"/>
+      <w:bookmarkStart w:id="36" w:name="_Toc256000229"/>
       <w:bookmarkStart w:id="37" w:name="_Toc24849"/>
-      <w:bookmarkStart w:id="38" w:name="_Toc256000178"/>
-      <w:bookmarkStart w:id="39" w:name="_Toc256000093"/>
-      <w:bookmarkStart w:id="40" w:name="_Toc21106"/>
-      <w:bookmarkStart w:id="41" w:name="_Toc3938"/>
-      <w:bookmarkStart w:id="42" w:name="_Toc256000229"/>
-      <w:bookmarkStart w:id="43" w:name="_Toc435103113"/>
-      <w:bookmarkStart w:id="44" w:name="_Toc256000059"/>
-      <w:bookmarkStart w:id="45" w:name="_Toc256000280"/>
-      <w:bookmarkStart w:id="46" w:name="_Toc490813827"/>
-      <w:bookmarkStart w:id="47" w:name="_Toc256000110"/>
-      <w:bookmarkStart w:id="48" w:name="_Toc256000212"/>
-      <w:bookmarkStart w:id="49" w:name="_Toc256000314"/>
+      <w:bookmarkStart w:id="38" w:name="_Toc3938"/>
+      <w:bookmarkStart w:id="39" w:name="_Toc435103113"/>
+      <w:bookmarkStart w:id="40" w:name="_Toc256000280"/>
+      <w:bookmarkStart w:id="41" w:name="_Toc256000093"/>
+      <w:bookmarkStart w:id="42" w:name="_Toc256000161"/>
+      <w:bookmarkStart w:id="43" w:name="_Toc256000263"/>
+      <w:bookmarkStart w:id="44" w:name="_Toc256000110"/>
+      <w:bookmarkStart w:id="45" w:name="_Toc256000212"/>
+      <w:bookmarkStart w:id="46" w:name="_Toc256000314"/>
+      <w:bookmarkStart w:id="47" w:name="_Toc256000008"/>
+      <w:bookmarkStart w:id="48" w:name="_Toc23226"/>
+      <w:bookmarkStart w:id="49" w:name="_Toc256000059"/>
       <w:bookmarkStart w:id="50" w:name="_Toc256000025"/>
-      <w:bookmarkStart w:id="51" w:name="_Toc23226"/>
-      <w:bookmarkStart w:id="52" w:name="_Toc256000076"/>
-      <w:bookmarkStart w:id="53" w:name="_Toc256000042"/>
-      <w:bookmarkStart w:id="54" w:name="_Toc256000297"/>
+      <w:bookmarkStart w:id="51" w:name="_Toc256000297"/>
+      <w:bookmarkStart w:id="52" w:name="_Toc256000042"/>
+      <w:bookmarkStart w:id="53" w:name="_Toc28107"/>
       <w:r>
         <w:rPr>
           <w:rFonts w:hint="eastAsia" w:ascii="楷体_GB2312" w:hAnsi="楷体_GB2312" w:eastAsia="楷体_GB2312" w:cs="楷体_GB2312"/>
@@ -8619,6 +9106,7 @@
         </w:rPr>
         <w:t>2.1 桥面系检查结果</w:t>
       </w:r>
+      <w:bookmarkEnd w:id="28"/>
       <w:bookmarkEnd w:id="29"/>
       <w:bookmarkEnd w:id="30"/>
       <w:bookmarkEnd w:id="31"/>
@@ -8644,7 +9132,6 @@
       <w:bookmarkEnd w:id="51"/>
       <w:bookmarkEnd w:id="52"/>
       <w:bookmarkEnd w:id="53"/>
-      <w:bookmarkEnd w:id="54"/>
     </w:p>
     <w:p>
       <w:pPr>
@@ -8789,10 +9276,8 @@
           <w:lang w:val="en-US" w:eastAsia="zh-CN"/>
         </w:rPr>
       </w:pPr>
-      <w:bookmarkStart w:id="55" w:name="BridgeDeckInspectionResultTable"/>
-      <w:bookmarkEnd w:id="55"/>
-      <w:bookmarkStart w:id="205" w:name="_GoBack"/>
-      <w:bookmarkEnd w:id="205"/>
+      <w:bookmarkStart w:id="54" w:name="BridgeDeckInspectionResultTable"/>
+      <w:bookmarkEnd w:id="54"/>
     </w:p>
     <w:p>
       <w:pPr>
@@ -8819,8 +9304,8 @@
           <w:lang w:val="en-US" w:eastAsia="zh-CN"/>
         </w:rPr>
       </w:pPr>
-      <w:bookmarkStart w:id="56" w:name="BridgeDeckInspectionResultPictureTable"/>
-      <w:bookmarkEnd w:id="56"/>
+      <w:bookmarkStart w:id="55" w:name="BridgeDeckInspectionResultPictureTable"/>
+      <w:bookmarkEnd w:id="55"/>
     </w:p>
     <w:p>
       <w:pPr>
@@ -8832,30 +9317,30 @@
           <w:color w:val="auto"/>
         </w:rPr>
       </w:pPr>
-      <w:bookmarkStart w:id="57" w:name="_Toc256000162"/>
-      <w:bookmarkStart w:id="58" w:name="_Toc256000315"/>
-      <w:bookmarkStart w:id="59" w:name="_Toc256000145"/>
-      <w:bookmarkStart w:id="60" w:name="_Toc6098"/>
-      <w:bookmarkStart w:id="61" w:name="_Toc256000247"/>
-      <w:bookmarkStart w:id="62" w:name="_Toc256000043"/>
-      <w:bookmarkStart w:id="63" w:name="_Toc256000281"/>
-      <w:bookmarkStart w:id="64" w:name="_Toc256000230"/>
-      <w:bookmarkStart w:id="65" w:name="_Toc256000298"/>
-      <w:bookmarkStart w:id="66" w:name="_Toc5239"/>
-      <w:bookmarkStart w:id="67" w:name="_Toc256000009"/>
-      <w:bookmarkStart w:id="68" w:name="_Toc256000196"/>
-      <w:bookmarkStart w:id="69" w:name="_Toc256000111"/>
-      <w:bookmarkStart w:id="70" w:name="_Toc16706"/>
-      <w:bookmarkStart w:id="71" w:name="_Toc256000094"/>
-      <w:bookmarkStart w:id="72" w:name="_Toc26370"/>
-      <w:bookmarkStart w:id="73" w:name="_Toc256000179"/>
-      <w:bookmarkStart w:id="74" w:name="_Toc256000077"/>
-      <w:bookmarkStart w:id="75" w:name="_Toc256000213"/>
-      <w:bookmarkStart w:id="76" w:name="_Toc256000026"/>
-      <w:bookmarkStart w:id="77" w:name="_Toc256000264"/>
-      <w:bookmarkStart w:id="78" w:name="_Toc256000128"/>
-      <w:bookmarkStart w:id="79" w:name="_Toc256000332"/>
-      <w:bookmarkStart w:id="80" w:name="_Toc256000060"/>
+      <w:bookmarkStart w:id="56" w:name="_Toc256000094"/>
+      <w:bookmarkStart w:id="57" w:name="_Toc256000009"/>
+      <w:bookmarkStart w:id="58" w:name="_Toc256000196"/>
+      <w:bookmarkStart w:id="59" w:name="_Toc16706"/>
+      <w:bookmarkStart w:id="60" w:name="_Toc256000230"/>
+      <w:bookmarkStart w:id="61" w:name="_Toc256000162"/>
+      <w:bookmarkStart w:id="62" w:name="_Toc256000281"/>
+      <w:bookmarkStart w:id="63" w:name="_Toc256000043"/>
+      <w:bookmarkStart w:id="64" w:name="_Toc256000315"/>
+      <w:bookmarkStart w:id="65" w:name="_Toc256000145"/>
+      <w:bookmarkStart w:id="66" w:name="_Toc6098"/>
+      <w:bookmarkStart w:id="67" w:name="_Toc256000247"/>
+      <w:bookmarkStart w:id="68" w:name="_Toc256000111"/>
+      <w:bookmarkStart w:id="69" w:name="_Toc5239"/>
+      <w:bookmarkStart w:id="70" w:name="_Toc256000264"/>
+      <w:bookmarkStart w:id="71" w:name="_Toc256000213"/>
+      <w:bookmarkStart w:id="72" w:name="_Toc256000077"/>
+      <w:bookmarkStart w:id="73" w:name="_Toc256000128"/>
+      <w:bookmarkStart w:id="74" w:name="_Toc256000026"/>
+      <w:bookmarkStart w:id="75" w:name="_Toc256000179"/>
+      <w:bookmarkStart w:id="76" w:name="_Toc256000332"/>
+      <w:bookmarkStart w:id="77" w:name="_Toc256000298"/>
+      <w:bookmarkStart w:id="78" w:name="_Toc256000060"/>
+      <w:bookmarkStart w:id="79" w:name="_Toc13979"/>
       <w:r>
         <w:rPr>
           <w:rFonts w:hint="eastAsia" w:ascii="楷体_GB2312" w:hAnsi="楷体_GB2312" w:eastAsia="楷体_GB2312" w:cs="楷体_GB2312"/>
@@ -8865,6 +9350,7 @@
         </w:rPr>
         <w:t>2.2 上部结构检查结果</w:t>
       </w:r>
+      <w:bookmarkEnd w:id="56"/>
       <w:bookmarkEnd w:id="57"/>
       <w:bookmarkEnd w:id="58"/>
       <w:bookmarkEnd w:id="59"/>
@@ -8888,7 +9374,6 @@
       <w:bookmarkEnd w:id="77"/>
       <w:bookmarkEnd w:id="78"/>
       <w:bookmarkEnd w:id="79"/>
-      <w:bookmarkEnd w:id="80"/>
     </w:p>
     <w:p>
       <w:pPr>
@@ -9049,30 +9534,30 @@
           <w:szCs w:val="24"/>
         </w:rPr>
       </w:pPr>
-      <w:bookmarkStart w:id="81" w:name="_Toc256000163"/>
-      <w:bookmarkStart w:id="82" w:name="_Toc21290"/>
-      <w:bookmarkStart w:id="83" w:name="_Toc256000146"/>
-      <w:bookmarkStart w:id="84" w:name="_Toc256000129"/>
-      <w:bookmarkStart w:id="85" w:name="_Toc256000316"/>
-      <w:bookmarkStart w:id="86" w:name="_Toc256000197"/>
-      <w:bookmarkStart w:id="87" w:name="_Toc256000299"/>
-      <w:bookmarkStart w:id="88" w:name="_Toc256000231"/>
-      <w:bookmarkStart w:id="89" w:name="_Toc256000265"/>
-      <w:bookmarkStart w:id="90" w:name="_Toc256000214"/>
-      <w:bookmarkStart w:id="91" w:name="_Toc256000078"/>
-      <w:bookmarkStart w:id="92" w:name="_Toc256000333"/>
-      <w:bookmarkStart w:id="93" w:name="_Toc2961"/>
-      <w:bookmarkStart w:id="94" w:name="_Toc256000180"/>
-      <w:bookmarkStart w:id="95" w:name="_Toc256000095"/>
-      <w:bookmarkStart w:id="96" w:name="_Toc256000248"/>
-      <w:bookmarkStart w:id="97" w:name="_Toc9121"/>
-      <w:bookmarkStart w:id="98" w:name="_Toc256000282"/>
-      <w:bookmarkStart w:id="99" w:name="_Toc25482"/>
-      <w:bookmarkStart w:id="100" w:name="_Toc256000044"/>
-      <w:bookmarkStart w:id="101" w:name="_Toc490813829"/>
-      <w:bookmarkStart w:id="102" w:name="_Toc256000061"/>
-      <w:bookmarkStart w:id="103" w:name="_Toc256000010"/>
-      <w:bookmarkStart w:id="104" w:name="_Toc256000112"/>
+      <w:bookmarkStart w:id="80" w:name="_Toc256000163"/>
+      <w:bookmarkStart w:id="81" w:name="_Toc256000146"/>
+      <w:bookmarkStart w:id="82" w:name="_Toc256000129"/>
+      <w:bookmarkStart w:id="83" w:name="_Toc256000316"/>
+      <w:bookmarkStart w:id="84" w:name="_Toc256000197"/>
+      <w:bookmarkStart w:id="85" w:name="_Toc256000299"/>
+      <w:bookmarkStart w:id="86" w:name="_Toc256000231"/>
+      <w:bookmarkStart w:id="87" w:name="_Toc256000265"/>
+      <w:bookmarkStart w:id="88" w:name="_Toc256000214"/>
+      <w:bookmarkStart w:id="89" w:name="_Toc256000078"/>
+      <w:bookmarkStart w:id="90" w:name="_Toc256000333"/>
+      <w:bookmarkStart w:id="91" w:name="_Toc2961"/>
+      <w:bookmarkStart w:id="92" w:name="_Toc256000180"/>
+      <w:bookmarkStart w:id="93" w:name="_Toc256000095"/>
+      <w:bookmarkStart w:id="94" w:name="_Toc256000248"/>
+      <w:bookmarkStart w:id="95" w:name="_Toc9121"/>
+      <w:bookmarkStart w:id="96" w:name="_Toc256000282"/>
+      <w:bookmarkStart w:id="97" w:name="_Toc25482"/>
+      <w:bookmarkStart w:id="98" w:name="_Toc256000044"/>
+      <w:bookmarkStart w:id="99" w:name="_Toc490813829"/>
+      <w:bookmarkStart w:id="100" w:name="_Toc256000061"/>
+      <w:bookmarkStart w:id="101" w:name="_Toc256000010"/>
+      <w:bookmarkStart w:id="102" w:name="_Toc256000112"/>
+      <w:bookmarkStart w:id="103" w:name="_Toc6627"/>
       <w:r>
         <w:rPr>
           <w:rFonts w:hint="eastAsia" w:ascii="楷体_GB2312" w:hAnsi="楷体_GB2312" w:eastAsia="楷体_GB2312" w:cs="楷体_GB2312"/>
@@ -9080,8 +9565,20 @@
           <w:sz w:val="24"/>
           <w:szCs w:val="24"/>
         </w:rPr>
-        <w:t>2.3 下部结构检查结果</w:t>
-      </w:r>
+        <w:t>2.3 下部结构检查结</w:t>
+      </w:r>
+      <w:bookmarkStart w:id="213" w:name="_GoBack"/>
+      <w:bookmarkEnd w:id="213"/>
+      <w:r>
+        <w:rPr>
+          <w:rFonts w:hint="eastAsia" w:ascii="楷体_GB2312" w:hAnsi="楷体_GB2312" w:eastAsia="楷体_GB2312" w:cs="楷体_GB2312"/>
+          <w:color w:val="auto"/>
+          <w:sz w:val="24"/>
+          <w:szCs w:val="24"/>
+        </w:rPr>
+        <w:t>果</w:t>
+      </w:r>
+      <w:bookmarkEnd w:id="80"/>
       <w:bookmarkEnd w:id="81"/>
       <w:bookmarkEnd w:id="82"/>
       <w:bookmarkEnd w:id="83"/>
@@ -9105,7 +9602,6 @@
       <w:bookmarkEnd w:id="101"/>
       <w:bookmarkEnd w:id="102"/>
       <w:bookmarkEnd w:id="103"/>
-      <w:bookmarkEnd w:id="104"/>
       <w:r>
         <w:rPr>
           <w:rFonts w:hint="eastAsia" w:ascii="楷体_GB2312" w:hAnsi="楷体_GB2312" w:eastAsia="楷体_GB2312" w:cs="楷体_GB2312"/>
@@ -9300,7 +9796,7 @@
           <w:szCs w:val="24"/>
         </w:rPr>
       </w:pPr>
-      <w:bookmarkStart w:id="105" w:name="_Toc10908"/>
+      <w:bookmarkStart w:id="104" w:name="_Toc9873"/>
       <w:r>
         <w:rPr>
           <w:rFonts w:hint="eastAsia" w:ascii="楷体_GB2312" w:eastAsia="楷体_GB2312"/>
@@ -9310,7 +9806,7 @@
         </w:rPr>
         <w:t>桥梁静载试验</w:t>
       </w:r>
-      <w:bookmarkEnd w:id="105"/>
+      <w:bookmarkEnd w:id="104"/>
     </w:p>
     <w:p>
       <w:pPr>
@@ -9327,7 +9823,7 @@
           <w:szCs w:val="24"/>
         </w:rPr>
       </w:pPr>
-      <w:bookmarkStart w:id="106" w:name="_Toc17466"/>
+      <w:bookmarkStart w:id="105" w:name="_Toc19938"/>
       <w:r>
         <w:rPr>
           <w:rFonts w:hint="eastAsia" w:ascii="楷体_GB2312" w:hAnsi="楷体_GB2312" w:eastAsia="楷体_GB2312"/>
@@ -9336,7 +9832,7 @@
         </w:rPr>
         <w:t>静载试验概况</w:t>
       </w:r>
-      <w:bookmarkEnd w:id="106"/>
+      <w:bookmarkEnd w:id="105"/>
     </w:p>
     <w:p>
       <w:pPr>
@@ -9365,18 +9861,19 @@
           <w:sz w:val="24"/>
         </w:rPr>
       </w:pPr>
-      <w:bookmarkStart w:id="107" w:name="_Toc31858"/>
-      <w:bookmarkStart w:id="108" w:name="_Toc470253994"/>
-      <w:bookmarkStart w:id="109" w:name="_Toc398305882"/>
-      <w:bookmarkStart w:id="110" w:name="_Toc398541186"/>
-      <w:bookmarkStart w:id="111" w:name="_Toc399658317"/>
-      <w:bookmarkStart w:id="112" w:name="_Toc399150332"/>
-      <w:bookmarkStart w:id="113" w:name="_Toc19741"/>
-      <w:bookmarkStart w:id="114" w:name="_Toc14043"/>
-      <w:bookmarkStart w:id="115" w:name="_Toc12599"/>
-      <w:bookmarkStart w:id="116" w:name="_Toc394613369"/>
-      <w:bookmarkStart w:id="117" w:name="_Toc17248"/>
-      <w:bookmarkStart w:id="118" w:name="_Toc399517690"/>
+      <w:bookmarkStart w:id="106" w:name="_Toc31858"/>
+      <w:bookmarkStart w:id="107" w:name="_Toc470253994"/>
+      <w:bookmarkStart w:id="108" w:name="_Toc398305882"/>
+      <w:bookmarkStart w:id="109" w:name="_Toc398541186"/>
+      <w:bookmarkStart w:id="110" w:name="_Toc399658317"/>
+      <w:bookmarkStart w:id="111" w:name="_Toc399150332"/>
+      <w:bookmarkStart w:id="112" w:name="_Toc19741"/>
+      <w:bookmarkStart w:id="113" w:name="_Toc14043"/>
+      <w:bookmarkStart w:id="114" w:name="_Toc12599"/>
+      <w:bookmarkStart w:id="115" w:name="_Toc394613369"/>
+      <w:bookmarkStart w:id="116" w:name="_Toc17248"/>
+      <w:bookmarkStart w:id="117" w:name="_Toc399517690"/>
+      <w:bookmarkStart w:id="118" w:name="_Toc23827"/>
       <w:r>
         <w:rPr>
           <w:rFonts w:hint="eastAsia" w:ascii="楷体_GB2312" w:eastAsia="楷体_GB2312"/>
@@ -9394,6 +9891,7 @@
         </w:rPr>
         <w:t>.1.1 试验荷载</w:t>
       </w:r>
+      <w:bookmarkEnd w:id="106"/>
       <w:bookmarkEnd w:id="107"/>
       <w:bookmarkEnd w:id="108"/>
       <w:bookmarkEnd w:id="109"/>
@@ -10815,12 +11313,6 @@
             <w:insideV w:val="single" w:color="auto" w:sz="4" w:space="0"/>
           </w:tblBorders>
           <w:tblLayout w:type="fixed"/>
-          <w:tblCellMar>
-            <w:top w:w="0" w:type="dxa"/>
-            <w:left w:w="108" w:type="dxa"/>
-            <w:bottom w:w="0" w:type="dxa"/>
-            <w:right w:w="108" w:type="dxa"/>
-          </w:tblCellMar>
         </w:tblPrEx>
         <w:trPr>
           <w:trHeight w:val="397" w:hRule="atLeast"/>
@@ -11192,12 +11684,6 @@
             <w:insideV w:val="single" w:color="auto" w:sz="4" w:space="0"/>
           </w:tblBorders>
           <w:tblLayout w:type="fixed"/>
-          <w:tblCellMar>
-            <w:top w:w="0" w:type="dxa"/>
-            <w:left w:w="108" w:type="dxa"/>
-            <w:bottom w:w="0" w:type="dxa"/>
-            <w:right w:w="108" w:type="dxa"/>
-          </w:tblCellMar>
         </w:tblPrEx>
         <w:trPr>
           <w:trHeight w:val="397" w:hRule="atLeast"/>
@@ -11561,12 +12047,6 @@
             <w:insideV w:val="single" w:color="auto" w:sz="4" w:space="0"/>
           </w:tblBorders>
           <w:tblLayout w:type="fixed"/>
-          <w:tblCellMar>
-            <w:top w:w="0" w:type="dxa"/>
-            <w:left w:w="108" w:type="dxa"/>
-            <w:bottom w:w="0" w:type="dxa"/>
-            <w:right w:w="108" w:type="dxa"/>
-          </w:tblCellMar>
         </w:tblPrEx>
         <w:trPr>
           <w:trHeight w:val="397" w:hRule="atLeast"/>
@@ -11939,15 +12419,16 @@
           <w:sz w:val="24"/>
         </w:rPr>
       </w:pPr>
-      <w:bookmarkStart w:id="120" w:name="_Toc399150333"/>
-      <w:bookmarkStart w:id="121" w:name="_Toc470253995"/>
-      <w:bookmarkStart w:id="122" w:name="_Toc16323"/>
-      <w:bookmarkStart w:id="123" w:name="_Toc399658318"/>
+      <w:bookmarkStart w:id="120" w:name="_Toc399658318"/>
+      <w:bookmarkStart w:id="121" w:name="_Toc399150333"/>
+      <w:bookmarkStart w:id="122" w:name="_Toc470253995"/>
+      <w:bookmarkStart w:id="123" w:name="_Toc16323"/>
       <w:bookmarkStart w:id="124" w:name="_Toc399517691"/>
-      <w:bookmarkStart w:id="125" w:name="_Toc29612"/>
-      <w:bookmarkStart w:id="126" w:name="_Toc13361"/>
-      <w:bookmarkStart w:id="127" w:name="_Toc23349"/>
-      <w:bookmarkStart w:id="128" w:name="_Toc21954"/>
+      <w:bookmarkStart w:id="125" w:name="_Toc13361"/>
+      <w:bookmarkStart w:id="126" w:name="_Toc23349"/>
+      <w:bookmarkStart w:id="127" w:name="_Toc21954"/>
+      <w:bookmarkStart w:id="128" w:name="_Toc29612"/>
+      <w:bookmarkStart w:id="129" w:name="_Toc6278"/>
       <w:r>
         <w:rPr>
           <w:rFonts w:hint="eastAsia" w:ascii="楷体_GB2312" w:eastAsia="楷体_GB2312"/>
@@ -11974,6 +12455,7 @@
       <w:bookmarkEnd w:id="126"/>
       <w:bookmarkEnd w:id="127"/>
       <w:bookmarkEnd w:id="128"/>
+      <w:bookmarkEnd w:id="129"/>
     </w:p>
     <w:p>
       <w:pPr>
@@ -12107,7 +12589,7 @@
           <w:sz w:val="24"/>
         </w:rPr>
       </w:pPr>
-      <w:bookmarkStart w:id="129" w:name="_Ref292269479"/>
+      <w:bookmarkStart w:id="130" w:name="_Ref292269479"/>
       <w:r>
         <w:rPr>
           <w:rFonts w:hint="default" w:ascii="Times New Roman" w:hAnsi="Times New Roman" w:eastAsia="楷体_GB2312" w:cs="Times New Roman"/>
@@ -12445,7 +12927,7 @@
         </w:rPr>
         <w:t>-2。</w:t>
       </w:r>
-      <w:bookmarkStart w:id="130" w:name="_Ref301692716"/>
+      <w:bookmarkStart w:id="131" w:name="_Ref301692716"/>
     </w:p>
     <w:p>
       <w:pPr>
@@ -12460,7 +12942,7 @@
           <w:szCs w:val="24"/>
         </w:rPr>
       </w:pPr>
-      <w:bookmarkStart w:id="131" w:name="_Ref292270072"/>
+      <w:bookmarkStart w:id="132" w:name="_Ref292270072"/>
       <w:r>
         <w:rPr>
           <w:rFonts w:hint="eastAsia" w:ascii="楷体_GB2312" w:hAnsi="Times New Roman" w:eastAsia="楷体_GB2312" w:cs="Times New Roman"/>
@@ -12471,7 +12953,7 @@
         </w:rPr>
         <w:t>表</w:t>
       </w:r>
-      <w:bookmarkEnd w:id="131"/>
+      <w:bookmarkEnd w:id="132"/>
       <w:r>
         <w:rPr>
           <w:rFonts w:hint="eastAsia" w:ascii="楷体_GB2312" w:hAnsi="Times New Roman" w:eastAsia="楷体_GB2312" w:cs="Times New Roman"/>
@@ -12515,8 +12997,8 @@
         <w:t xml:space="preserve"> 各工况加载内容及试验荷载效率一览表</w:t>
       </w:r>
     </w:p>
-    <w:bookmarkEnd w:id="129"/>
     <w:bookmarkEnd w:id="130"/>
+    <w:bookmarkEnd w:id="131"/>
     <w:tbl>
       <w:tblPr>
         <w:tblStyle w:val="32"/>
@@ -13903,7 +14385,7 @@
           <w:szCs w:val="24"/>
         </w:rPr>
       </w:pPr>
-      <w:bookmarkStart w:id="132" w:name="_Ref353538765"/>
+      <w:bookmarkStart w:id="133" w:name="_Ref353538765"/>
       <w:r>
         <w:rPr>
           <w:rFonts w:hint="eastAsia" w:ascii="楷体_GB2312" w:hAnsi="宋体" w:eastAsia="楷体_GB2312"/>
@@ -13912,7 +14394,7 @@
         </w:rPr>
         <w:t>图</w:t>
       </w:r>
-      <w:bookmarkEnd w:id="132"/>
+      <w:bookmarkEnd w:id="133"/>
       <w:r>
         <w:rPr>
           <w:rFonts w:hint="eastAsia" w:ascii="楷体_GB2312" w:hAnsi="宋体" w:eastAsia="楷体_GB2312"/>
@@ -14118,18 +14600,19 @@
           <w:sz w:val="24"/>
         </w:rPr>
       </w:pPr>
-      <w:bookmarkStart w:id="133" w:name="_Toc394613371"/>
-      <w:bookmarkStart w:id="134" w:name="_Toc10717"/>
-      <w:bookmarkStart w:id="135" w:name="_Toc20568"/>
-      <w:bookmarkStart w:id="136" w:name="_Toc6169"/>
-      <w:bookmarkStart w:id="137" w:name="_Toc7673"/>
-      <w:bookmarkStart w:id="138" w:name="_Toc1638"/>
-      <w:bookmarkStart w:id="139" w:name="_Toc399517692"/>
-      <w:bookmarkStart w:id="140" w:name="_Toc399150334"/>
-      <w:bookmarkStart w:id="141" w:name="_Toc399658319"/>
-      <w:bookmarkStart w:id="142" w:name="_Toc470253996"/>
-      <w:bookmarkStart w:id="143" w:name="_Toc398305884"/>
-      <w:bookmarkStart w:id="144" w:name="_Toc398541188"/>
+      <w:bookmarkStart w:id="134" w:name="_Toc394613371"/>
+      <w:bookmarkStart w:id="135" w:name="_Toc10717"/>
+      <w:bookmarkStart w:id="136" w:name="_Toc20568"/>
+      <w:bookmarkStart w:id="137" w:name="_Toc6169"/>
+      <w:bookmarkStart w:id="138" w:name="_Toc7673"/>
+      <w:bookmarkStart w:id="139" w:name="_Toc1638"/>
+      <w:bookmarkStart w:id="140" w:name="_Toc399517692"/>
+      <w:bookmarkStart w:id="141" w:name="_Toc399150334"/>
+      <w:bookmarkStart w:id="142" w:name="_Toc399658319"/>
+      <w:bookmarkStart w:id="143" w:name="_Toc470253996"/>
+      <w:bookmarkStart w:id="144" w:name="_Toc398305884"/>
+      <w:bookmarkStart w:id="145" w:name="_Toc398541188"/>
+      <w:bookmarkStart w:id="146" w:name="_Toc458"/>
       <w:r>
         <w:rPr>
           <w:rFonts w:hint="eastAsia" w:ascii="楷体_GB2312" w:eastAsia="楷体_GB2312"/>
@@ -14147,7 +14630,6 @@
         </w:rPr>
         <w:t>.1.3 测点布置</w:t>
       </w:r>
-      <w:bookmarkEnd w:id="133"/>
       <w:bookmarkEnd w:id="134"/>
       <w:bookmarkEnd w:id="135"/>
       <w:bookmarkEnd w:id="136"/>
@@ -14159,6 +14641,8 @@
       <w:bookmarkEnd w:id="142"/>
       <w:bookmarkEnd w:id="143"/>
       <w:bookmarkEnd w:id="144"/>
+      <w:bookmarkEnd w:id="145"/>
+      <w:bookmarkEnd w:id="146"/>
     </w:p>
     <w:p>
       <w:pPr>
@@ -14169,7 +14653,7 @@
           <w:sz w:val="24"/>
         </w:rPr>
       </w:pPr>
-      <w:bookmarkStart w:id="145" w:name="_Toc277773927"/>
+      <w:bookmarkStart w:id="147" w:name="_Toc277773927"/>
       <w:r>
         <w:rPr>
           <w:rFonts w:hint="eastAsia" w:ascii="楷体_GB2312" w:eastAsia="楷体_GB2312"/>
@@ -14177,7 +14661,7 @@
         </w:rPr>
         <w:t>(1)挠度测点</w:t>
       </w:r>
-      <w:bookmarkEnd w:id="145"/>
+      <w:bookmarkEnd w:id="147"/>
       <w:r>
         <w:rPr>
           <w:rFonts w:hint="eastAsia" w:ascii="楷体_GB2312" w:eastAsia="楷体_GB2312"/>
@@ -15175,15 +15659,16 @@
           <w:sz w:val="24"/>
         </w:rPr>
       </w:pPr>
-      <w:bookmarkStart w:id="146" w:name="_Toc399150335"/>
-      <w:bookmarkStart w:id="147" w:name="_Toc399517693"/>
-      <w:bookmarkStart w:id="148" w:name="_Toc399658320"/>
-      <w:bookmarkStart w:id="149" w:name="_Toc851"/>
-      <w:bookmarkStart w:id="150" w:name="_Toc1291"/>
-      <w:bookmarkStart w:id="151" w:name="_Toc31615"/>
-      <w:bookmarkStart w:id="152" w:name="_Toc470253997"/>
-      <w:bookmarkStart w:id="153" w:name="_Toc14538"/>
-      <w:bookmarkStart w:id="154" w:name="_Toc26545"/>
+      <w:bookmarkStart w:id="148" w:name="_Toc399150335"/>
+      <w:bookmarkStart w:id="149" w:name="_Toc399517693"/>
+      <w:bookmarkStart w:id="150" w:name="_Toc399658320"/>
+      <w:bookmarkStart w:id="151" w:name="_Toc851"/>
+      <w:bookmarkStart w:id="152" w:name="_Toc1291"/>
+      <w:bookmarkStart w:id="153" w:name="_Toc31615"/>
+      <w:bookmarkStart w:id="154" w:name="_Toc470253997"/>
+      <w:bookmarkStart w:id="155" w:name="_Toc14538"/>
+      <w:bookmarkStart w:id="156" w:name="_Toc26545"/>
+      <w:bookmarkStart w:id="157" w:name="_Toc12052"/>
       <w:r>
         <w:rPr>
           <w:rFonts w:hint="eastAsia" w:ascii="楷体_GB2312" w:eastAsia="楷体_GB2312"/>
@@ -15201,23 +15686,24 @@
         </w:rPr>
         <w:t>.1.4 加载</w:t>
       </w:r>
-      <w:bookmarkEnd w:id="146"/>
-      <w:bookmarkEnd w:id="147"/>
       <w:bookmarkEnd w:id="148"/>
-      <w:r>
-        <w:rPr>
-          <w:rFonts w:hint="eastAsia" w:ascii="楷体_GB2312" w:eastAsia="楷体_GB2312"/>
-          <w:b/>
-          <w:sz w:val="24"/>
-        </w:rPr>
-        <w:t>过程</w:t>
-      </w:r>
       <w:bookmarkEnd w:id="149"/>
       <w:bookmarkEnd w:id="150"/>
+      <w:r>
+        <w:rPr>
+          <w:rFonts w:hint="eastAsia" w:ascii="楷体_GB2312" w:eastAsia="楷体_GB2312"/>
+          <w:b/>
+          <w:sz w:val="24"/>
+        </w:rPr>
+        <w:t>过程</w:t>
+      </w:r>
       <w:bookmarkEnd w:id="151"/>
       <w:bookmarkEnd w:id="152"/>
       <w:bookmarkEnd w:id="153"/>
       <w:bookmarkEnd w:id="154"/>
+      <w:bookmarkEnd w:id="155"/>
+      <w:bookmarkEnd w:id="156"/>
+      <w:bookmarkEnd w:id="157"/>
     </w:p>
     <w:p>
       <w:pPr>
@@ -15267,7 +15753,7 @@
           <w:szCs w:val="24"/>
         </w:rPr>
       </w:pPr>
-      <w:bookmarkStart w:id="155" w:name="_Toc31813"/>
+      <w:bookmarkStart w:id="158" w:name="_Toc30758"/>
       <w:r>
         <w:rPr>
           <w:rFonts w:hint="eastAsia" w:ascii="楷体_GB2312" w:hAnsi="楷体_GB2312" w:eastAsia="楷体_GB2312"/>
@@ -15285,7 +15771,7 @@
         </w:rPr>
         <w:t>结果</w:t>
       </w:r>
-      <w:bookmarkEnd w:id="155"/>
+      <w:bookmarkEnd w:id="158"/>
     </w:p>
     <w:p>
       <w:pPr>
@@ -15297,10 +15783,11 @@
           <w:sz w:val="24"/>
         </w:rPr>
       </w:pPr>
-      <w:bookmarkStart w:id="156" w:name="_Toc5805"/>
-      <w:bookmarkStart w:id="157" w:name="_Toc22485"/>
-      <w:bookmarkStart w:id="158" w:name="_Toc7901"/>
-      <w:bookmarkStart w:id="159" w:name="_Toc30591"/>
+      <w:bookmarkStart w:id="159" w:name="_Toc5805"/>
+      <w:bookmarkStart w:id="160" w:name="_Toc22485"/>
+      <w:bookmarkStart w:id="161" w:name="_Toc7901"/>
+      <w:bookmarkStart w:id="162" w:name="_Toc30591"/>
+      <w:bookmarkStart w:id="163" w:name="_Toc17807"/>
       <w:r>
         <w:rPr>
           <w:rFonts w:hint="eastAsia" w:ascii="楷体_GB2312" w:eastAsia="楷体_GB2312"/>
@@ -15361,10 +15848,11 @@
         </w:rPr>
         <w:t>工况一测试结果</w:t>
       </w:r>
-      <w:bookmarkEnd w:id="156"/>
-      <w:bookmarkEnd w:id="157"/>
-      <w:bookmarkEnd w:id="158"/>
       <w:bookmarkEnd w:id="159"/>
+      <w:bookmarkEnd w:id="160"/>
+      <w:bookmarkEnd w:id="161"/>
+      <w:bookmarkEnd w:id="162"/>
+      <w:bookmarkEnd w:id="163"/>
     </w:p>
     <w:p>
       <w:pPr>
@@ -15394,8 +15882,8 @@
           <w:sz w:val="24"/>
         </w:rPr>
       </w:pPr>
-      <w:bookmarkStart w:id="160" w:name="ReportStart"/>
-      <w:bookmarkEnd w:id="160"/>
+      <w:bookmarkStart w:id="164" w:name="ReportStart"/>
+      <w:bookmarkEnd w:id="164"/>
     </w:p>
     <w:p>
       <w:pPr>
@@ -15424,7 +15912,7 @@
           <w:sz w:val="24"/>
         </w:rPr>
       </w:pPr>
-      <w:bookmarkStart w:id="161" w:name="_Toc428612478"/>
+      <w:bookmarkStart w:id="165" w:name="_Toc428612478"/>
       <w:r>
         <w:rPr>
           <w:rFonts w:hint="eastAsia" w:ascii="楷体_GB2312" w:eastAsia="楷体_GB2312"/>
@@ -15433,7 +15921,7 @@
         <w:t>试验过程中，桥梁各部件工作状况未见明显异常。</w:t>
       </w:r>
     </w:p>
-    <w:bookmarkEnd w:id="161"/>
+    <w:bookmarkEnd w:id="165"/>
     <w:p>
       <w:pPr>
         <w:spacing w:line="440" w:lineRule="exact"/>
@@ -15492,7 +15980,7 @@
           <w:szCs w:val="24"/>
         </w:rPr>
       </w:pPr>
-      <w:bookmarkStart w:id="162" w:name="_Toc22504"/>
+      <w:bookmarkStart w:id="166" w:name="_Toc20774"/>
       <w:r>
         <w:rPr>
           <w:rFonts w:hint="eastAsia" w:ascii="楷体_GB2312" w:eastAsia="楷体_GB2312"/>
@@ -15502,7 +15990,7 @@
         </w:rPr>
         <w:t>桥梁动载试验</w:t>
       </w:r>
-      <w:bookmarkEnd w:id="162"/>
+      <w:bookmarkEnd w:id="166"/>
     </w:p>
     <w:p>
       <w:pPr>
@@ -15538,7 +16026,7 @@
           <w:szCs w:val="24"/>
         </w:rPr>
       </w:pPr>
-      <w:bookmarkStart w:id="163" w:name="_Toc14491"/>
+      <w:bookmarkStart w:id="167" w:name="_Toc18908"/>
       <w:r>
         <w:rPr>
           <w:rFonts w:hint="eastAsia" w:ascii="楷体_GB2312" w:hAnsi="楷体_GB2312" w:eastAsia="楷体_GB2312"/>
@@ -15555,7 +16043,7 @@
         </w:rPr>
         <w:t>特性试验</w:t>
       </w:r>
-      <w:bookmarkEnd w:id="163"/>
+      <w:bookmarkEnd w:id="167"/>
     </w:p>
     <w:p>
       <w:pPr>
@@ -15567,12 +16055,13 @@
           <w:sz w:val="24"/>
         </w:rPr>
       </w:pPr>
-      <w:bookmarkStart w:id="164" w:name="_Toc4862"/>
-      <w:bookmarkStart w:id="165" w:name="_Toc470254002"/>
-      <w:bookmarkStart w:id="166" w:name="_Toc3632"/>
-      <w:bookmarkStart w:id="167" w:name="_Toc13414"/>
-      <w:bookmarkStart w:id="168" w:name="_Toc20151"/>
-      <w:bookmarkStart w:id="169" w:name="_Toc15999"/>
+      <w:bookmarkStart w:id="168" w:name="_Toc4862"/>
+      <w:bookmarkStart w:id="169" w:name="_Toc470254002"/>
+      <w:bookmarkStart w:id="170" w:name="_Toc3632"/>
+      <w:bookmarkStart w:id="171" w:name="_Toc13414"/>
+      <w:bookmarkStart w:id="172" w:name="_Toc20151"/>
+      <w:bookmarkStart w:id="173" w:name="_Toc15999"/>
+      <w:bookmarkStart w:id="174" w:name="_Toc26740"/>
       <w:r>
         <w:rPr>
           <w:rFonts w:hint="eastAsia" w:ascii="楷体_GB2312" w:eastAsia="楷体_GB2312"/>
@@ -15598,12 +16087,13 @@
         </w:rPr>
         <w:t>布置</w:t>
       </w:r>
-      <w:bookmarkEnd w:id="164"/>
-      <w:bookmarkEnd w:id="165"/>
-      <w:bookmarkEnd w:id="166"/>
-      <w:bookmarkEnd w:id="167"/>
       <w:bookmarkEnd w:id="168"/>
       <w:bookmarkEnd w:id="169"/>
+      <w:bookmarkEnd w:id="170"/>
+      <w:bookmarkEnd w:id="171"/>
+      <w:bookmarkEnd w:id="172"/>
+      <w:bookmarkEnd w:id="173"/>
+      <w:bookmarkEnd w:id="174"/>
     </w:p>
     <w:p>
       <w:pPr>
@@ -15801,12 +16291,13 @@
           <w:sz w:val="24"/>
         </w:rPr>
       </w:pPr>
-      <w:bookmarkStart w:id="170" w:name="_Toc27192"/>
-      <w:bookmarkStart w:id="171" w:name="_Toc31067"/>
-      <w:bookmarkStart w:id="172" w:name="_Toc470254003"/>
-      <w:bookmarkStart w:id="173" w:name="_Toc26839"/>
-      <w:bookmarkStart w:id="174" w:name="_Toc10124"/>
-      <w:bookmarkStart w:id="175" w:name="_Toc15313"/>
+      <w:bookmarkStart w:id="175" w:name="_Toc27192"/>
+      <w:bookmarkStart w:id="176" w:name="_Toc31067"/>
+      <w:bookmarkStart w:id="177" w:name="_Toc470254003"/>
+      <w:bookmarkStart w:id="178" w:name="_Toc26839"/>
+      <w:bookmarkStart w:id="179" w:name="_Toc10124"/>
+      <w:bookmarkStart w:id="180" w:name="_Toc15313"/>
+      <w:bookmarkStart w:id="181" w:name="_Toc8434"/>
       <w:r>
         <w:rPr>
           <w:rFonts w:hint="eastAsia" w:ascii="楷体_GB2312" w:eastAsia="楷体_GB2312"/>
@@ -15848,12 +16339,13 @@
         </w:rPr>
         <w:t>结果与分析</w:t>
       </w:r>
-      <w:bookmarkEnd w:id="170"/>
-      <w:bookmarkEnd w:id="171"/>
-      <w:bookmarkEnd w:id="172"/>
-      <w:bookmarkEnd w:id="173"/>
-      <w:bookmarkEnd w:id="174"/>
       <w:bookmarkEnd w:id="175"/>
+      <w:bookmarkEnd w:id="176"/>
+      <w:bookmarkEnd w:id="177"/>
+      <w:bookmarkEnd w:id="178"/>
+      <w:bookmarkEnd w:id="179"/>
+      <w:bookmarkEnd w:id="180"/>
+      <w:bookmarkEnd w:id="181"/>
     </w:p>
     <w:p>
       <w:pPr>
@@ -16172,7 +16664,7 @@
           <w:szCs w:val="24"/>
         </w:rPr>
       </w:pPr>
-      <w:bookmarkStart w:id="176" w:name="_Toc16221"/>
+      <w:bookmarkStart w:id="182" w:name="_Toc28502"/>
       <w:r>
         <w:rPr>
           <w:rFonts w:hint="eastAsia" w:ascii="楷体_GB2312" w:hAnsi="楷体_GB2312" w:eastAsia="楷体_GB2312"/>
@@ -16189,7 +16681,7 @@
         </w:rPr>
         <w:t>试验</w:t>
       </w:r>
-      <w:bookmarkEnd w:id="176"/>
+      <w:bookmarkEnd w:id="182"/>
     </w:p>
     <w:p>
       <w:pPr>
@@ -16201,13 +16693,14 @@
           <w:sz w:val="24"/>
         </w:rPr>
       </w:pPr>
-      <w:bookmarkStart w:id="177" w:name="_Toc441501458"/>
-      <w:bookmarkStart w:id="178" w:name="_Toc470254005"/>
-      <w:bookmarkStart w:id="179" w:name="_Toc25568"/>
-      <w:bookmarkStart w:id="180" w:name="_Toc19248"/>
-      <w:bookmarkStart w:id="181" w:name="_Toc23758"/>
-      <w:bookmarkStart w:id="182" w:name="_Toc25528"/>
-      <w:bookmarkStart w:id="183" w:name="_Toc24133"/>
+      <w:bookmarkStart w:id="183" w:name="_Toc441501458"/>
+      <w:bookmarkStart w:id="184" w:name="_Toc470254005"/>
+      <w:bookmarkStart w:id="185" w:name="_Toc25568"/>
+      <w:bookmarkStart w:id="186" w:name="_Toc19248"/>
+      <w:bookmarkStart w:id="187" w:name="_Toc23758"/>
+      <w:bookmarkStart w:id="188" w:name="_Toc25528"/>
+      <w:bookmarkStart w:id="189" w:name="_Toc24133"/>
+      <w:bookmarkStart w:id="190" w:name="_Toc15995"/>
       <w:r>
         <w:rPr>
           <w:rFonts w:hint="eastAsia" w:ascii="楷体_GB2312" w:eastAsia="楷体_GB2312"/>
@@ -16241,13 +16734,14 @@
         </w:rPr>
         <w:t>测点布置</w:t>
       </w:r>
-      <w:bookmarkEnd w:id="177"/>
-      <w:bookmarkEnd w:id="178"/>
-      <w:bookmarkEnd w:id="179"/>
-      <w:bookmarkEnd w:id="180"/>
-      <w:bookmarkEnd w:id="181"/>
-      <w:bookmarkEnd w:id="182"/>
       <w:bookmarkEnd w:id="183"/>
+      <w:bookmarkEnd w:id="184"/>
+      <w:bookmarkEnd w:id="185"/>
+      <w:bookmarkEnd w:id="186"/>
+      <w:bookmarkEnd w:id="187"/>
+      <w:bookmarkEnd w:id="188"/>
+      <w:bookmarkEnd w:id="189"/>
+      <w:bookmarkEnd w:id="190"/>
     </w:p>
     <w:p>
       <w:pPr>
@@ -16445,13 +16939,14 @@
           <w:sz w:val="24"/>
         </w:rPr>
       </w:pPr>
-      <w:bookmarkStart w:id="184" w:name="_Toc2599"/>
-      <w:bookmarkStart w:id="185" w:name="_Toc17104"/>
-      <w:bookmarkStart w:id="186" w:name="_Toc8944"/>
-      <w:bookmarkStart w:id="187" w:name="_Toc22607"/>
-      <w:bookmarkStart w:id="188" w:name="_Toc441501459"/>
-      <w:bookmarkStart w:id="189" w:name="_Toc470254006"/>
-      <w:bookmarkStart w:id="190" w:name="_Toc31600"/>
+      <w:bookmarkStart w:id="191" w:name="_Toc2599"/>
+      <w:bookmarkStart w:id="192" w:name="_Toc17104"/>
+      <w:bookmarkStart w:id="193" w:name="_Toc8944"/>
+      <w:bookmarkStart w:id="194" w:name="_Toc22607"/>
+      <w:bookmarkStart w:id="195" w:name="_Toc441501459"/>
+      <w:bookmarkStart w:id="196" w:name="_Toc470254006"/>
+      <w:bookmarkStart w:id="197" w:name="_Toc31600"/>
+      <w:bookmarkStart w:id="198" w:name="_Toc31818"/>
       <w:r>
         <w:rPr>
           <w:rFonts w:hint="eastAsia" w:ascii="楷体_GB2312" w:eastAsia="楷体_GB2312"/>
@@ -16485,13 +16980,14 @@
         </w:rPr>
         <w:t>试验结果与分析</w:t>
       </w:r>
-      <w:bookmarkEnd w:id="184"/>
-      <w:bookmarkEnd w:id="185"/>
-      <w:bookmarkEnd w:id="186"/>
-      <w:bookmarkEnd w:id="187"/>
-      <w:bookmarkEnd w:id="188"/>
-      <w:bookmarkEnd w:id="189"/>
-      <w:bookmarkEnd w:id="190"/>
+      <w:bookmarkEnd w:id="191"/>
+      <w:bookmarkEnd w:id="192"/>
+      <w:bookmarkEnd w:id="193"/>
+      <w:bookmarkEnd w:id="194"/>
+      <w:bookmarkEnd w:id="195"/>
+      <w:bookmarkEnd w:id="196"/>
+      <w:bookmarkEnd w:id="197"/>
+      <w:bookmarkEnd w:id="198"/>
     </w:p>
     <w:p>
       <w:pPr>
@@ -16873,12 +17369,6 @@
             <w:insideV w:val="single" w:color="auto" w:sz="4" w:space="0"/>
           </w:tblBorders>
           <w:tblLayout w:type="fixed"/>
-          <w:tblCellMar>
-            <w:top w:w="0" w:type="dxa"/>
-            <w:left w:w="108" w:type="dxa"/>
-            <w:bottom w:w="0" w:type="dxa"/>
-            <w:right w:w="108" w:type="dxa"/>
-          </w:tblCellMar>
         </w:tblPrEx>
         <w:trPr>
           <w:trHeight w:val="340" w:hRule="atLeast"/>
@@ -18346,24 +18836,24 @@
         </w:rPr>
         <w:br w:type="page"/>
       </w:r>
+      <w:bookmarkEnd w:id="15"/>
       <w:bookmarkEnd w:id="16"/>
       <w:bookmarkEnd w:id="17"/>
       <w:bookmarkEnd w:id="18"/>
-      <w:bookmarkEnd w:id="19"/>
-      <w:bookmarkStart w:id="191" w:name="_Toc256000040"/>
-      <w:bookmarkStart w:id="192" w:name="_Toc11255"/>
-      <w:bookmarkStart w:id="193" w:name="_Toc256000027"/>
-      <w:bookmarkStart w:id="194" w:name="_Toc256000092"/>
-      <w:bookmarkStart w:id="195" w:name="_Toc256000053"/>
-      <w:bookmarkStart w:id="196" w:name="_Toc256000079"/>
-      <w:bookmarkStart w:id="197" w:name="_Toc256000105"/>
-      <w:bookmarkStart w:id="198" w:name="_Toc26195"/>
-      <w:bookmarkStart w:id="199" w:name="_Toc256000014"/>
-      <w:bookmarkStart w:id="200" w:name="_Toc256000066"/>
-      <w:bookmarkStart w:id="201" w:name="_Toc256000144"/>
-      <w:bookmarkStart w:id="202" w:name="_Toc256000118"/>
-      <w:bookmarkStart w:id="203" w:name="_Toc256000131"/>
-      <w:bookmarkStart w:id="204" w:name="_Toc27482"/>
+      <w:bookmarkStart w:id="199" w:name="_Toc256000040"/>
+      <w:bookmarkStart w:id="200" w:name="_Toc11255"/>
+      <w:bookmarkStart w:id="201" w:name="_Toc256000027"/>
+      <w:bookmarkStart w:id="202" w:name="_Toc256000092"/>
+      <w:bookmarkStart w:id="203" w:name="_Toc256000053"/>
+      <w:bookmarkStart w:id="204" w:name="_Toc256000079"/>
+      <w:bookmarkStart w:id="205" w:name="_Toc256000105"/>
+      <w:bookmarkStart w:id="206" w:name="_Toc26195"/>
+      <w:bookmarkStart w:id="207" w:name="_Toc256000014"/>
+      <w:bookmarkStart w:id="208" w:name="_Toc256000066"/>
+      <w:bookmarkStart w:id="209" w:name="_Toc256000144"/>
+      <w:bookmarkStart w:id="210" w:name="_Toc256000118"/>
+      <w:bookmarkStart w:id="211" w:name="_Toc256000131"/>
+      <w:bookmarkStart w:id="212" w:name="_Toc29334"/>
       <w:r>
         <w:rPr>
           <w:rStyle w:val="49"/>
@@ -18374,21 +18864,21 @@
         </w:rPr>
         <w:t>附件  现场检测照片</w:t>
       </w:r>
-      <w:bookmarkEnd w:id="191"/>
-      <w:bookmarkEnd w:id="192"/>
-      <w:bookmarkEnd w:id="193"/>
-      <w:bookmarkEnd w:id="194"/>
-      <w:bookmarkEnd w:id="195"/>
-      <w:bookmarkEnd w:id="196"/>
-      <w:bookmarkEnd w:id="197"/>
-      <w:bookmarkEnd w:id="198"/>
       <w:bookmarkEnd w:id="199"/>
       <w:bookmarkEnd w:id="200"/>
       <w:bookmarkEnd w:id="201"/>
       <w:bookmarkEnd w:id="202"/>
       <w:bookmarkEnd w:id="203"/>
+      <w:bookmarkEnd w:id="204"/>
+      <w:bookmarkEnd w:id="205"/>
+      <w:bookmarkEnd w:id="206"/>
+      <w:bookmarkEnd w:id="207"/>
+      <w:bookmarkEnd w:id="208"/>
+      <w:bookmarkEnd w:id="209"/>
+      <w:bookmarkEnd w:id="210"/>
+      <w:bookmarkEnd w:id="211"/>
     </w:p>
-    <w:bookmarkEnd w:id="204"/>
+    <w:bookmarkEnd w:id="212"/>
     <w:tbl>
       <w:tblPr>
         <w:tblStyle w:val="32"/>
@@ -19138,6 +19628,12 @@
     <w:tr>
       <w:tblPrEx>
         <w:tblLayout w:type="fixed"/>
+        <w:tblCellMar>
+          <w:top w:w="0" w:type="dxa"/>
+          <w:left w:w="108" w:type="dxa"/>
+          <w:bottom w:w="0" w:type="dxa"/>
+          <w:right w:w="108" w:type="dxa"/>
+        </w:tblCellMar>
       </w:tblPrEx>
       <w:tc>
         <w:tcPr>

</xml_diff>

<commit_message>
upgrade auto regular period inspection features
</commit_message>
<xml_diff>
--- a/常规定期检测报告模板/桥梁常规定期检测报告模板.docx
+++ b/常规定期检测报告模板/桥梁常规定期检测报告模板.docx
@@ -9071,32 +9071,32 @@
           <w:szCs w:val="24"/>
         </w:rPr>
       </w:pPr>
-      <w:bookmarkStart w:id="28" w:name="_Toc256000127"/>
-      <w:bookmarkStart w:id="29" w:name="_Toc490813827"/>
-      <w:bookmarkStart w:id="30" w:name="_Toc256000331"/>
-      <w:bookmarkStart w:id="31" w:name="_Toc436324216"/>
-      <w:bookmarkStart w:id="32" w:name="_Toc256000076"/>
-      <w:bookmarkStart w:id="33" w:name="_Toc256000195"/>
-      <w:bookmarkStart w:id="34" w:name="_Toc256000178"/>
-      <w:bookmarkStart w:id="35" w:name="_Toc256000246"/>
-      <w:bookmarkStart w:id="36" w:name="_Toc256000229"/>
-      <w:bookmarkStart w:id="37" w:name="_Toc24849"/>
-      <w:bookmarkStart w:id="38" w:name="_Toc3938"/>
-      <w:bookmarkStart w:id="39" w:name="_Toc435103113"/>
-      <w:bookmarkStart w:id="40" w:name="_Toc256000280"/>
-      <w:bookmarkStart w:id="41" w:name="_Toc256000093"/>
-      <w:bookmarkStart w:id="42" w:name="_Toc256000161"/>
-      <w:bookmarkStart w:id="43" w:name="_Toc256000263"/>
-      <w:bookmarkStart w:id="44" w:name="_Toc256000110"/>
-      <w:bookmarkStart w:id="45" w:name="_Toc256000212"/>
-      <w:bookmarkStart w:id="46" w:name="_Toc256000314"/>
-      <w:bookmarkStart w:id="47" w:name="_Toc256000008"/>
+      <w:bookmarkStart w:id="28" w:name="_Toc28107"/>
+      <w:bookmarkStart w:id="29" w:name="_Toc256000246"/>
+      <w:bookmarkStart w:id="30" w:name="_Toc256000229"/>
+      <w:bookmarkStart w:id="31" w:name="_Toc256000093"/>
+      <w:bookmarkStart w:id="32" w:name="_Toc256000008"/>
+      <w:bookmarkStart w:id="33" w:name="_Toc256000110"/>
+      <w:bookmarkStart w:id="34" w:name="_Toc256000280"/>
+      <w:bookmarkStart w:id="35" w:name="_Toc256000212"/>
+      <w:bookmarkStart w:id="36" w:name="_Toc256000263"/>
+      <w:bookmarkStart w:id="37" w:name="_Toc256000161"/>
+      <w:bookmarkStart w:id="38" w:name="_Toc435103113"/>
+      <w:bookmarkStart w:id="39" w:name="_Toc3938"/>
+      <w:bookmarkStart w:id="40" w:name="_Toc24849"/>
+      <w:bookmarkStart w:id="41" w:name="_Toc256000314"/>
+      <w:bookmarkStart w:id="42" w:name="_Toc256000059"/>
+      <w:bookmarkStart w:id="43" w:name="_Toc256000025"/>
+      <w:bookmarkStart w:id="44" w:name="_Toc256000297"/>
+      <w:bookmarkStart w:id="45" w:name="_Toc490813827"/>
+      <w:bookmarkStart w:id="46" w:name="_Toc256000042"/>
+      <w:bookmarkStart w:id="47" w:name="_Toc256000331"/>
       <w:bookmarkStart w:id="48" w:name="_Toc23226"/>
-      <w:bookmarkStart w:id="49" w:name="_Toc256000059"/>
-      <w:bookmarkStart w:id="50" w:name="_Toc256000025"/>
-      <w:bookmarkStart w:id="51" w:name="_Toc256000297"/>
-      <w:bookmarkStart w:id="52" w:name="_Toc256000042"/>
-      <w:bookmarkStart w:id="53" w:name="_Toc28107"/>
+      <w:bookmarkStart w:id="49" w:name="_Toc256000127"/>
+      <w:bookmarkStart w:id="50" w:name="_Toc436324216"/>
+      <w:bookmarkStart w:id="51" w:name="_Toc256000076"/>
+      <w:bookmarkStart w:id="52" w:name="_Toc256000195"/>
+      <w:bookmarkStart w:id="53" w:name="_Toc256000178"/>
       <w:r>
         <w:rPr>
           <w:rFonts w:hint="eastAsia" w:ascii="楷体_GB2312" w:hAnsi="楷体_GB2312" w:eastAsia="楷体_GB2312" w:cs="楷体_GB2312"/>
@@ -9317,28 +9317,28 @@
           <w:color w:val="auto"/>
         </w:rPr>
       </w:pPr>
-      <w:bookmarkStart w:id="56" w:name="_Toc256000094"/>
-      <w:bookmarkStart w:id="57" w:name="_Toc256000009"/>
-      <w:bookmarkStart w:id="58" w:name="_Toc256000196"/>
-      <w:bookmarkStart w:id="59" w:name="_Toc16706"/>
-      <w:bookmarkStart w:id="60" w:name="_Toc256000230"/>
-      <w:bookmarkStart w:id="61" w:name="_Toc256000162"/>
-      <w:bookmarkStart w:id="62" w:name="_Toc256000281"/>
-      <w:bookmarkStart w:id="63" w:name="_Toc256000043"/>
-      <w:bookmarkStart w:id="64" w:name="_Toc256000315"/>
-      <w:bookmarkStart w:id="65" w:name="_Toc256000145"/>
-      <w:bookmarkStart w:id="66" w:name="_Toc6098"/>
-      <w:bookmarkStart w:id="67" w:name="_Toc256000247"/>
-      <w:bookmarkStart w:id="68" w:name="_Toc256000111"/>
-      <w:bookmarkStart w:id="69" w:name="_Toc5239"/>
-      <w:bookmarkStart w:id="70" w:name="_Toc256000264"/>
-      <w:bookmarkStart w:id="71" w:name="_Toc256000213"/>
-      <w:bookmarkStart w:id="72" w:name="_Toc256000077"/>
-      <w:bookmarkStart w:id="73" w:name="_Toc256000128"/>
-      <w:bookmarkStart w:id="74" w:name="_Toc256000026"/>
-      <w:bookmarkStart w:id="75" w:name="_Toc256000179"/>
-      <w:bookmarkStart w:id="76" w:name="_Toc256000332"/>
-      <w:bookmarkStart w:id="77" w:name="_Toc256000298"/>
+      <w:bookmarkStart w:id="56" w:name="_Toc256000298"/>
+      <w:bookmarkStart w:id="57" w:name="_Toc256000332"/>
+      <w:bookmarkStart w:id="58" w:name="_Toc256000179"/>
+      <w:bookmarkStart w:id="59" w:name="_Toc256000026"/>
+      <w:bookmarkStart w:id="60" w:name="_Toc256000128"/>
+      <w:bookmarkStart w:id="61" w:name="_Toc256000264"/>
+      <w:bookmarkStart w:id="62" w:name="_Toc256000077"/>
+      <w:bookmarkStart w:id="63" w:name="_Toc256000213"/>
+      <w:bookmarkStart w:id="64" w:name="_Toc5239"/>
+      <w:bookmarkStart w:id="65" w:name="_Toc256000111"/>
+      <w:bookmarkStart w:id="66" w:name="_Toc256000247"/>
+      <w:bookmarkStart w:id="67" w:name="_Toc6098"/>
+      <w:bookmarkStart w:id="68" w:name="_Toc256000145"/>
+      <w:bookmarkStart w:id="69" w:name="_Toc256000315"/>
+      <w:bookmarkStart w:id="70" w:name="_Toc256000281"/>
+      <w:bookmarkStart w:id="71" w:name="_Toc256000043"/>
+      <w:bookmarkStart w:id="72" w:name="_Toc256000162"/>
+      <w:bookmarkStart w:id="73" w:name="_Toc256000230"/>
+      <w:bookmarkStart w:id="74" w:name="_Toc16706"/>
+      <w:bookmarkStart w:id="75" w:name="_Toc256000196"/>
+      <w:bookmarkStart w:id="76" w:name="_Toc256000094"/>
+      <w:bookmarkStart w:id="77" w:name="_Toc256000009"/>
       <w:bookmarkStart w:id="78" w:name="_Toc256000060"/>
       <w:bookmarkStart w:id="79" w:name="_Toc13979"/>
       <w:r>
@@ -9512,6 +9512,7 @@
         <w:snapToGrid/>
         <w:spacing w:line="400" w:lineRule="exact"/>
         <w:ind w:firstLine="480" w:firstLineChars="200"/>
+        <w:jc w:val="center"/>
         <w:textAlignment w:val="auto"/>
         <w:outlineLvl w:val="9"/>
         <w:rPr>
@@ -9521,6 +9522,45 @@
           <w:sz w:val="24"/>
         </w:rPr>
       </w:pPr>
+      <w:bookmarkStart w:id="80" w:name="SuperStructInspectionResultTable"/>
+      <w:bookmarkEnd w:id="80"/>
+      <w:bookmarkStart w:id="215" w:name="_GoBack"/>
+      <w:bookmarkEnd w:id="215"/>
+    </w:p>
+    <w:p>
+      <w:pPr>
+        <w:keepNext w:val="0"/>
+        <w:keepLines w:val="0"/>
+        <w:pageBreakBefore w:val="0"/>
+        <w:widowControl w:val="0"/>
+        <w:tabs>
+          <w:tab w:val="left" w:pos="444"/>
+          <w:tab w:val="left" w:pos="610"/>
+          <w:tab w:val="left" w:pos="790"/>
+        </w:tabs>
+        <w:kinsoku/>
+        <w:wordWrap/>
+        <w:overflowPunct/>
+        <w:topLinePunct w:val="0"/>
+        <w:autoSpaceDE/>
+        <w:autoSpaceDN/>
+        <w:bidi w:val="0"/>
+        <w:adjustRightInd/>
+        <w:snapToGrid/>
+        <w:spacing w:line="400" w:lineRule="exact"/>
+        <w:ind w:firstLine="480" w:firstLineChars="200"/>
+        <w:jc w:val="center"/>
+        <w:textAlignment w:val="auto"/>
+        <w:outlineLvl w:val="9"/>
+        <w:rPr>
+          <w:rFonts w:hint="eastAsia" w:ascii="楷体_GB2312" w:hAnsi="楷体_GB2312" w:eastAsia="楷体_GB2312" w:cs="楷体_GB2312"/>
+          <w:bCs/>
+          <w:color w:val="auto"/>
+          <w:sz w:val="24"/>
+        </w:rPr>
+      </w:pPr>
+      <w:bookmarkStart w:id="81" w:name="SuperStructInspectionResultPictureTable"/>
+      <w:bookmarkEnd w:id="81"/>
     </w:p>
     <w:p>
       <w:pPr>
@@ -9534,30 +9574,30 @@
           <w:szCs w:val="24"/>
         </w:rPr>
       </w:pPr>
-      <w:bookmarkStart w:id="80" w:name="_Toc256000163"/>
-      <w:bookmarkStart w:id="81" w:name="_Toc256000146"/>
-      <w:bookmarkStart w:id="82" w:name="_Toc256000129"/>
-      <w:bookmarkStart w:id="83" w:name="_Toc256000316"/>
-      <w:bookmarkStart w:id="84" w:name="_Toc256000197"/>
-      <w:bookmarkStart w:id="85" w:name="_Toc256000299"/>
-      <w:bookmarkStart w:id="86" w:name="_Toc256000231"/>
-      <w:bookmarkStart w:id="87" w:name="_Toc256000265"/>
-      <w:bookmarkStart w:id="88" w:name="_Toc256000214"/>
-      <w:bookmarkStart w:id="89" w:name="_Toc256000078"/>
-      <w:bookmarkStart w:id="90" w:name="_Toc256000333"/>
-      <w:bookmarkStart w:id="91" w:name="_Toc2961"/>
-      <w:bookmarkStart w:id="92" w:name="_Toc256000180"/>
-      <w:bookmarkStart w:id="93" w:name="_Toc256000095"/>
-      <w:bookmarkStart w:id="94" w:name="_Toc256000248"/>
-      <w:bookmarkStart w:id="95" w:name="_Toc9121"/>
-      <w:bookmarkStart w:id="96" w:name="_Toc256000282"/>
-      <w:bookmarkStart w:id="97" w:name="_Toc25482"/>
-      <w:bookmarkStart w:id="98" w:name="_Toc256000044"/>
-      <w:bookmarkStart w:id="99" w:name="_Toc490813829"/>
-      <w:bookmarkStart w:id="100" w:name="_Toc256000061"/>
-      <w:bookmarkStart w:id="101" w:name="_Toc256000010"/>
-      <w:bookmarkStart w:id="102" w:name="_Toc256000112"/>
-      <w:bookmarkStart w:id="103" w:name="_Toc6627"/>
+      <w:bookmarkStart w:id="82" w:name="_Toc256000163"/>
+      <w:bookmarkStart w:id="83" w:name="_Toc256000146"/>
+      <w:bookmarkStart w:id="84" w:name="_Toc256000129"/>
+      <w:bookmarkStart w:id="85" w:name="_Toc256000316"/>
+      <w:bookmarkStart w:id="86" w:name="_Toc256000197"/>
+      <w:bookmarkStart w:id="87" w:name="_Toc256000299"/>
+      <w:bookmarkStart w:id="88" w:name="_Toc256000231"/>
+      <w:bookmarkStart w:id="89" w:name="_Toc256000265"/>
+      <w:bookmarkStart w:id="90" w:name="_Toc256000214"/>
+      <w:bookmarkStart w:id="91" w:name="_Toc256000078"/>
+      <w:bookmarkStart w:id="92" w:name="_Toc256000333"/>
+      <w:bookmarkStart w:id="93" w:name="_Toc2961"/>
+      <w:bookmarkStart w:id="94" w:name="_Toc256000180"/>
+      <w:bookmarkStart w:id="95" w:name="_Toc256000095"/>
+      <w:bookmarkStart w:id="96" w:name="_Toc256000248"/>
+      <w:bookmarkStart w:id="97" w:name="_Toc9121"/>
+      <w:bookmarkStart w:id="98" w:name="_Toc256000282"/>
+      <w:bookmarkStart w:id="99" w:name="_Toc25482"/>
+      <w:bookmarkStart w:id="100" w:name="_Toc256000044"/>
+      <w:bookmarkStart w:id="101" w:name="_Toc490813829"/>
+      <w:bookmarkStart w:id="102" w:name="_Toc256000061"/>
+      <w:bookmarkStart w:id="103" w:name="_Toc256000010"/>
+      <w:bookmarkStart w:id="104" w:name="_Toc256000112"/>
+      <w:bookmarkStart w:id="105" w:name="_Toc6627"/>
       <w:r>
         <w:rPr>
           <w:rFonts w:hint="eastAsia" w:ascii="楷体_GB2312" w:hAnsi="楷体_GB2312" w:eastAsia="楷体_GB2312" w:cs="楷体_GB2312"/>
@@ -9565,21 +9605,8 @@
           <w:sz w:val="24"/>
           <w:szCs w:val="24"/>
         </w:rPr>
-        <w:t>2.3 下部结构检查结</w:t>
-      </w:r>
-      <w:bookmarkStart w:id="213" w:name="_GoBack"/>
-      <w:bookmarkEnd w:id="213"/>
-      <w:r>
-        <w:rPr>
-          <w:rFonts w:hint="eastAsia" w:ascii="楷体_GB2312" w:hAnsi="楷体_GB2312" w:eastAsia="楷体_GB2312" w:cs="楷体_GB2312"/>
-          <w:color w:val="auto"/>
-          <w:sz w:val="24"/>
-          <w:szCs w:val="24"/>
-        </w:rPr>
-        <w:t>果</w:t>
-      </w:r>
-      <w:bookmarkEnd w:id="80"/>
-      <w:bookmarkEnd w:id="81"/>
+        <w:t>2.3 下部结构检查结果</w:t>
+      </w:r>
       <w:bookmarkEnd w:id="82"/>
       <w:bookmarkEnd w:id="83"/>
       <w:bookmarkEnd w:id="84"/>
@@ -9602,6 +9629,8 @@
       <w:bookmarkEnd w:id="101"/>
       <w:bookmarkEnd w:id="102"/>
       <w:bookmarkEnd w:id="103"/>
+      <w:bookmarkEnd w:id="104"/>
+      <w:bookmarkEnd w:id="105"/>
       <w:r>
         <w:rPr>
           <w:rFonts w:hint="eastAsia" w:ascii="楷体_GB2312" w:hAnsi="楷体_GB2312" w:eastAsia="楷体_GB2312" w:cs="楷体_GB2312"/>
@@ -9796,7 +9825,7 @@
           <w:szCs w:val="24"/>
         </w:rPr>
       </w:pPr>
-      <w:bookmarkStart w:id="104" w:name="_Toc9873"/>
+      <w:bookmarkStart w:id="106" w:name="_Toc9873"/>
       <w:r>
         <w:rPr>
           <w:rFonts w:hint="eastAsia" w:ascii="楷体_GB2312" w:eastAsia="楷体_GB2312"/>
@@ -9806,7 +9835,7 @@
         </w:rPr>
         <w:t>桥梁静载试验</w:t>
       </w:r>
-      <w:bookmarkEnd w:id="104"/>
+      <w:bookmarkEnd w:id="106"/>
     </w:p>
     <w:p>
       <w:pPr>
@@ -9823,7 +9852,7 @@
           <w:szCs w:val="24"/>
         </w:rPr>
       </w:pPr>
-      <w:bookmarkStart w:id="105" w:name="_Toc19938"/>
+      <w:bookmarkStart w:id="107" w:name="_Toc19938"/>
       <w:r>
         <w:rPr>
           <w:rFonts w:hint="eastAsia" w:ascii="楷体_GB2312" w:hAnsi="楷体_GB2312" w:eastAsia="楷体_GB2312"/>
@@ -9832,7 +9861,7 @@
         </w:rPr>
         <w:t>静载试验概况</w:t>
       </w:r>
-      <w:bookmarkEnd w:id="105"/>
+      <w:bookmarkEnd w:id="107"/>
     </w:p>
     <w:p>
       <w:pPr>
@@ -9861,19 +9890,19 @@
           <w:sz w:val="24"/>
         </w:rPr>
       </w:pPr>
-      <w:bookmarkStart w:id="106" w:name="_Toc31858"/>
-      <w:bookmarkStart w:id="107" w:name="_Toc470253994"/>
-      <w:bookmarkStart w:id="108" w:name="_Toc398305882"/>
-      <w:bookmarkStart w:id="109" w:name="_Toc398541186"/>
-      <w:bookmarkStart w:id="110" w:name="_Toc399658317"/>
-      <w:bookmarkStart w:id="111" w:name="_Toc399150332"/>
-      <w:bookmarkStart w:id="112" w:name="_Toc19741"/>
-      <w:bookmarkStart w:id="113" w:name="_Toc14043"/>
-      <w:bookmarkStart w:id="114" w:name="_Toc12599"/>
-      <w:bookmarkStart w:id="115" w:name="_Toc394613369"/>
-      <w:bookmarkStart w:id="116" w:name="_Toc17248"/>
-      <w:bookmarkStart w:id="117" w:name="_Toc399517690"/>
-      <w:bookmarkStart w:id="118" w:name="_Toc23827"/>
+      <w:bookmarkStart w:id="108" w:name="_Toc31858"/>
+      <w:bookmarkStart w:id="109" w:name="_Toc470253994"/>
+      <w:bookmarkStart w:id="110" w:name="_Toc398305882"/>
+      <w:bookmarkStart w:id="111" w:name="_Toc398541186"/>
+      <w:bookmarkStart w:id="112" w:name="_Toc399658317"/>
+      <w:bookmarkStart w:id="113" w:name="_Toc399150332"/>
+      <w:bookmarkStart w:id="114" w:name="_Toc19741"/>
+      <w:bookmarkStart w:id="115" w:name="_Toc14043"/>
+      <w:bookmarkStart w:id="116" w:name="_Toc12599"/>
+      <w:bookmarkStart w:id="117" w:name="_Toc394613369"/>
+      <w:bookmarkStart w:id="118" w:name="_Toc17248"/>
+      <w:bookmarkStart w:id="119" w:name="_Toc399517690"/>
+      <w:bookmarkStart w:id="120" w:name="_Toc23827"/>
       <w:r>
         <w:rPr>
           <w:rFonts w:hint="eastAsia" w:ascii="楷体_GB2312" w:eastAsia="楷体_GB2312"/>
@@ -9891,8 +9920,6 @@
         </w:rPr>
         <w:t>.1.1 试验荷载</w:t>
       </w:r>
-      <w:bookmarkEnd w:id="106"/>
-      <w:bookmarkEnd w:id="107"/>
       <w:bookmarkEnd w:id="108"/>
       <w:bookmarkEnd w:id="109"/>
       <w:bookmarkEnd w:id="110"/>
@@ -9904,6 +9931,8 @@
       <w:bookmarkEnd w:id="116"/>
       <w:bookmarkEnd w:id="117"/>
       <w:bookmarkEnd w:id="118"/>
+      <w:bookmarkEnd w:id="119"/>
+      <w:bookmarkEnd w:id="120"/>
     </w:p>
     <w:p>
       <w:pPr>
@@ -10235,7 +10264,7 @@
           <w:lang w:eastAsia="zh-CN"/>
         </w:rPr>
       </w:pPr>
-      <w:bookmarkStart w:id="119" w:name="_Ref16254"/>
+      <w:bookmarkStart w:id="121" w:name="_Ref16254"/>
       <w:r>
         <w:rPr>
           <w:b/>
@@ -10322,7 +10351,7 @@
         </w:rPr>
         <w:fldChar w:fldCharType="end"/>
       </w:r>
-      <w:bookmarkEnd w:id="119"/>
+      <w:bookmarkEnd w:id="121"/>
       <w:r>
         <w:rPr>
           <w:rFonts w:hint="eastAsia" w:cs="Times New Roman"/>
@@ -12419,16 +12448,16 @@
           <w:sz w:val="24"/>
         </w:rPr>
       </w:pPr>
-      <w:bookmarkStart w:id="120" w:name="_Toc399658318"/>
-      <w:bookmarkStart w:id="121" w:name="_Toc399150333"/>
-      <w:bookmarkStart w:id="122" w:name="_Toc470253995"/>
-      <w:bookmarkStart w:id="123" w:name="_Toc16323"/>
-      <w:bookmarkStart w:id="124" w:name="_Toc399517691"/>
-      <w:bookmarkStart w:id="125" w:name="_Toc13361"/>
+      <w:bookmarkStart w:id="122" w:name="_Toc399517691"/>
+      <w:bookmarkStart w:id="123" w:name="_Toc6278"/>
+      <w:bookmarkStart w:id="124" w:name="_Toc29612"/>
+      <w:bookmarkStart w:id="125" w:name="_Toc21954"/>
       <w:bookmarkStart w:id="126" w:name="_Toc23349"/>
-      <w:bookmarkStart w:id="127" w:name="_Toc21954"/>
-      <w:bookmarkStart w:id="128" w:name="_Toc29612"/>
-      <w:bookmarkStart w:id="129" w:name="_Toc6278"/>
+      <w:bookmarkStart w:id="127" w:name="_Toc13361"/>
+      <w:bookmarkStart w:id="128" w:name="_Toc16323"/>
+      <w:bookmarkStart w:id="129" w:name="_Toc470253995"/>
+      <w:bookmarkStart w:id="130" w:name="_Toc399150333"/>
+      <w:bookmarkStart w:id="131" w:name="_Toc399658318"/>
       <w:r>
         <w:rPr>
           <w:rFonts w:hint="eastAsia" w:ascii="楷体_GB2312" w:eastAsia="楷体_GB2312"/>
@@ -12446,8 +12475,6 @@
         </w:rPr>
         <w:t>.1.2 加载工况及荷载效率</w:t>
       </w:r>
-      <w:bookmarkEnd w:id="120"/>
-      <w:bookmarkEnd w:id="121"/>
       <w:bookmarkEnd w:id="122"/>
       <w:bookmarkEnd w:id="123"/>
       <w:bookmarkEnd w:id="124"/>
@@ -12456,6 +12483,8 @@
       <w:bookmarkEnd w:id="127"/>
       <w:bookmarkEnd w:id="128"/>
       <w:bookmarkEnd w:id="129"/>
+      <w:bookmarkEnd w:id="130"/>
+      <w:bookmarkEnd w:id="131"/>
     </w:p>
     <w:p>
       <w:pPr>
@@ -12589,7 +12618,7 @@
           <w:sz w:val="24"/>
         </w:rPr>
       </w:pPr>
-      <w:bookmarkStart w:id="130" w:name="_Ref292269479"/>
+      <w:bookmarkStart w:id="132" w:name="_Ref292269479"/>
       <w:r>
         <w:rPr>
           <w:rFonts w:hint="default" w:ascii="Times New Roman" w:hAnsi="Times New Roman" w:eastAsia="楷体_GB2312" w:cs="Times New Roman"/>
@@ -12927,7 +12956,7 @@
         </w:rPr>
         <w:t>-2。</w:t>
       </w:r>
-      <w:bookmarkStart w:id="131" w:name="_Ref301692716"/>
+      <w:bookmarkStart w:id="133" w:name="_Ref301692716"/>
     </w:p>
     <w:p>
       <w:pPr>
@@ -12942,7 +12971,7 @@
           <w:szCs w:val="24"/>
         </w:rPr>
       </w:pPr>
-      <w:bookmarkStart w:id="132" w:name="_Ref292270072"/>
+      <w:bookmarkStart w:id="134" w:name="_Ref292270072"/>
       <w:r>
         <w:rPr>
           <w:rFonts w:hint="eastAsia" w:ascii="楷体_GB2312" w:hAnsi="Times New Roman" w:eastAsia="楷体_GB2312" w:cs="Times New Roman"/>
@@ -12953,7 +12982,7 @@
         </w:rPr>
         <w:t>表</w:t>
       </w:r>
-      <w:bookmarkEnd w:id="132"/>
+      <w:bookmarkEnd w:id="134"/>
       <w:r>
         <w:rPr>
           <w:rFonts w:hint="eastAsia" w:ascii="楷体_GB2312" w:hAnsi="Times New Roman" w:eastAsia="楷体_GB2312" w:cs="Times New Roman"/>
@@ -12997,8 +13026,8 @@
         <w:t xml:space="preserve"> 各工况加载内容及试验荷载效率一览表</w:t>
       </w:r>
     </w:p>
-    <w:bookmarkEnd w:id="130"/>
-    <w:bookmarkEnd w:id="131"/>
+    <w:bookmarkEnd w:id="132"/>
+    <w:bookmarkEnd w:id="133"/>
     <w:tbl>
       <w:tblPr>
         <w:tblStyle w:val="32"/>
@@ -14385,7 +14414,7 @@
           <w:szCs w:val="24"/>
         </w:rPr>
       </w:pPr>
-      <w:bookmarkStart w:id="133" w:name="_Ref353538765"/>
+      <w:bookmarkStart w:id="135" w:name="_Ref353538765"/>
       <w:r>
         <w:rPr>
           <w:rFonts w:hint="eastAsia" w:ascii="楷体_GB2312" w:hAnsi="宋体" w:eastAsia="楷体_GB2312"/>
@@ -14394,7 +14423,7 @@
         </w:rPr>
         <w:t>图</w:t>
       </w:r>
-      <w:bookmarkEnd w:id="133"/>
+      <w:bookmarkEnd w:id="135"/>
       <w:r>
         <w:rPr>
           <w:rFonts w:hint="eastAsia" w:ascii="楷体_GB2312" w:hAnsi="宋体" w:eastAsia="楷体_GB2312"/>
@@ -14600,19 +14629,19 @@
           <w:sz w:val="24"/>
         </w:rPr>
       </w:pPr>
-      <w:bookmarkStart w:id="134" w:name="_Toc394613371"/>
-      <w:bookmarkStart w:id="135" w:name="_Toc10717"/>
-      <w:bookmarkStart w:id="136" w:name="_Toc20568"/>
-      <w:bookmarkStart w:id="137" w:name="_Toc6169"/>
-      <w:bookmarkStart w:id="138" w:name="_Toc7673"/>
-      <w:bookmarkStart w:id="139" w:name="_Toc1638"/>
-      <w:bookmarkStart w:id="140" w:name="_Toc399517692"/>
-      <w:bookmarkStart w:id="141" w:name="_Toc399150334"/>
-      <w:bookmarkStart w:id="142" w:name="_Toc399658319"/>
-      <w:bookmarkStart w:id="143" w:name="_Toc470253996"/>
-      <w:bookmarkStart w:id="144" w:name="_Toc398305884"/>
-      <w:bookmarkStart w:id="145" w:name="_Toc398541188"/>
-      <w:bookmarkStart w:id="146" w:name="_Toc458"/>
+      <w:bookmarkStart w:id="136" w:name="_Toc394613371"/>
+      <w:bookmarkStart w:id="137" w:name="_Toc10717"/>
+      <w:bookmarkStart w:id="138" w:name="_Toc20568"/>
+      <w:bookmarkStart w:id="139" w:name="_Toc6169"/>
+      <w:bookmarkStart w:id="140" w:name="_Toc7673"/>
+      <w:bookmarkStart w:id="141" w:name="_Toc1638"/>
+      <w:bookmarkStart w:id="142" w:name="_Toc399517692"/>
+      <w:bookmarkStart w:id="143" w:name="_Toc399150334"/>
+      <w:bookmarkStart w:id="144" w:name="_Toc399658319"/>
+      <w:bookmarkStart w:id="145" w:name="_Toc470253996"/>
+      <w:bookmarkStart w:id="146" w:name="_Toc398305884"/>
+      <w:bookmarkStart w:id="147" w:name="_Toc398541188"/>
+      <w:bookmarkStart w:id="148" w:name="_Toc458"/>
       <w:r>
         <w:rPr>
           <w:rFonts w:hint="eastAsia" w:ascii="楷体_GB2312" w:eastAsia="楷体_GB2312"/>
@@ -14630,8 +14659,6 @@
         </w:rPr>
         <w:t>.1.3 测点布置</w:t>
       </w:r>
-      <w:bookmarkEnd w:id="134"/>
-      <w:bookmarkEnd w:id="135"/>
       <w:bookmarkEnd w:id="136"/>
       <w:bookmarkEnd w:id="137"/>
       <w:bookmarkEnd w:id="138"/>
@@ -14643,6 +14670,8 @@
       <w:bookmarkEnd w:id="144"/>
       <w:bookmarkEnd w:id="145"/>
       <w:bookmarkEnd w:id="146"/>
+      <w:bookmarkEnd w:id="147"/>
+      <w:bookmarkEnd w:id="148"/>
     </w:p>
     <w:p>
       <w:pPr>
@@ -14653,7 +14682,7 @@
           <w:sz w:val="24"/>
         </w:rPr>
       </w:pPr>
-      <w:bookmarkStart w:id="147" w:name="_Toc277773927"/>
+      <w:bookmarkStart w:id="149" w:name="_Toc277773927"/>
       <w:r>
         <w:rPr>
           <w:rFonts w:hint="eastAsia" w:ascii="楷体_GB2312" w:eastAsia="楷体_GB2312"/>
@@ -14661,7 +14690,7 @@
         </w:rPr>
         <w:t>(1)挠度测点</w:t>
       </w:r>
-      <w:bookmarkEnd w:id="147"/>
+      <w:bookmarkEnd w:id="149"/>
       <w:r>
         <w:rPr>
           <w:rFonts w:hint="eastAsia" w:ascii="楷体_GB2312" w:eastAsia="楷体_GB2312"/>
@@ -15659,16 +15688,16 @@
           <w:sz w:val="24"/>
         </w:rPr>
       </w:pPr>
-      <w:bookmarkStart w:id="148" w:name="_Toc399150335"/>
-      <w:bookmarkStart w:id="149" w:name="_Toc399517693"/>
-      <w:bookmarkStart w:id="150" w:name="_Toc399658320"/>
-      <w:bookmarkStart w:id="151" w:name="_Toc851"/>
-      <w:bookmarkStart w:id="152" w:name="_Toc1291"/>
-      <w:bookmarkStart w:id="153" w:name="_Toc31615"/>
-      <w:bookmarkStart w:id="154" w:name="_Toc470253997"/>
-      <w:bookmarkStart w:id="155" w:name="_Toc14538"/>
-      <w:bookmarkStart w:id="156" w:name="_Toc26545"/>
-      <w:bookmarkStart w:id="157" w:name="_Toc12052"/>
+      <w:bookmarkStart w:id="150" w:name="_Toc399150335"/>
+      <w:bookmarkStart w:id="151" w:name="_Toc399517693"/>
+      <w:bookmarkStart w:id="152" w:name="_Toc399658320"/>
+      <w:bookmarkStart w:id="153" w:name="_Toc851"/>
+      <w:bookmarkStart w:id="154" w:name="_Toc1291"/>
+      <w:bookmarkStart w:id="155" w:name="_Toc31615"/>
+      <w:bookmarkStart w:id="156" w:name="_Toc470253997"/>
+      <w:bookmarkStart w:id="157" w:name="_Toc14538"/>
+      <w:bookmarkStart w:id="158" w:name="_Toc26545"/>
+      <w:bookmarkStart w:id="159" w:name="_Toc12052"/>
       <w:r>
         <w:rPr>
           <w:rFonts w:hint="eastAsia" w:ascii="楷体_GB2312" w:eastAsia="楷体_GB2312"/>
@@ -15686,24 +15715,24 @@
         </w:rPr>
         <w:t>.1.4 加载</w:t>
       </w:r>
-      <w:bookmarkEnd w:id="148"/>
-      <w:bookmarkEnd w:id="149"/>
       <w:bookmarkEnd w:id="150"/>
-      <w:r>
-        <w:rPr>
-          <w:rFonts w:hint="eastAsia" w:ascii="楷体_GB2312" w:eastAsia="楷体_GB2312"/>
-          <w:b/>
-          <w:sz w:val="24"/>
-        </w:rPr>
-        <w:t>过程</w:t>
-      </w:r>
       <w:bookmarkEnd w:id="151"/>
       <w:bookmarkEnd w:id="152"/>
+      <w:r>
+        <w:rPr>
+          <w:rFonts w:hint="eastAsia" w:ascii="楷体_GB2312" w:eastAsia="楷体_GB2312"/>
+          <w:b/>
+          <w:sz w:val="24"/>
+        </w:rPr>
+        <w:t>过程</w:t>
+      </w:r>
       <w:bookmarkEnd w:id="153"/>
       <w:bookmarkEnd w:id="154"/>
       <w:bookmarkEnd w:id="155"/>
       <w:bookmarkEnd w:id="156"/>
       <w:bookmarkEnd w:id="157"/>
+      <w:bookmarkEnd w:id="158"/>
+      <w:bookmarkEnd w:id="159"/>
     </w:p>
     <w:p>
       <w:pPr>
@@ -15753,7 +15782,7 @@
           <w:szCs w:val="24"/>
         </w:rPr>
       </w:pPr>
-      <w:bookmarkStart w:id="158" w:name="_Toc30758"/>
+      <w:bookmarkStart w:id="160" w:name="_Toc30758"/>
       <w:r>
         <w:rPr>
           <w:rFonts w:hint="eastAsia" w:ascii="楷体_GB2312" w:hAnsi="楷体_GB2312" w:eastAsia="楷体_GB2312"/>
@@ -15771,7 +15800,7 @@
         </w:rPr>
         <w:t>结果</w:t>
       </w:r>
-      <w:bookmarkEnd w:id="158"/>
+      <w:bookmarkEnd w:id="160"/>
     </w:p>
     <w:p>
       <w:pPr>
@@ -15783,11 +15812,11 @@
           <w:sz w:val="24"/>
         </w:rPr>
       </w:pPr>
-      <w:bookmarkStart w:id="159" w:name="_Toc5805"/>
-      <w:bookmarkStart w:id="160" w:name="_Toc22485"/>
-      <w:bookmarkStart w:id="161" w:name="_Toc7901"/>
-      <w:bookmarkStart w:id="162" w:name="_Toc30591"/>
-      <w:bookmarkStart w:id="163" w:name="_Toc17807"/>
+      <w:bookmarkStart w:id="161" w:name="_Toc5805"/>
+      <w:bookmarkStart w:id="162" w:name="_Toc22485"/>
+      <w:bookmarkStart w:id="163" w:name="_Toc7901"/>
+      <w:bookmarkStart w:id="164" w:name="_Toc30591"/>
+      <w:bookmarkStart w:id="165" w:name="_Toc17807"/>
       <w:r>
         <w:rPr>
           <w:rFonts w:hint="eastAsia" w:ascii="楷体_GB2312" w:eastAsia="楷体_GB2312"/>
@@ -15848,11 +15877,11 @@
         </w:rPr>
         <w:t>工况一测试结果</w:t>
       </w:r>
-      <w:bookmarkEnd w:id="159"/>
-      <w:bookmarkEnd w:id="160"/>
       <w:bookmarkEnd w:id="161"/>
       <w:bookmarkEnd w:id="162"/>
       <w:bookmarkEnd w:id="163"/>
+      <w:bookmarkEnd w:id="164"/>
+      <w:bookmarkEnd w:id="165"/>
     </w:p>
     <w:p>
       <w:pPr>
@@ -15882,8 +15911,8 @@
           <w:sz w:val="24"/>
         </w:rPr>
       </w:pPr>
-      <w:bookmarkStart w:id="164" w:name="ReportStart"/>
-      <w:bookmarkEnd w:id="164"/>
+      <w:bookmarkStart w:id="166" w:name="ReportStart"/>
+      <w:bookmarkEnd w:id="166"/>
     </w:p>
     <w:p>
       <w:pPr>
@@ -15912,7 +15941,7 @@
           <w:sz w:val="24"/>
         </w:rPr>
       </w:pPr>
-      <w:bookmarkStart w:id="165" w:name="_Toc428612478"/>
+      <w:bookmarkStart w:id="167" w:name="_Toc428612478"/>
       <w:r>
         <w:rPr>
           <w:rFonts w:hint="eastAsia" w:ascii="楷体_GB2312" w:eastAsia="楷体_GB2312"/>
@@ -15921,7 +15950,7 @@
         <w:t>试验过程中，桥梁各部件工作状况未见明显异常。</w:t>
       </w:r>
     </w:p>
-    <w:bookmarkEnd w:id="165"/>
+    <w:bookmarkEnd w:id="167"/>
     <w:p>
       <w:pPr>
         <w:spacing w:line="440" w:lineRule="exact"/>
@@ -15980,7 +16009,7 @@
           <w:szCs w:val="24"/>
         </w:rPr>
       </w:pPr>
-      <w:bookmarkStart w:id="166" w:name="_Toc20774"/>
+      <w:bookmarkStart w:id="168" w:name="_Toc20774"/>
       <w:r>
         <w:rPr>
           <w:rFonts w:hint="eastAsia" w:ascii="楷体_GB2312" w:eastAsia="楷体_GB2312"/>
@@ -15990,7 +16019,7 @@
         </w:rPr>
         <w:t>桥梁动载试验</w:t>
       </w:r>
-      <w:bookmarkEnd w:id="166"/>
+      <w:bookmarkEnd w:id="168"/>
     </w:p>
     <w:p>
       <w:pPr>
@@ -16026,7 +16055,7 @@
           <w:szCs w:val="24"/>
         </w:rPr>
       </w:pPr>
-      <w:bookmarkStart w:id="167" w:name="_Toc18908"/>
+      <w:bookmarkStart w:id="169" w:name="_Toc18908"/>
       <w:r>
         <w:rPr>
           <w:rFonts w:hint="eastAsia" w:ascii="楷体_GB2312" w:hAnsi="楷体_GB2312" w:eastAsia="楷体_GB2312"/>
@@ -16043,7 +16072,7 @@
         </w:rPr>
         <w:t>特性试验</w:t>
       </w:r>
-      <w:bookmarkEnd w:id="167"/>
+      <w:bookmarkEnd w:id="169"/>
     </w:p>
     <w:p>
       <w:pPr>
@@ -16055,13 +16084,13 @@
           <w:sz w:val="24"/>
         </w:rPr>
       </w:pPr>
-      <w:bookmarkStart w:id="168" w:name="_Toc4862"/>
-      <w:bookmarkStart w:id="169" w:name="_Toc470254002"/>
-      <w:bookmarkStart w:id="170" w:name="_Toc3632"/>
-      <w:bookmarkStart w:id="171" w:name="_Toc13414"/>
-      <w:bookmarkStart w:id="172" w:name="_Toc20151"/>
-      <w:bookmarkStart w:id="173" w:name="_Toc15999"/>
-      <w:bookmarkStart w:id="174" w:name="_Toc26740"/>
+      <w:bookmarkStart w:id="170" w:name="_Toc4862"/>
+      <w:bookmarkStart w:id="171" w:name="_Toc470254002"/>
+      <w:bookmarkStart w:id="172" w:name="_Toc3632"/>
+      <w:bookmarkStart w:id="173" w:name="_Toc13414"/>
+      <w:bookmarkStart w:id="174" w:name="_Toc20151"/>
+      <w:bookmarkStart w:id="175" w:name="_Toc15999"/>
+      <w:bookmarkStart w:id="176" w:name="_Toc26740"/>
       <w:r>
         <w:rPr>
           <w:rFonts w:hint="eastAsia" w:ascii="楷体_GB2312" w:eastAsia="楷体_GB2312"/>
@@ -16087,13 +16116,13 @@
         </w:rPr>
         <w:t>布置</w:t>
       </w:r>
-      <w:bookmarkEnd w:id="168"/>
-      <w:bookmarkEnd w:id="169"/>
       <w:bookmarkEnd w:id="170"/>
       <w:bookmarkEnd w:id="171"/>
       <w:bookmarkEnd w:id="172"/>
       <w:bookmarkEnd w:id="173"/>
       <w:bookmarkEnd w:id="174"/>
+      <w:bookmarkEnd w:id="175"/>
+      <w:bookmarkEnd w:id="176"/>
     </w:p>
     <w:p>
       <w:pPr>
@@ -16291,13 +16320,13 @@
           <w:sz w:val="24"/>
         </w:rPr>
       </w:pPr>
-      <w:bookmarkStart w:id="175" w:name="_Toc27192"/>
-      <w:bookmarkStart w:id="176" w:name="_Toc31067"/>
-      <w:bookmarkStart w:id="177" w:name="_Toc470254003"/>
-      <w:bookmarkStart w:id="178" w:name="_Toc26839"/>
-      <w:bookmarkStart w:id="179" w:name="_Toc10124"/>
-      <w:bookmarkStart w:id="180" w:name="_Toc15313"/>
-      <w:bookmarkStart w:id="181" w:name="_Toc8434"/>
+      <w:bookmarkStart w:id="177" w:name="_Toc27192"/>
+      <w:bookmarkStart w:id="178" w:name="_Toc31067"/>
+      <w:bookmarkStart w:id="179" w:name="_Toc470254003"/>
+      <w:bookmarkStart w:id="180" w:name="_Toc26839"/>
+      <w:bookmarkStart w:id="181" w:name="_Toc10124"/>
+      <w:bookmarkStart w:id="182" w:name="_Toc15313"/>
+      <w:bookmarkStart w:id="183" w:name="_Toc8434"/>
       <w:r>
         <w:rPr>
           <w:rFonts w:hint="eastAsia" w:ascii="楷体_GB2312" w:eastAsia="楷体_GB2312"/>
@@ -16339,13 +16368,13 @@
         </w:rPr>
         <w:t>结果与分析</w:t>
       </w:r>
-      <w:bookmarkEnd w:id="175"/>
-      <w:bookmarkEnd w:id="176"/>
       <w:bookmarkEnd w:id="177"/>
       <w:bookmarkEnd w:id="178"/>
       <w:bookmarkEnd w:id="179"/>
       <w:bookmarkEnd w:id="180"/>
       <w:bookmarkEnd w:id="181"/>
+      <w:bookmarkEnd w:id="182"/>
+      <w:bookmarkEnd w:id="183"/>
     </w:p>
     <w:p>
       <w:pPr>
@@ -16664,7 +16693,7 @@
           <w:szCs w:val="24"/>
         </w:rPr>
       </w:pPr>
-      <w:bookmarkStart w:id="182" w:name="_Toc28502"/>
+      <w:bookmarkStart w:id="184" w:name="_Toc28502"/>
       <w:r>
         <w:rPr>
           <w:rFonts w:hint="eastAsia" w:ascii="楷体_GB2312" w:hAnsi="楷体_GB2312" w:eastAsia="楷体_GB2312"/>
@@ -16681,7 +16710,7 @@
         </w:rPr>
         <w:t>试验</w:t>
       </w:r>
-      <w:bookmarkEnd w:id="182"/>
+      <w:bookmarkEnd w:id="184"/>
     </w:p>
     <w:p>
       <w:pPr>
@@ -16693,14 +16722,14 @@
           <w:sz w:val="24"/>
         </w:rPr>
       </w:pPr>
-      <w:bookmarkStart w:id="183" w:name="_Toc441501458"/>
-      <w:bookmarkStart w:id="184" w:name="_Toc470254005"/>
-      <w:bookmarkStart w:id="185" w:name="_Toc25568"/>
-      <w:bookmarkStart w:id="186" w:name="_Toc19248"/>
-      <w:bookmarkStart w:id="187" w:name="_Toc23758"/>
-      <w:bookmarkStart w:id="188" w:name="_Toc25528"/>
-      <w:bookmarkStart w:id="189" w:name="_Toc24133"/>
-      <w:bookmarkStart w:id="190" w:name="_Toc15995"/>
+      <w:bookmarkStart w:id="185" w:name="_Toc441501458"/>
+      <w:bookmarkStart w:id="186" w:name="_Toc470254005"/>
+      <w:bookmarkStart w:id="187" w:name="_Toc25568"/>
+      <w:bookmarkStart w:id="188" w:name="_Toc19248"/>
+      <w:bookmarkStart w:id="189" w:name="_Toc23758"/>
+      <w:bookmarkStart w:id="190" w:name="_Toc25528"/>
+      <w:bookmarkStart w:id="191" w:name="_Toc24133"/>
+      <w:bookmarkStart w:id="192" w:name="_Toc15995"/>
       <w:r>
         <w:rPr>
           <w:rFonts w:hint="eastAsia" w:ascii="楷体_GB2312" w:eastAsia="楷体_GB2312"/>
@@ -16734,14 +16763,14 @@
         </w:rPr>
         <w:t>测点布置</w:t>
       </w:r>
-      <w:bookmarkEnd w:id="183"/>
-      <w:bookmarkEnd w:id="184"/>
       <w:bookmarkEnd w:id="185"/>
       <w:bookmarkEnd w:id="186"/>
       <w:bookmarkEnd w:id="187"/>
       <w:bookmarkEnd w:id="188"/>
       <w:bookmarkEnd w:id="189"/>
       <w:bookmarkEnd w:id="190"/>
+      <w:bookmarkEnd w:id="191"/>
+      <w:bookmarkEnd w:id="192"/>
     </w:p>
     <w:p>
       <w:pPr>
@@ -16939,14 +16968,14 @@
           <w:sz w:val="24"/>
         </w:rPr>
       </w:pPr>
-      <w:bookmarkStart w:id="191" w:name="_Toc2599"/>
-      <w:bookmarkStart w:id="192" w:name="_Toc17104"/>
-      <w:bookmarkStart w:id="193" w:name="_Toc8944"/>
-      <w:bookmarkStart w:id="194" w:name="_Toc22607"/>
-      <w:bookmarkStart w:id="195" w:name="_Toc441501459"/>
-      <w:bookmarkStart w:id="196" w:name="_Toc470254006"/>
-      <w:bookmarkStart w:id="197" w:name="_Toc31600"/>
-      <w:bookmarkStart w:id="198" w:name="_Toc31818"/>
+      <w:bookmarkStart w:id="193" w:name="_Toc2599"/>
+      <w:bookmarkStart w:id="194" w:name="_Toc17104"/>
+      <w:bookmarkStart w:id="195" w:name="_Toc8944"/>
+      <w:bookmarkStart w:id="196" w:name="_Toc22607"/>
+      <w:bookmarkStart w:id="197" w:name="_Toc441501459"/>
+      <w:bookmarkStart w:id="198" w:name="_Toc470254006"/>
+      <w:bookmarkStart w:id="199" w:name="_Toc31600"/>
+      <w:bookmarkStart w:id="200" w:name="_Toc31818"/>
       <w:r>
         <w:rPr>
           <w:rFonts w:hint="eastAsia" w:ascii="楷体_GB2312" w:eastAsia="楷体_GB2312"/>
@@ -16980,14 +17009,14 @@
         </w:rPr>
         <w:t>试验结果与分析</w:t>
       </w:r>
-      <w:bookmarkEnd w:id="191"/>
-      <w:bookmarkEnd w:id="192"/>
       <w:bookmarkEnd w:id="193"/>
       <w:bookmarkEnd w:id="194"/>
       <w:bookmarkEnd w:id="195"/>
       <w:bookmarkEnd w:id="196"/>
       <w:bookmarkEnd w:id="197"/>
       <w:bookmarkEnd w:id="198"/>
+      <w:bookmarkEnd w:id="199"/>
+      <w:bookmarkEnd w:id="200"/>
     </w:p>
     <w:p>
       <w:pPr>
@@ -17518,12 +17547,6 @@
             <w:insideV w:val="single" w:color="auto" w:sz="4" w:space="0"/>
           </w:tblBorders>
           <w:tblLayout w:type="fixed"/>
-          <w:tblCellMar>
-            <w:top w:w="0" w:type="dxa"/>
-            <w:left w:w="108" w:type="dxa"/>
-            <w:bottom w:w="0" w:type="dxa"/>
-            <w:right w:w="108" w:type="dxa"/>
-          </w:tblCellMar>
         </w:tblPrEx>
         <w:trPr>
           <w:trHeight w:val="340" w:hRule="atLeast"/>
@@ -18840,20 +18863,20 @@
       <w:bookmarkEnd w:id="16"/>
       <w:bookmarkEnd w:id="17"/>
       <w:bookmarkEnd w:id="18"/>
-      <w:bookmarkStart w:id="199" w:name="_Toc256000040"/>
-      <w:bookmarkStart w:id="200" w:name="_Toc11255"/>
-      <w:bookmarkStart w:id="201" w:name="_Toc256000027"/>
-      <w:bookmarkStart w:id="202" w:name="_Toc256000092"/>
-      <w:bookmarkStart w:id="203" w:name="_Toc256000053"/>
-      <w:bookmarkStart w:id="204" w:name="_Toc256000079"/>
-      <w:bookmarkStart w:id="205" w:name="_Toc256000105"/>
-      <w:bookmarkStart w:id="206" w:name="_Toc26195"/>
-      <w:bookmarkStart w:id="207" w:name="_Toc256000014"/>
-      <w:bookmarkStart w:id="208" w:name="_Toc256000066"/>
-      <w:bookmarkStart w:id="209" w:name="_Toc256000144"/>
-      <w:bookmarkStart w:id="210" w:name="_Toc256000118"/>
-      <w:bookmarkStart w:id="211" w:name="_Toc256000131"/>
-      <w:bookmarkStart w:id="212" w:name="_Toc29334"/>
+      <w:bookmarkStart w:id="201" w:name="_Toc256000040"/>
+      <w:bookmarkStart w:id="202" w:name="_Toc11255"/>
+      <w:bookmarkStart w:id="203" w:name="_Toc256000027"/>
+      <w:bookmarkStart w:id="204" w:name="_Toc256000092"/>
+      <w:bookmarkStart w:id="205" w:name="_Toc256000053"/>
+      <w:bookmarkStart w:id="206" w:name="_Toc256000079"/>
+      <w:bookmarkStart w:id="207" w:name="_Toc256000105"/>
+      <w:bookmarkStart w:id="208" w:name="_Toc26195"/>
+      <w:bookmarkStart w:id="209" w:name="_Toc256000014"/>
+      <w:bookmarkStart w:id="210" w:name="_Toc256000066"/>
+      <w:bookmarkStart w:id="211" w:name="_Toc256000144"/>
+      <w:bookmarkStart w:id="212" w:name="_Toc256000118"/>
+      <w:bookmarkStart w:id="213" w:name="_Toc256000131"/>
+      <w:bookmarkStart w:id="214" w:name="_Toc29334"/>
       <w:r>
         <w:rPr>
           <w:rStyle w:val="49"/>
@@ -18864,8 +18887,6 @@
         </w:rPr>
         <w:t>附件  现场检测照片</w:t>
       </w:r>
-      <w:bookmarkEnd w:id="199"/>
-      <w:bookmarkEnd w:id="200"/>
       <w:bookmarkEnd w:id="201"/>
       <w:bookmarkEnd w:id="202"/>
       <w:bookmarkEnd w:id="203"/>
@@ -18877,8 +18898,10 @@
       <w:bookmarkEnd w:id="209"/>
       <w:bookmarkEnd w:id="210"/>
       <w:bookmarkEnd w:id="211"/>
+      <w:bookmarkEnd w:id="212"/>
+      <w:bookmarkEnd w:id="213"/>
     </w:p>
-    <w:bookmarkEnd w:id="212"/>
+    <w:bookmarkEnd w:id="214"/>
     <w:tbl>
       <w:tblPr>
         <w:tblStyle w:val="32"/>

</xml_diff>

<commit_message>
add sub structure feature
</commit_message>
<xml_diff>
--- a/常规定期检测报告模板/桥梁常规定期检测报告模板.docx
+++ b/常规定期检测报告模板/桥梁常规定期检测报告模板.docx
@@ -9071,32 +9071,32 @@
           <w:szCs w:val="24"/>
         </w:rPr>
       </w:pPr>
-      <w:bookmarkStart w:id="28" w:name="_Toc28107"/>
-      <w:bookmarkStart w:id="29" w:name="_Toc256000246"/>
-      <w:bookmarkStart w:id="30" w:name="_Toc256000229"/>
-      <w:bookmarkStart w:id="31" w:name="_Toc256000093"/>
-      <w:bookmarkStart w:id="32" w:name="_Toc256000008"/>
-      <w:bookmarkStart w:id="33" w:name="_Toc256000110"/>
-      <w:bookmarkStart w:id="34" w:name="_Toc256000280"/>
-      <w:bookmarkStart w:id="35" w:name="_Toc256000212"/>
-      <w:bookmarkStart w:id="36" w:name="_Toc256000263"/>
-      <w:bookmarkStart w:id="37" w:name="_Toc256000161"/>
-      <w:bookmarkStart w:id="38" w:name="_Toc435103113"/>
+      <w:bookmarkStart w:id="28" w:name="_Toc256000161"/>
+      <w:bookmarkStart w:id="29" w:name="_Toc435103113"/>
+      <w:bookmarkStart w:id="30" w:name="_Toc256000025"/>
+      <w:bookmarkStart w:id="31" w:name="_Toc256000127"/>
+      <w:bookmarkStart w:id="32" w:name="_Toc256000042"/>
+      <w:bookmarkStart w:id="33" w:name="_Toc256000059"/>
+      <w:bookmarkStart w:id="34" w:name="_Toc256000331"/>
+      <w:bookmarkStart w:id="35" w:name="_Toc490813827"/>
+      <w:bookmarkStart w:id="36" w:name="_Toc256000297"/>
+      <w:bookmarkStart w:id="37" w:name="_Toc256000314"/>
+      <w:bookmarkStart w:id="38" w:name="_Toc24849"/>
       <w:bookmarkStart w:id="39" w:name="_Toc3938"/>
-      <w:bookmarkStart w:id="40" w:name="_Toc24849"/>
-      <w:bookmarkStart w:id="41" w:name="_Toc256000314"/>
-      <w:bookmarkStart w:id="42" w:name="_Toc256000059"/>
-      <w:bookmarkStart w:id="43" w:name="_Toc256000025"/>
-      <w:bookmarkStart w:id="44" w:name="_Toc256000297"/>
-      <w:bookmarkStart w:id="45" w:name="_Toc490813827"/>
-      <w:bookmarkStart w:id="46" w:name="_Toc256000042"/>
-      <w:bookmarkStart w:id="47" w:name="_Toc256000331"/>
-      <w:bookmarkStart w:id="48" w:name="_Toc23226"/>
-      <w:bookmarkStart w:id="49" w:name="_Toc256000127"/>
-      <w:bookmarkStart w:id="50" w:name="_Toc436324216"/>
-      <w:bookmarkStart w:id="51" w:name="_Toc256000076"/>
-      <w:bookmarkStart w:id="52" w:name="_Toc256000195"/>
-      <w:bookmarkStart w:id="53" w:name="_Toc256000178"/>
+      <w:bookmarkStart w:id="40" w:name="_Toc23226"/>
+      <w:bookmarkStart w:id="41" w:name="_Toc256000076"/>
+      <w:bookmarkStart w:id="42" w:name="_Toc256000195"/>
+      <w:bookmarkStart w:id="43" w:name="_Toc256000178"/>
+      <w:bookmarkStart w:id="44" w:name="_Toc256000093"/>
+      <w:bookmarkStart w:id="45" w:name="_Toc256000008"/>
+      <w:bookmarkStart w:id="46" w:name="_Toc436324216"/>
+      <w:bookmarkStart w:id="47" w:name="_Toc256000246"/>
+      <w:bookmarkStart w:id="48" w:name="_Toc256000229"/>
+      <w:bookmarkStart w:id="49" w:name="_Toc256000110"/>
+      <w:bookmarkStart w:id="50" w:name="_Toc256000280"/>
+      <w:bookmarkStart w:id="51" w:name="_Toc256000212"/>
+      <w:bookmarkStart w:id="52" w:name="_Toc256000263"/>
+      <w:bookmarkStart w:id="53" w:name="_Toc28107"/>
       <w:r>
         <w:rPr>
           <w:rFonts w:hint="eastAsia" w:ascii="楷体_GB2312" w:hAnsi="楷体_GB2312" w:eastAsia="楷体_GB2312" w:cs="楷体_GB2312"/>
@@ -9317,28 +9317,28 @@
           <w:color w:val="auto"/>
         </w:rPr>
       </w:pPr>
-      <w:bookmarkStart w:id="56" w:name="_Toc256000298"/>
-      <w:bookmarkStart w:id="57" w:name="_Toc256000332"/>
-      <w:bookmarkStart w:id="58" w:name="_Toc256000179"/>
-      <w:bookmarkStart w:id="59" w:name="_Toc256000026"/>
-      <w:bookmarkStart w:id="60" w:name="_Toc256000128"/>
-      <w:bookmarkStart w:id="61" w:name="_Toc256000264"/>
-      <w:bookmarkStart w:id="62" w:name="_Toc256000077"/>
-      <w:bookmarkStart w:id="63" w:name="_Toc256000213"/>
-      <w:bookmarkStart w:id="64" w:name="_Toc5239"/>
-      <w:bookmarkStart w:id="65" w:name="_Toc256000111"/>
-      <w:bookmarkStart w:id="66" w:name="_Toc256000247"/>
-      <w:bookmarkStart w:id="67" w:name="_Toc6098"/>
-      <w:bookmarkStart w:id="68" w:name="_Toc256000145"/>
-      <w:bookmarkStart w:id="69" w:name="_Toc256000315"/>
-      <w:bookmarkStart w:id="70" w:name="_Toc256000281"/>
-      <w:bookmarkStart w:id="71" w:name="_Toc256000043"/>
-      <w:bookmarkStart w:id="72" w:name="_Toc256000162"/>
-      <w:bookmarkStart w:id="73" w:name="_Toc256000230"/>
-      <w:bookmarkStart w:id="74" w:name="_Toc16706"/>
-      <w:bookmarkStart w:id="75" w:name="_Toc256000196"/>
-      <w:bookmarkStart w:id="76" w:name="_Toc256000094"/>
-      <w:bookmarkStart w:id="77" w:name="_Toc256000009"/>
+      <w:bookmarkStart w:id="56" w:name="_Toc256000009"/>
+      <w:bookmarkStart w:id="57" w:name="_Toc256000094"/>
+      <w:bookmarkStart w:id="58" w:name="_Toc256000196"/>
+      <w:bookmarkStart w:id="59" w:name="_Toc16706"/>
+      <w:bookmarkStart w:id="60" w:name="_Toc256000230"/>
+      <w:bookmarkStart w:id="61" w:name="_Toc256000281"/>
+      <w:bookmarkStart w:id="62" w:name="_Toc256000162"/>
+      <w:bookmarkStart w:id="63" w:name="_Toc256000043"/>
+      <w:bookmarkStart w:id="64" w:name="_Toc256000315"/>
+      <w:bookmarkStart w:id="65" w:name="_Toc256000145"/>
+      <w:bookmarkStart w:id="66" w:name="_Toc6098"/>
+      <w:bookmarkStart w:id="67" w:name="_Toc256000247"/>
+      <w:bookmarkStart w:id="68" w:name="_Toc256000111"/>
+      <w:bookmarkStart w:id="69" w:name="_Toc5239"/>
+      <w:bookmarkStart w:id="70" w:name="_Toc256000077"/>
+      <w:bookmarkStart w:id="71" w:name="_Toc256000213"/>
+      <w:bookmarkStart w:id="72" w:name="_Toc256000264"/>
+      <w:bookmarkStart w:id="73" w:name="_Toc256000128"/>
+      <w:bookmarkStart w:id="74" w:name="_Toc256000026"/>
+      <w:bookmarkStart w:id="75" w:name="_Toc256000179"/>
+      <w:bookmarkStart w:id="76" w:name="_Toc256000298"/>
+      <w:bookmarkStart w:id="77" w:name="_Toc256000332"/>
       <w:bookmarkStart w:id="78" w:name="_Toc256000060"/>
       <w:bookmarkStart w:id="79" w:name="_Toc13979"/>
       <w:r>
@@ -9413,7 +9413,7 @@
           <w:sz w:val="24"/>
           <w:lang w:eastAsia="zh-CN"/>
         </w:rPr>
-        <w:t>上部结构主梁技术状况良好</w:t>
+        <w:t>上部结构技术状况良好</w:t>
       </w:r>
       <w:r>
         <w:rPr>
@@ -9443,6 +9443,8 @@
         </w:rPr>
         <w:t>详见图2-</w:t>
       </w:r>
+      <w:bookmarkStart w:id="217" w:name="_GoBack"/>
+      <w:bookmarkEnd w:id="217"/>
       <w:r>
         <w:rPr>
           <w:rFonts w:hint="eastAsia" w:ascii="楷体_GB2312" w:hAnsi="楷体_GB2312" w:eastAsia="楷体_GB2312" w:cs="楷体_GB2312"/>
@@ -9524,8 +9526,6 @@
       </w:pPr>
       <w:bookmarkStart w:id="80" w:name="SuperStructInspectionResultTable"/>
       <w:bookmarkEnd w:id="80"/>
-      <w:bookmarkStart w:id="215" w:name="_GoBack"/>
-      <w:bookmarkEnd w:id="215"/>
     </w:p>
     <w:p>
       <w:pPr>
@@ -9673,7 +9673,35 @@
           <w:szCs w:val="24"/>
           <w:lang w:eastAsia="zh-CN"/>
         </w:rPr>
-        <w:t>下部结构支座均被遮挡，未能检查，所检墩台技术状况良好，未见明显缺损</w:t>
+        <w:t>下部结构</w:t>
+      </w:r>
+      <w:r>
+        <w:rPr>
+          <w:rFonts w:hint="eastAsia" w:ascii="楷体_GB2312" w:hAnsi="楷体_GB2312" w:eastAsia="楷体_GB2312" w:cs="楷体_GB2312"/>
+          <w:color w:val="auto"/>
+          <w:sz w:val="24"/>
+          <w:lang w:eastAsia="zh-CN"/>
+        </w:rPr>
+        <w:t>技术状况良好</w:t>
+      </w:r>
+      <w:r>
+        <w:rPr>
+          <w:rFonts w:hint="eastAsia" w:ascii="楷体_GB2312" w:hAnsi="楷体_GB2312" w:eastAsia="楷体_GB2312" w:cs="楷体_GB2312"/>
+          <w:bCs/>
+          <w:color w:val="auto"/>
+          <w:sz w:val="24"/>
+        </w:rPr>
+        <w:t>，</w:t>
+      </w:r>
+      <w:r>
+        <w:rPr>
+          <w:rFonts w:hint="eastAsia" w:ascii="楷体_GB2312" w:hAnsi="楷体_GB2312" w:eastAsia="楷体_GB2312" w:cs="楷体_GB2312"/>
+          <w:bCs/>
+          <w:color w:val="auto"/>
+          <w:sz w:val="24"/>
+          <w:lang w:eastAsia="zh-CN"/>
+        </w:rPr>
+        <w:t>未见明显缺损</w:t>
       </w:r>
       <w:r>
         <w:rPr>
@@ -9757,6 +9785,7 @@
         <w:snapToGrid/>
         <w:spacing w:line="400" w:lineRule="exact"/>
         <w:ind w:firstLine="480" w:firstLineChars="200"/>
+        <w:jc w:val="center"/>
         <w:textAlignment w:val="auto"/>
         <w:rPr>
           <w:rFonts w:hint="eastAsia" w:ascii="楷体_GB2312" w:hAnsi="楷体_GB2312" w:eastAsia="楷体_GB2312" w:cs="楷体_GB2312"/>
@@ -9766,6 +9795,36 @@
           <w:lang w:val="en-US" w:eastAsia="zh-CN"/>
         </w:rPr>
       </w:pPr>
+      <w:bookmarkStart w:id="106" w:name="SubStructInspectionResultTable"/>
+      <w:bookmarkEnd w:id="106"/>
+    </w:p>
+    <w:p>
+      <w:pPr>
+        <w:pageBreakBefore w:val="0"/>
+        <w:widowControl w:val="0"/>
+        <w:kinsoku/>
+        <w:wordWrap/>
+        <w:overflowPunct/>
+        <w:topLinePunct w:val="0"/>
+        <w:autoSpaceDE/>
+        <w:autoSpaceDN/>
+        <w:bidi w:val="0"/>
+        <w:adjustRightInd/>
+        <w:snapToGrid/>
+        <w:spacing w:line="400" w:lineRule="exact"/>
+        <w:ind w:firstLine="480" w:firstLineChars="200"/>
+        <w:jc w:val="center"/>
+        <w:textAlignment w:val="auto"/>
+        <w:rPr>
+          <w:rFonts w:hint="eastAsia" w:ascii="楷体_GB2312" w:hAnsi="楷体_GB2312" w:eastAsia="楷体_GB2312" w:cs="楷体_GB2312"/>
+          <w:color w:val="auto"/>
+          <w:sz w:val="24"/>
+          <w:szCs w:val="24"/>
+          <w:lang w:val="en-US" w:eastAsia="zh-CN"/>
+        </w:rPr>
+      </w:pPr>
+      <w:bookmarkStart w:id="107" w:name="SubStructInspectionResultPictureTable"/>
+      <w:bookmarkEnd w:id="107"/>
     </w:p>
     <w:p>
       <w:pPr>
@@ -9825,7 +9884,7 @@
           <w:szCs w:val="24"/>
         </w:rPr>
       </w:pPr>
-      <w:bookmarkStart w:id="106" w:name="_Toc9873"/>
+      <w:bookmarkStart w:id="108" w:name="_Toc9873"/>
       <w:r>
         <w:rPr>
           <w:rFonts w:hint="eastAsia" w:ascii="楷体_GB2312" w:eastAsia="楷体_GB2312"/>
@@ -9835,7 +9894,7 @@
         </w:rPr>
         <w:t>桥梁静载试验</w:t>
       </w:r>
-      <w:bookmarkEnd w:id="106"/>
+      <w:bookmarkEnd w:id="108"/>
     </w:p>
     <w:p>
       <w:pPr>
@@ -9852,7 +9911,7 @@
           <w:szCs w:val="24"/>
         </w:rPr>
       </w:pPr>
-      <w:bookmarkStart w:id="107" w:name="_Toc19938"/>
+      <w:bookmarkStart w:id="109" w:name="_Toc19938"/>
       <w:r>
         <w:rPr>
           <w:rFonts w:hint="eastAsia" w:ascii="楷体_GB2312" w:hAnsi="楷体_GB2312" w:eastAsia="楷体_GB2312"/>
@@ -9861,7 +9920,7 @@
         </w:rPr>
         <w:t>静载试验概况</w:t>
       </w:r>
-      <w:bookmarkEnd w:id="107"/>
+      <w:bookmarkEnd w:id="109"/>
     </w:p>
     <w:p>
       <w:pPr>
@@ -9890,19 +9949,19 @@
           <w:sz w:val="24"/>
         </w:rPr>
       </w:pPr>
-      <w:bookmarkStart w:id="108" w:name="_Toc31858"/>
-      <w:bookmarkStart w:id="109" w:name="_Toc470253994"/>
-      <w:bookmarkStart w:id="110" w:name="_Toc398305882"/>
-      <w:bookmarkStart w:id="111" w:name="_Toc398541186"/>
-      <w:bookmarkStart w:id="112" w:name="_Toc399658317"/>
-      <w:bookmarkStart w:id="113" w:name="_Toc399150332"/>
-      <w:bookmarkStart w:id="114" w:name="_Toc19741"/>
-      <w:bookmarkStart w:id="115" w:name="_Toc14043"/>
-      <w:bookmarkStart w:id="116" w:name="_Toc12599"/>
-      <w:bookmarkStart w:id="117" w:name="_Toc394613369"/>
-      <w:bookmarkStart w:id="118" w:name="_Toc17248"/>
-      <w:bookmarkStart w:id="119" w:name="_Toc399517690"/>
-      <w:bookmarkStart w:id="120" w:name="_Toc23827"/>
+      <w:bookmarkStart w:id="110" w:name="_Toc31858"/>
+      <w:bookmarkStart w:id="111" w:name="_Toc470253994"/>
+      <w:bookmarkStart w:id="112" w:name="_Toc398305882"/>
+      <w:bookmarkStart w:id="113" w:name="_Toc398541186"/>
+      <w:bookmarkStart w:id="114" w:name="_Toc399658317"/>
+      <w:bookmarkStart w:id="115" w:name="_Toc399150332"/>
+      <w:bookmarkStart w:id="116" w:name="_Toc19741"/>
+      <w:bookmarkStart w:id="117" w:name="_Toc14043"/>
+      <w:bookmarkStart w:id="118" w:name="_Toc12599"/>
+      <w:bookmarkStart w:id="119" w:name="_Toc394613369"/>
+      <w:bookmarkStart w:id="120" w:name="_Toc17248"/>
+      <w:bookmarkStart w:id="121" w:name="_Toc399517690"/>
+      <w:bookmarkStart w:id="122" w:name="_Toc23827"/>
       <w:r>
         <w:rPr>
           <w:rFonts w:hint="eastAsia" w:ascii="楷体_GB2312" w:eastAsia="楷体_GB2312"/>
@@ -9920,8 +9979,6 @@
         </w:rPr>
         <w:t>.1.1 试验荷载</w:t>
       </w:r>
-      <w:bookmarkEnd w:id="108"/>
-      <w:bookmarkEnd w:id="109"/>
       <w:bookmarkEnd w:id="110"/>
       <w:bookmarkEnd w:id="111"/>
       <w:bookmarkEnd w:id="112"/>
@@ -9933,6 +9990,8 @@
       <w:bookmarkEnd w:id="118"/>
       <w:bookmarkEnd w:id="119"/>
       <w:bookmarkEnd w:id="120"/>
+      <w:bookmarkEnd w:id="121"/>
+      <w:bookmarkEnd w:id="122"/>
     </w:p>
     <w:p>
       <w:pPr>
@@ -10264,7 +10323,7 @@
           <w:lang w:eastAsia="zh-CN"/>
         </w:rPr>
       </w:pPr>
-      <w:bookmarkStart w:id="121" w:name="_Ref16254"/>
+      <w:bookmarkStart w:id="123" w:name="_Ref16254"/>
       <w:r>
         <w:rPr>
           <w:b/>
@@ -10351,7 +10410,7 @@
         </w:rPr>
         <w:fldChar w:fldCharType="end"/>
       </w:r>
-      <w:bookmarkEnd w:id="121"/>
+      <w:bookmarkEnd w:id="123"/>
       <w:r>
         <w:rPr>
           <w:rFonts w:hint="eastAsia" w:cs="Times New Roman"/>
@@ -12448,16 +12507,16 @@
           <w:sz w:val="24"/>
         </w:rPr>
       </w:pPr>
-      <w:bookmarkStart w:id="122" w:name="_Toc399517691"/>
-      <w:bookmarkStart w:id="123" w:name="_Toc6278"/>
-      <w:bookmarkStart w:id="124" w:name="_Toc29612"/>
-      <w:bookmarkStart w:id="125" w:name="_Toc21954"/>
-      <w:bookmarkStart w:id="126" w:name="_Toc23349"/>
-      <w:bookmarkStart w:id="127" w:name="_Toc13361"/>
+      <w:bookmarkStart w:id="124" w:name="_Toc23349"/>
+      <w:bookmarkStart w:id="125" w:name="_Toc399658318"/>
+      <w:bookmarkStart w:id="126" w:name="_Toc399150333"/>
+      <w:bookmarkStart w:id="127" w:name="_Toc470253995"/>
       <w:bookmarkStart w:id="128" w:name="_Toc16323"/>
-      <w:bookmarkStart w:id="129" w:name="_Toc470253995"/>
-      <w:bookmarkStart w:id="130" w:name="_Toc399150333"/>
-      <w:bookmarkStart w:id="131" w:name="_Toc399658318"/>
+      <w:bookmarkStart w:id="129" w:name="_Toc13361"/>
+      <w:bookmarkStart w:id="130" w:name="_Toc21954"/>
+      <w:bookmarkStart w:id="131" w:name="_Toc29612"/>
+      <w:bookmarkStart w:id="132" w:name="_Toc6278"/>
+      <w:bookmarkStart w:id="133" w:name="_Toc399517691"/>
       <w:r>
         <w:rPr>
           <w:rFonts w:hint="eastAsia" w:ascii="楷体_GB2312" w:eastAsia="楷体_GB2312"/>
@@ -12475,8 +12534,6 @@
         </w:rPr>
         <w:t>.1.2 加载工况及荷载效率</w:t>
       </w:r>
-      <w:bookmarkEnd w:id="122"/>
-      <w:bookmarkEnd w:id="123"/>
       <w:bookmarkEnd w:id="124"/>
       <w:bookmarkEnd w:id="125"/>
       <w:bookmarkEnd w:id="126"/>
@@ -12485,6 +12542,8 @@
       <w:bookmarkEnd w:id="129"/>
       <w:bookmarkEnd w:id="130"/>
       <w:bookmarkEnd w:id="131"/>
+      <w:bookmarkEnd w:id="132"/>
+      <w:bookmarkEnd w:id="133"/>
     </w:p>
     <w:p>
       <w:pPr>
@@ -12618,7 +12677,7 @@
           <w:sz w:val="24"/>
         </w:rPr>
       </w:pPr>
-      <w:bookmarkStart w:id="132" w:name="_Ref292269479"/>
+      <w:bookmarkStart w:id="134" w:name="_Ref292269479"/>
       <w:r>
         <w:rPr>
           <w:rFonts w:hint="default" w:ascii="Times New Roman" w:hAnsi="Times New Roman" w:eastAsia="楷体_GB2312" w:cs="Times New Roman"/>
@@ -12956,7 +13015,7 @@
         </w:rPr>
         <w:t>-2。</w:t>
       </w:r>
-      <w:bookmarkStart w:id="133" w:name="_Ref301692716"/>
+      <w:bookmarkStart w:id="135" w:name="_Ref301692716"/>
     </w:p>
     <w:p>
       <w:pPr>
@@ -12971,7 +13030,7 @@
           <w:szCs w:val="24"/>
         </w:rPr>
       </w:pPr>
-      <w:bookmarkStart w:id="134" w:name="_Ref292270072"/>
+      <w:bookmarkStart w:id="136" w:name="_Ref292270072"/>
       <w:r>
         <w:rPr>
           <w:rFonts w:hint="eastAsia" w:ascii="楷体_GB2312" w:hAnsi="Times New Roman" w:eastAsia="楷体_GB2312" w:cs="Times New Roman"/>
@@ -12982,7 +13041,7 @@
         </w:rPr>
         <w:t>表</w:t>
       </w:r>
-      <w:bookmarkEnd w:id="134"/>
+      <w:bookmarkEnd w:id="136"/>
       <w:r>
         <w:rPr>
           <w:rFonts w:hint="eastAsia" w:ascii="楷体_GB2312" w:hAnsi="Times New Roman" w:eastAsia="楷体_GB2312" w:cs="Times New Roman"/>
@@ -13026,8 +13085,8 @@
         <w:t xml:space="preserve"> 各工况加载内容及试验荷载效率一览表</w:t>
       </w:r>
     </w:p>
-    <w:bookmarkEnd w:id="132"/>
-    <w:bookmarkEnd w:id="133"/>
+    <w:bookmarkEnd w:id="134"/>
+    <w:bookmarkEnd w:id="135"/>
     <w:tbl>
       <w:tblPr>
         <w:tblStyle w:val="32"/>
@@ -14414,7 +14473,7 @@
           <w:szCs w:val="24"/>
         </w:rPr>
       </w:pPr>
-      <w:bookmarkStart w:id="135" w:name="_Ref353538765"/>
+      <w:bookmarkStart w:id="137" w:name="_Ref353538765"/>
       <w:r>
         <w:rPr>
           <w:rFonts w:hint="eastAsia" w:ascii="楷体_GB2312" w:hAnsi="宋体" w:eastAsia="楷体_GB2312"/>
@@ -14423,7 +14482,7 @@
         </w:rPr>
         <w:t>图</w:t>
       </w:r>
-      <w:bookmarkEnd w:id="135"/>
+      <w:bookmarkEnd w:id="137"/>
       <w:r>
         <w:rPr>
           <w:rFonts w:hint="eastAsia" w:ascii="楷体_GB2312" w:hAnsi="宋体" w:eastAsia="楷体_GB2312"/>
@@ -14629,19 +14688,19 @@
           <w:sz w:val="24"/>
         </w:rPr>
       </w:pPr>
-      <w:bookmarkStart w:id="136" w:name="_Toc394613371"/>
-      <w:bookmarkStart w:id="137" w:name="_Toc10717"/>
-      <w:bookmarkStart w:id="138" w:name="_Toc20568"/>
-      <w:bookmarkStart w:id="139" w:name="_Toc6169"/>
-      <w:bookmarkStart w:id="140" w:name="_Toc7673"/>
-      <w:bookmarkStart w:id="141" w:name="_Toc1638"/>
-      <w:bookmarkStart w:id="142" w:name="_Toc399517692"/>
-      <w:bookmarkStart w:id="143" w:name="_Toc399150334"/>
-      <w:bookmarkStart w:id="144" w:name="_Toc399658319"/>
-      <w:bookmarkStart w:id="145" w:name="_Toc470253996"/>
-      <w:bookmarkStart w:id="146" w:name="_Toc398305884"/>
-      <w:bookmarkStart w:id="147" w:name="_Toc398541188"/>
-      <w:bookmarkStart w:id="148" w:name="_Toc458"/>
+      <w:bookmarkStart w:id="138" w:name="_Toc394613371"/>
+      <w:bookmarkStart w:id="139" w:name="_Toc10717"/>
+      <w:bookmarkStart w:id="140" w:name="_Toc20568"/>
+      <w:bookmarkStart w:id="141" w:name="_Toc6169"/>
+      <w:bookmarkStart w:id="142" w:name="_Toc7673"/>
+      <w:bookmarkStart w:id="143" w:name="_Toc1638"/>
+      <w:bookmarkStart w:id="144" w:name="_Toc399517692"/>
+      <w:bookmarkStart w:id="145" w:name="_Toc399150334"/>
+      <w:bookmarkStart w:id="146" w:name="_Toc399658319"/>
+      <w:bookmarkStart w:id="147" w:name="_Toc470253996"/>
+      <w:bookmarkStart w:id="148" w:name="_Toc398305884"/>
+      <w:bookmarkStart w:id="149" w:name="_Toc398541188"/>
+      <w:bookmarkStart w:id="150" w:name="_Toc458"/>
       <w:r>
         <w:rPr>
           <w:rFonts w:hint="eastAsia" w:ascii="楷体_GB2312" w:eastAsia="楷体_GB2312"/>
@@ -14659,8 +14718,6 @@
         </w:rPr>
         <w:t>.1.3 测点布置</w:t>
       </w:r>
-      <w:bookmarkEnd w:id="136"/>
-      <w:bookmarkEnd w:id="137"/>
       <w:bookmarkEnd w:id="138"/>
       <w:bookmarkEnd w:id="139"/>
       <w:bookmarkEnd w:id="140"/>
@@ -14672,6 +14729,8 @@
       <w:bookmarkEnd w:id="146"/>
       <w:bookmarkEnd w:id="147"/>
       <w:bookmarkEnd w:id="148"/>
+      <w:bookmarkEnd w:id="149"/>
+      <w:bookmarkEnd w:id="150"/>
     </w:p>
     <w:p>
       <w:pPr>
@@ -14682,7 +14741,7 @@
           <w:sz w:val="24"/>
         </w:rPr>
       </w:pPr>
-      <w:bookmarkStart w:id="149" w:name="_Toc277773927"/>
+      <w:bookmarkStart w:id="151" w:name="_Toc277773927"/>
       <w:r>
         <w:rPr>
           <w:rFonts w:hint="eastAsia" w:ascii="楷体_GB2312" w:eastAsia="楷体_GB2312"/>
@@ -14690,7 +14749,7 @@
         </w:rPr>
         <w:t>(1)挠度测点</w:t>
       </w:r>
-      <w:bookmarkEnd w:id="149"/>
+      <w:bookmarkEnd w:id="151"/>
       <w:r>
         <w:rPr>
           <w:rFonts w:hint="eastAsia" w:ascii="楷体_GB2312" w:eastAsia="楷体_GB2312"/>
@@ -15688,16 +15747,16 @@
           <w:sz w:val="24"/>
         </w:rPr>
       </w:pPr>
-      <w:bookmarkStart w:id="150" w:name="_Toc399150335"/>
-      <w:bookmarkStart w:id="151" w:name="_Toc399517693"/>
-      <w:bookmarkStart w:id="152" w:name="_Toc399658320"/>
-      <w:bookmarkStart w:id="153" w:name="_Toc851"/>
-      <w:bookmarkStart w:id="154" w:name="_Toc1291"/>
-      <w:bookmarkStart w:id="155" w:name="_Toc31615"/>
-      <w:bookmarkStart w:id="156" w:name="_Toc470253997"/>
-      <w:bookmarkStart w:id="157" w:name="_Toc14538"/>
-      <w:bookmarkStart w:id="158" w:name="_Toc26545"/>
-      <w:bookmarkStart w:id="159" w:name="_Toc12052"/>
+      <w:bookmarkStart w:id="152" w:name="_Toc399150335"/>
+      <w:bookmarkStart w:id="153" w:name="_Toc399517693"/>
+      <w:bookmarkStart w:id="154" w:name="_Toc399658320"/>
+      <w:bookmarkStart w:id="155" w:name="_Toc851"/>
+      <w:bookmarkStart w:id="156" w:name="_Toc1291"/>
+      <w:bookmarkStart w:id="157" w:name="_Toc31615"/>
+      <w:bookmarkStart w:id="158" w:name="_Toc470253997"/>
+      <w:bookmarkStart w:id="159" w:name="_Toc14538"/>
+      <w:bookmarkStart w:id="160" w:name="_Toc26545"/>
+      <w:bookmarkStart w:id="161" w:name="_Toc12052"/>
       <w:r>
         <w:rPr>
           <w:rFonts w:hint="eastAsia" w:ascii="楷体_GB2312" w:eastAsia="楷体_GB2312"/>
@@ -15715,24 +15774,24 @@
         </w:rPr>
         <w:t>.1.4 加载</w:t>
       </w:r>
-      <w:bookmarkEnd w:id="150"/>
-      <w:bookmarkEnd w:id="151"/>
       <w:bookmarkEnd w:id="152"/>
-      <w:r>
-        <w:rPr>
-          <w:rFonts w:hint="eastAsia" w:ascii="楷体_GB2312" w:eastAsia="楷体_GB2312"/>
-          <w:b/>
-          <w:sz w:val="24"/>
-        </w:rPr>
-        <w:t>过程</w:t>
-      </w:r>
       <w:bookmarkEnd w:id="153"/>
       <w:bookmarkEnd w:id="154"/>
+      <w:r>
+        <w:rPr>
+          <w:rFonts w:hint="eastAsia" w:ascii="楷体_GB2312" w:eastAsia="楷体_GB2312"/>
+          <w:b/>
+          <w:sz w:val="24"/>
+        </w:rPr>
+        <w:t>过程</w:t>
+      </w:r>
       <w:bookmarkEnd w:id="155"/>
       <w:bookmarkEnd w:id="156"/>
       <w:bookmarkEnd w:id="157"/>
       <w:bookmarkEnd w:id="158"/>
       <w:bookmarkEnd w:id="159"/>
+      <w:bookmarkEnd w:id="160"/>
+      <w:bookmarkEnd w:id="161"/>
     </w:p>
     <w:p>
       <w:pPr>
@@ -15782,7 +15841,7 @@
           <w:szCs w:val="24"/>
         </w:rPr>
       </w:pPr>
-      <w:bookmarkStart w:id="160" w:name="_Toc30758"/>
+      <w:bookmarkStart w:id="162" w:name="_Toc30758"/>
       <w:r>
         <w:rPr>
           <w:rFonts w:hint="eastAsia" w:ascii="楷体_GB2312" w:hAnsi="楷体_GB2312" w:eastAsia="楷体_GB2312"/>
@@ -15800,7 +15859,7 @@
         </w:rPr>
         <w:t>结果</w:t>
       </w:r>
-      <w:bookmarkEnd w:id="160"/>
+      <w:bookmarkEnd w:id="162"/>
     </w:p>
     <w:p>
       <w:pPr>
@@ -15812,11 +15871,11 @@
           <w:sz w:val="24"/>
         </w:rPr>
       </w:pPr>
-      <w:bookmarkStart w:id="161" w:name="_Toc5805"/>
-      <w:bookmarkStart w:id="162" w:name="_Toc22485"/>
-      <w:bookmarkStart w:id="163" w:name="_Toc7901"/>
-      <w:bookmarkStart w:id="164" w:name="_Toc30591"/>
-      <w:bookmarkStart w:id="165" w:name="_Toc17807"/>
+      <w:bookmarkStart w:id="163" w:name="_Toc5805"/>
+      <w:bookmarkStart w:id="164" w:name="_Toc22485"/>
+      <w:bookmarkStart w:id="165" w:name="_Toc7901"/>
+      <w:bookmarkStart w:id="166" w:name="_Toc30591"/>
+      <w:bookmarkStart w:id="167" w:name="_Toc17807"/>
       <w:r>
         <w:rPr>
           <w:rFonts w:hint="eastAsia" w:ascii="楷体_GB2312" w:eastAsia="楷体_GB2312"/>
@@ -15877,11 +15936,11 @@
         </w:rPr>
         <w:t>工况一测试结果</w:t>
       </w:r>
-      <w:bookmarkEnd w:id="161"/>
-      <w:bookmarkEnd w:id="162"/>
       <w:bookmarkEnd w:id="163"/>
       <w:bookmarkEnd w:id="164"/>
       <w:bookmarkEnd w:id="165"/>
+      <w:bookmarkEnd w:id="166"/>
+      <w:bookmarkEnd w:id="167"/>
     </w:p>
     <w:p>
       <w:pPr>
@@ -15911,8 +15970,8 @@
           <w:sz w:val="24"/>
         </w:rPr>
       </w:pPr>
-      <w:bookmarkStart w:id="166" w:name="ReportStart"/>
-      <w:bookmarkEnd w:id="166"/>
+      <w:bookmarkStart w:id="168" w:name="ReportStart"/>
+      <w:bookmarkEnd w:id="168"/>
     </w:p>
     <w:p>
       <w:pPr>
@@ -15941,7 +16000,7 @@
           <w:sz w:val="24"/>
         </w:rPr>
       </w:pPr>
-      <w:bookmarkStart w:id="167" w:name="_Toc428612478"/>
+      <w:bookmarkStart w:id="169" w:name="_Toc428612478"/>
       <w:r>
         <w:rPr>
           <w:rFonts w:hint="eastAsia" w:ascii="楷体_GB2312" w:eastAsia="楷体_GB2312"/>
@@ -15950,7 +16009,7 @@
         <w:t>试验过程中，桥梁各部件工作状况未见明显异常。</w:t>
       </w:r>
     </w:p>
-    <w:bookmarkEnd w:id="167"/>
+    <w:bookmarkEnd w:id="169"/>
     <w:p>
       <w:pPr>
         <w:spacing w:line="440" w:lineRule="exact"/>
@@ -16009,7 +16068,7 @@
           <w:szCs w:val="24"/>
         </w:rPr>
       </w:pPr>
-      <w:bookmarkStart w:id="168" w:name="_Toc20774"/>
+      <w:bookmarkStart w:id="170" w:name="_Toc20774"/>
       <w:r>
         <w:rPr>
           <w:rFonts w:hint="eastAsia" w:ascii="楷体_GB2312" w:eastAsia="楷体_GB2312"/>
@@ -16019,7 +16078,7 @@
         </w:rPr>
         <w:t>桥梁动载试验</w:t>
       </w:r>
-      <w:bookmarkEnd w:id="168"/>
+      <w:bookmarkEnd w:id="170"/>
     </w:p>
     <w:p>
       <w:pPr>
@@ -16055,7 +16114,7 @@
           <w:szCs w:val="24"/>
         </w:rPr>
       </w:pPr>
-      <w:bookmarkStart w:id="169" w:name="_Toc18908"/>
+      <w:bookmarkStart w:id="171" w:name="_Toc18908"/>
       <w:r>
         <w:rPr>
           <w:rFonts w:hint="eastAsia" w:ascii="楷体_GB2312" w:hAnsi="楷体_GB2312" w:eastAsia="楷体_GB2312"/>
@@ -16072,7 +16131,7 @@
         </w:rPr>
         <w:t>特性试验</w:t>
       </w:r>
-      <w:bookmarkEnd w:id="169"/>
+      <w:bookmarkEnd w:id="171"/>
     </w:p>
     <w:p>
       <w:pPr>
@@ -16084,13 +16143,13 @@
           <w:sz w:val="24"/>
         </w:rPr>
       </w:pPr>
-      <w:bookmarkStart w:id="170" w:name="_Toc4862"/>
-      <w:bookmarkStart w:id="171" w:name="_Toc470254002"/>
-      <w:bookmarkStart w:id="172" w:name="_Toc3632"/>
-      <w:bookmarkStart w:id="173" w:name="_Toc13414"/>
-      <w:bookmarkStart w:id="174" w:name="_Toc20151"/>
-      <w:bookmarkStart w:id="175" w:name="_Toc15999"/>
-      <w:bookmarkStart w:id="176" w:name="_Toc26740"/>
+      <w:bookmarkStart w:id="172" w:name="_Toc4862"/>
+      <w:bookmarkStart w:id="173" w:name="_Toc470254002"/>
+      <w:bookmarkStart w:id="174" w:name="_Toc3632"/>
+      <w:bookmarkStart w:id="175" w:name="_Toc13414"/>
+      <w:bookmarkStart w:id="176" w:name="_Toc20151"/>
+      <w:bookmarkStart w:id="177" w:name="_Toc15999"/>
+      <w:bookmarkStart w:id="178" w:name="_Toc26740"/>
       <w:r>
         <w:rPr>
           <w:rFonts w:hint="eastAsia" w:ascii="楷体_GB2312" w:eastAsia="楷体_GB2312"/>
@@ -16116,13 +16175,13 @@
         </w:rPr>
         <w:t>布置</w:t>
       </w:r>
-      <w:bookmarkEnd w:id="170"/>
-      <w:bookmarkEnd w:id="171"/>
       <w:bookmarkEnd w:id="172"/>
       <w:bookmarkEnd w:id="173"/>
       <w:bookmarkEnd w:id="174"/>
       <w:bookmarkEnd w:id="175"/>
       <w:bookmarkEnd w:id="176"/>
+      <w:bookmarkEnd w:id="177"/>
+      <w:bookmarkEnd w:id="178"/>
     </w:p>
     <w:p>
       <w:pPr>
@@ -16320,13 +16379,13 @@
           <w:sz w:val="24"/>
         </w:rPr>
       </w:pPr>
-      <w:bookmarkStart w:id="177" w:name="_Toc27192"/>
-      <w:bookmarkStart w:id="178" w:name="_Toc31067"/>
-      <w:bookmarkStart w:id="179" w:name="_Toc470254003"/>
-      <w:bookmarkStart w:id="180" w:name="_Toc26839"/>
-      <w:bookmarkStart w:id="181" w:name="_Toc10124"/>
-      <w:bookmarkStart w:id="182" w:name="_Toc15313"/>
-      <w:bookmarkStart w:id="183" w:name="_Toc8434"/>
+      <w:bookmarkStart w:id="179" w:name="_Toc27192"/>
+      <w:bookmarkStart w:id="180" w:name="_Toc31067"/>
+      <w:bookmarkStart w:id="181" w:name="_Toc470254003"/>
+      <w:bookmarkStart w:id="182" w:name="_Toc26839"/>
+      <w:bookmarkStart w:id="183" w:name="_Toc10124"/>
+      <w:bookmarkStart w:id="184" w:name="_Toc15313"/>
+      <w:bookmarkStart w:id="185" w:name="_Toc8434"/>
       <w:r>
         <w:rPr>
           <w:rFonts w:hint="eastAsia" w:ascii="楷体_GB2312" w:eastAsia="楷体_GB2312"/>
@@ -16368,13 +16427,13 @@
         </w:rPr>
         <w:t>结果与分析</w:t>
       </w:r>
-      <w:bookmarkEnd w:id="177"/>
-      <w:bookmarkEnd w:id="178"/>
       <w:bookmarkEnd w:id="179"/>
       <w:bookmarkEnd w:id="180"/>
       <w:bookmarkEnd w:id="181"/>
       <w:bookmarkEnd w:id="182"/>
       <w:bookmarkEnd w:id="183"/>
+      <w:bookmarkEnd w:id="184"/>
+      <w:bookmarkEnd w:id="185"/>
     </w:p>
     <w:p>
       <w:pPr>
@@ -16693,7 +16752,7 @@
           <w:szCs w:val="24"/>
         </w:rPr>
       </w:pPr>
-      <w:bookmarkStart w:id="184" w:name="_Toc28502"/>
+      <w:bookmarkStart w:id="186" w:name="_Toc28502"/>
       <w:r>
         <w:rPr>
           <w:rFonts w:hint="eastAsia" w:ascii="楷体_GB2312" w:hAnsi="楷体_GB2312" w:eastAsia="楷体_GB2312"/>
@@ -16710,7 +16769,7 @@
         </w:rPr>
         <w:t>试验</w:t>
       </w:r>
-      <w:bookmarkEnd w:id="184"/>
+      <w:bookmarkEnd w:id="186"/>
     </w:p>
     <w:p>
       <w:pPr>
@@ -16722,14 +16781,14 @@
           <w:sz w:val="24"/>
         </w:rPr>
       </w:pPr>
-      <w:bookmarkStart w:id="185" w:name="_Toc441501458"/>
-      <w:bookmarkStart w:id="186" w:name="_Toc470254005"/>
-      <w:bookmarkStart w:id="187" w:name="_Toc25568"/>
-      <w:bookmarkStart w:id="188" w:name="_Toc19248"/>
-      <w:bookmarkStart w:id="189" w:name="_Toc23758"/>
-      <w:bookmarkStart w:id="190" w:name="_Toc25528"/>
-      <w:bookmarkStart w:id="191" w:name="_Toc24133"/>
-      <w:bookmarkStart w:id="192" w:name="_Toc15995"/>
+      <w:bookmarkStart w:id="187" w:name="_Toc441501458"/>
+      <w:bookmarkStart w:id="188" w:name="_Toc470254005"/>
+      <w:bookmarkStart w:id="189" w:name="_Toc25568"/>
+      <w:bookmarkStart w:id="190" w:name="_Toc19248"/>
+      <w:bookmarkStart w:id="191" w:name="_Toc23758"/>
+      <w:bookmarkStart w:id="192" w:name="_Toc25528"/>
+      <w:bookmarkStart w:id="193" w:name="_Toc24133"/>
+      <w:bookmarkStart w:id="194" w:name="_Toc15995"/>
       <w:r>
         <w:rPr>
           <w:rFonts w:hint="eastAsia" w:ascii="楷体_GB2312" w:eastAsia="楷体_GB2312"/>
@@ -16763,14 +16822,14 @@
         </w:rPr>
         <w:t>测点布置</w:t>
       </w:r>
-      <w:bookmarkEnd w:id="185"/>
-      <w:bookmarkEnd w:id="186"/>
       <w:bookmarkEnd w:id="187"/>
       <w:bookmarkEnd w:id="188"/>
       <w:bookmarkEnd w:id="189"/>
       <w:bookmarkEnd w:id="190"/>
       <w:bookmarkEnd w:id="191"/>
       <w:bookmarkEnd w:id="192"/>
+      <w:bookmarkEnd w:id="193"/>
+      <w:bookmarkEnd w:id="194"/>
     </w:p>
     <w:p>
       <w:pPr>
@@ -16968,14 +17027,14 @@
           <w:sz w:val="24"/>
         </w:rPr>
       </w:pPr>
-      <w:bookmarkStart w:id="193" w:name="_Toc2599"/>
-      <w:bookmarkStart w:id="194" w:name="_Toc17104"/>
-      <w:bookmarkStart w:id="195" w:name="_Toc8944"/>
-      <w:bookmarkStart w:id="196" w:name="_Toc22607"/>
-      <w:bookmarkStart w:id="197" w:name="_Toc441501459"/>
-      <w:bookmarkStart w:id="198" w:name="_Toc470254006"/>
-      <w:bookmarkStart w:id="199" w:name="_Toc31600"/>
-      <w:bookmarkStart w:id="200" w:name="_Toc31818"/>
+      <w:bookmarkStart w:id="195" w:name="_Toc2599"/>
+      <w:bookmarkStart w:id="196" w:name="_Toc17104"/>
+      <w:bookmarkStart w:id="197" w:name="_Toc8944"/>
+      <w:bookmarkStart w:id="198" w:name="_Toc22607"/>
+      <w:bookmarkStart w:id="199" w:name="_Toc441501459"/>
+      <w:bookmarkStart w:id="200" w:name="_Toc470254006"/>
+      <w:bookmarkStart w:id="201" w:name="_Toc31600"/>
+      <w:bookmarkStart w:id="202" w:name="_Toc31818"/>
       <w:r>
         <w:rPr>
           <w:rFonts w:hint="eastAsia" w:ascii="楷体_GB2312" w:eastAsia="楷体_GB2312"/>
@@ -17009,14 +17068,14 @@
         </w:rPr>
         <w:t>试验结果与分析</w:t>
       </w:r>
-      <w:bookmarkEnd w:id="193"/>
-      <w:bookmarkEnd w:id="194"/>
       <w:bookmarkEnd w:id="195"/>
       <w:bookmarkEnd w:id="196"/>
       <w:bookmarkEnd w:id="197"/>
       <w:bookmarkEnd w:id="198"/>
       <w:bookmarkEnd w:id="199"/>
       <w:bookmarkEnd w:id="200"/>
+      <w:bookmarkEnd w:id="201"/>
+      <w:bookmarkEnd w:id="202"/>
     </w:p>
     <w:p>
       <w:pPr>
@@ -17547,6 +17606,12 @@
             <w:insideV w:val="single" w:color="auto" w:sz="4" w:space="0"/>
           </w:tblBorders>
           <w:tblLayout w:type="fixed"/>
+          <w:tblCellMar>
+            <w:top w:w="0" w:type="dxa"/>
+            <w:left w:w="108" w:type="dxa"/>
+            <w:bottom w:w="0" w:type="dxa"/>
+            <w:right w:w="108" w:type="dxa"/>
+          </w:tblCellMar>
         </w:tblPrEx>
         <w:trPr>
           <w:trHeight w:val="340" w:hRule="atLeast"/>
@@ -18863,20 +18928,20 @@
       <w:bookmarkEnd w:id="16"/>
       <w:bookmarkEnd w:id="17"/>
       <w:bookmarkEnd w:id="18"/>
-      <w:bookmarkStart w:id="201" w:name="_Toc256000040"/>
-      <w:bookmarkStart w:id="202" w:name="_Toc11255"/>
-      <w:bookmarkStart w:id="203" w:name="_Toc256000027"/>
-      <w:bookmarkStart w:id="204" w:name="_Toc256000092"/>
-      <w:bookmarkStart w:id="205" w:name="_Toc256000053"/>
-      <w:bookmarkStart w:id="206" w:name="_Toc256000079"/>
-      <w:bookmarkStart w:id="207" w:name="_Toc256000105"/>
-      <w:bookmarkStart w:id="208" w:name="_Toc26195"/>
-      <w:bookmarkStart w:id="209" w:name="_Toc256000014"/>
-      <w:bookmarkStart w:id="210" w:name="_Toc256000066"/>
-      <w:bookmarkStart w:id="211" w:name="_Toc256000144"/>
-      <w:bookmarkStart w:id="212" w:name="_Toc256000118"/>
-      <w:bookmarkStart w:id="213" w:name="_Toc256000131"/>
-      <w:bookmarkStart w:id="214" w:name="_Toc29334"/>
+      <w:bookmarkStart w:id="203" w:name="_Toc256000040"/>
+      <w:bookmarkStart w:id="204" w:name="_Toc11255"/>
+      <w:bookmarkStart w:id="205" w:name="_Toc256000027"/>
+      <w:bookmarkStart w:id="206" w:name="_Toc256000092"/>
+      <w:bookmarkStart w:id="207" w:name="_Toc256000053"/>
+      <w:bookmarkStart w:id="208" w:name="_Toc256000079"/>
+      <w:bookmarkStart w:id="209" w:name="_Toc256000105"/>
+      <w:bookmarkStart w:id="210" w:name="_Toc26195"/>
+      <w:bookmarkStart w:id="211" w:name="_Toc256000014"/>
+      <w:bookmarkStart w:id="212" w:name="_Toc256000066"/>
+      <w:bookmarkStart w:id="213" w:name="_Toc256000144"/>
+      <w:bookmarkStart w:id="214" w:name="_Toc256000118"/>
+      <w:bookmarkStart w:id="215" w:name="_Toc256000131"/>
+      <w:bookmarkStart w:id="216" w:name="_Toc29334"/>
       <w:r>
         <w:rPr>
           <w:rStyle w:val="49"/>
@@ -18887,8 +18952,6 @@
         </w:rPr>
         <w:t>附件  现场检测照片</w:t>
       </w:r>
-      <w:bookmarkEnd w:id="201"/>
-      <w:bookmarkEnd w:id="202"/>
       <w:bookmarkEnd w:id="203"/>
       <w:bookmarkEnd w:id="204"/>
       <w:bookmarkEnd w:id="205"/>
@@ -18900,8 +18963,10 @@
       <w:bookmarkEnd w:id="211"/>
       <w:bookmarkEnd w:id="212"/>
       <w:bookmarkEnd w:id="213"/>
+      <w:bookmarkEnd w:id="214"/>
+      <w:bookmarkEnd w:id="215"/>
     </w:p>
-    <w:bookmarkEnd w:id="214"/>
+    <w:bookmarkEnd w:id="216"/>
     <w:tbl>
       <w:tblPr>
         <w:tblStyle w:val="32"/>

</xml_diff>

<commit_message>
upgrade font format in template
</commit_message>
<xml_diff>
--- a/常规定期检测报告模板/桥梁常规定期检测报告模板.docx
+++ b/常规定期检测报告模板/桥梁常规定期检测报告模板.docx
@@ -9071,32 +9071,32 @@
           <w:szCs w:val="24"/>
         </w:rPr>
       </w:pPr>
-      <w:bookmarkStart w:id="28" w:name="_Toc256000161"/>
-      <w:bookmarkStart w:id="29" w:name="_Toc435103113"/>
-      <w:bookmarkStart w:id="30" w:name="_Toc256000025"/>
-      <w:bookmarkStart w:id="31" w:name="_Toc256000127"/>
-      <w:bookmarkStart w:id="32" w:name="_Toc256000042"/>
-      <w:bookmarkStart w:id="33" w:name="_Toc256000059"/>
-      <w:bookmarkStart w:id="34" w:name="_Toc256000331"/>
-      <w:bookmarkStart w:id="35" w:name="_Toc490813827"/>
-      <w:bookmarkStart w:id="36" w:name="_Toc256000297"/>
-      <w:bookmarkStart w:id="37" w:name="_Toc256000314"/>
-      <w:bookmarkStart w:id="38" w:name="_Toc24849"/>
-      <w:bookmarkStart w:id="39" w:name="_Toc3938"/>
-      <w:bookmarkStart w:id="40" w:name="_Toc23226"/>
-      <w:bookmarkStart w:id="41" w:name="_Toc256000076"/>
-      <w:bookmarkStart w:id="42" w:name="_Toc256000195"/>
-      <w:bookmarkStart w:id="43" w:name="_Toc256000178"/>
-      <w:bookmarkStart w:id="44" w:name="_Toc256000093"/>
-      <w:bookmarkStart w:id="45" w:name="_Toc256000008"/>
-      <w:bookmarkStart w:id="46" w:name="_Toc436324216"/>
-      <w:bookmarkStart w:id="47" w:name="_Toc256000246"/>
+      <w:bookmarkStart w:id="28" w:name="_Toc28107"/>
+      <w:bookmarkStart w:id="29" w:name="_Toc490813827"/>
+      <w:bookmarkStart w:id="30" w:name="_Toc256000297"/>
+      <w:bookmarkStart w:id="31" w:name="_Toc256000076"/>
+      <w:bookmarkStart w:id="32" w:name="_Toc256000246"/>
+      <w:bookmarkStart w:id="33" w:name="_Toc256000093"/>
+      <w:bookmarkStart w:id="34" w:name="_Toc23226"/>
+      <w:bookmarkStart w:id="35" w:name="_Toc256000008"/>
+      <w:bookmarkStart w:id="36" w:name="_Toc256000178"/>
+      <w:bookmarkStart w:id="37" w:name="_Toc256000195"/>
+      <w:bookmarkStart w:id="38" w:name="_Toc3938"/>
+      <w:bookmarkStart w:id="39" w:name="_Toc24849"/>
+      <w:bookmarkStart w:id="40" w:name="_Toc256000314"/>
+      <w:bookmarkStart w:id="41" w:name="_Toc436324216"/>
+      <w:bookmarkStart w:id="42" w:name="_Toc256000110"/>
+      <w:bookmarkStart w:id="43" w:name="_Toc256000280"/>
+      <w:bookmarkStart w:id="44" w:name="_Toc256000212"/>
+      <w:bookmarkStart w:id="45" w:name="_Toc435103113"/>
+      <w:bookmarkStart w:id="46" w:name="_Toc256000263"/>
+      <w:bookmarkStart w:id="47" w:name="_Toc256000025"/>
       <w:bookmarkStart w:id="48" w:name="_Toc256000229"/>
-      <w:bookmarkStart w:id="49" w:name="_Toc256000110"/>
-      <w:bookmarkStart w:id="50" w:name="_Toc256000280"/>
-      <w:bookmarkStart w:id="51" w:name="_Toc256000212"/>
-      <w:bookmarkStart w:id="52" w:name="_Toc256000263"/>
-      <w:bookmarkStart w:id="53" w:name="_Toc28107"/>
+      <w:bookmarkStart w:id="49" w:name="_Toc256000161"/>
+      <w:bookmarkStart w:id="50" w:name="_Toc256000127"/>
+      <w:bookmarkStart w:id="51" w:name="_Toc256000042"/>
+      <w:bookmarkStart w:id="52" w:name="_Toc256000059"/>
+      <w:bookmarkStart w:id="53" w:name="_Toc256000331"/>
       <w:r>
         <w:rPr>
           <w:rFonts w:hint="eastAsia" w:ascii="楷体_GB2312" w:hAnsi="楷体_GB2312" w:eastAsia="楷体_GB2312" w:cs="楷体_GB2312"/>
@@ -9135,6 +9135,8 @@
     </w:p>
     <w:p>
       <w:pPr>
+        <w:keepNext w:val="0"/>
+        <w:keepLines w:val="0"/>
         <w:pageBreakBefore w:val="0"/>
         <w:widowControl w:val="0"/>
         <w:kinsoku/>
@@ -9146,133 +9148,72 @@
         <w:bidi w:val="0"/>
         <w:adjustRightInd/>
         <w:snapToGrid/>
-        <w:spacing w:line="400" w:lineRule="exact"/>
         <w:ind w:firstLine="480" w:firstLineChars="200"/>
         <w:textAlignment w:val="auto"/>
-        <w:rPr>
-          <w:rFonts w:hint="eastAsia" w:ascii="楷体_GB2312" w:hAnsi="楷体_GB2312" w:eastAsia="楷体_GB2312" w:cs="楷体_GB2312"/>
-          <w:color w:val="auto"/>
-          <w:sz w:val="24"/>
-          <w:szCs w:val="24"/>
+        <w:outlineLvl w:val="9"/>
+        <w:rPr>
+          <w:rFonts w:hint="eastAsia"/>
           <w:lang w:val="en-US" w:eastAsia="zh-CN"/>
         </w:rPr>
       </w:pPr>
       <w:r>
         <w:rPr>
-          <w:rFonts w:hint="eastAsia" w:ascii="楷体_GB2312" w:hAnsi="楷体_GB2312" w:eastAsia="楷体_GB2312" w:cs="楷体_GB2312"/>
-          <w:color w:val="auto"/>
-          <w:sz w:val="24"/>
-          <w:szCs w:val="24"/>
+          <w:rFonts w:hint="eastAsia"/>
         </w:rPr>
         <w:t>桥面系</w:t>
       </w:r>
       <w:r>
         <w:rPr>
-          <w:rFonts w:hint="eastAsia" w:ascii="楷体_GB2312" w:hAnsi="楷体_GB2312" w:eastAsia="楷体_GB2312" w:cs="楷体_GB2312"/>
-          <w:color w:val="auto"/>
-          <w:sz w:val="24"/>
+          <w:rFonts w:hint="eastAsia"/>
           <w:lang w:eastAsia="zh-CN"/>
         </w:rPr>
         <w:t>各部件技术状况良好</w:t>
       </w:r>
       <w:r>
         <w:rPr>
-          <w:rFonts w:hint="eastAsia" w:ascii="楷体_GB2312" w:hAnsi="楷体_GB2312" w:eastAsia="楷体_GB2312" w:cs="楷体_GB2312"/>
-          <w:bCs/>
-          <w:color w:val="auto"/>
-          <w:sz w:val="24"/>
+          <w:rFonts w:hint="eastAsia"/>
         </w:rPr>
         <w:t>，</w:t>
       </w:r>
       <w:r>
         <w:rPr>
-          <w:rFonts w:hint="eastAsia" w:ascii="楷体_GB2312" w:hAnsi="楷体_GB2312" w:eastAsia="楷体_GB2312" w:cs="楷体_GB2312"/>
-          <w:bCs/>
-          <w:color w:val="auto"/>
-          <w:sz w:val="24"/>
+          <w:rFonts w:hint="eastAsia"/>
           <w:lang w:eastAsia="zh-CN"/>
         </w:rPr>
         <w:t>未见明显缺损，</w:t>
       </w:r>
       <w:r>
         <w:rPr>
-          <w:rFonts w:hint="eastAsia" w:ascii="楷体_GB2312" w:hAnsi="楷体_GB2312" w:eastAsia="楷体_GB2312" w:cs="楷体_GB2312"/>
-          <w:bCs/>
-          <w:color w:val="auto"/>
-          <w:sz w:val="24"/>
+          <w:rFonts w:hint="eastAsia"/>
         </w:rPr>
         <w:t>详见图2-</w:t>
       </w:r>
       <w:r>
         <w:rPr>
-          <w:rFonts w:hint="eastAsia" w:ascii="楷体_GB2312" w:hAnsi="楷体_GB2312" w:eastAsia="楷体_GB2312" w:cs="楷体_GB2312"/>
-          <w:bCs/>
-          <w:color w:val="auto"/>
-          <w:sz w:val="24"/>
+          <w:rFonts w:hint="eastAsia"/>
           <w:lang w:val="en-US" w:eastAsia="zh-CN"/>
         </w:rPr>
         <w:t>1</w:t>
       </w:r>
       <w:r>
         <w:rPr>
-          <w:rFonts w:hint="eastAsia" w:ascii="楷体_GB2312" w:hAnsi="楷体_GB2312" w:eastAsia="楷体_GB2312" w:cs="楷体_GB2312"/>
-          <w:color w:val="auto"/>
-          <w:sz w:val="24"/>
-        </w:rPr>
-        <w:t>～</w:t>
-      </w:r>
-      <w:r>
-        <w:rPr>
-          <w:rFonts w:hint="eastAsia" w:ascii="楷体_GB2312" w:hAnsi="楷体_GB2312" w:eastAsia="楷体_GB2312" w:cs="楷体_GB2312"/>
-          <w:bCs/>
-          <w:color w:val="auto"/>
-          <w:sz w:val="24"/>
-        </w:rPr>
-        <w:t>图2-</w:t>
-      </w:r>
-      <w:r>
-        <w:rPr>
-          <w:rFonts w:hint="eastAsia" w:ascii="楷体_GB2312" w:hAnsi="楷体_GB2312" w:eastAsia="楷体_GB2312" w:cs="楷体_GB2312"/>
-          <w:bCs/>
-          <w:color w:val="auto"/>
-          <w:sz w:val="24"/>
+          <w:rFonts w:hint="eastAsia"/>
+        </w:rPr>
+        <w:t>～图2-</w:t>
+      </w:r>
+      <w:r>
+        <w:rPr>
+          <w:rFonts w:hint="eastAsia"/>
           <w:lang w:val="en-US" w:eastAsia="zh-CN"/>
         </w:rPr>
-        <w:t>8</w:t>
-      </w:r>
-      <w:r>
-        <w:rPr>
-          <w:rFonts w:hint="eastAsia" w:ascii="楷体_GB2312" w:hAnsi="楷体_GB2312" w:eastAsia="楷体_GB2312" w:cs="楷体_GB2312"/>
-          <w:color w:val="auto"/>
-          <w:sz w:val="24"/>
-          <w:szCs w:val="24"/>
-          <w:lang w:val="en-US" w:eastAsia="zh-CN"/>
-        </w:rPr>
-        <w:t>。</w:t>
+        <w:t>8。</w:t>
       </w:r>
     </w:p>
     <w:p>
       <w:pPr>
-        <w:pageBreakBefore w:val="0"/>
-        <w:widowControl w:val="0"/>
-        <w:kinsoku/>
-        <w:wordWrap/>
-        <w:overflowPunct/>
-        <w:topLinePunct w:val="0"/>
-        <w:autoSpaceDE/>
-        <w:autoSpaceDN/>
-        <w:bidi w:val="0"/>
-        <w:adjustRightInd/>
-        <w:snapToGrid/>
-        <w:spacing w:line="400" w:lineRule="exact"/>
-        <w:ind w:firstLine="480" w:firstLineChars="200"/>
         <w:jc w:val="center"/>
-        <w:textAlignment w:val="auto"/>
-        <w:rPr>
-          <w:rFonts w:hint="eastAsia" w:ascii="楷体_GB2312" w:hAnsi="楷体_GB2312" w:eastAsia="楷体_GB2312" w:cs="楷体_GB2312"/>
-          <w:color w:val="auto"/>
-          <w:sz w:val="24"/>
-          <w:szCs w:val="24"/>
+        <w:rPr>
+          <w:rFonts w:hint="eastAsia"/>
           <w:lang w:val="en-US" w:eastAsia="zh-CN"/>
         </w:rPr>
       </w:pPr>
@@ -9281,26 +9222,9 @@
     </w:p>
     <w:p>
       <w:pPr>
-        <w:pageBreakBefore w:val="0"/>
-        <w:widowControl w:val="0"/>
-        <w:kinsoku/>
-        <w:wordWrap/>
-        <w:overflowPunct/>
-        <w:topLinePunct w:val="0"/>
-        <w:autoSpaceDE/>
-        <w:autoSpaceDN/>
-        <w:bidi w:val="0"/>
-        <w:adjustRightInd/>
-        <w:snapToGrid/>
-        <w:spacing w:line="400" w:lineRule="exact"/>
-        <w:ind w:firstLine="480" w:firstLineChars="200"/>
         <w:jc w:val="center"/>
-        <w:textAlignment w:val="auto"/>
-        <w:rPr>
-          <w:rFonts w:hint="eastAsia" w:ascii="楷体_GB2312" w:hAnsi="楷体_GB2312" w:eastAsia="楷体_GB2312" w:cs="楷体_GB2312"/>
-          <w:color w:val="auto"/>
-          <w:sz w:val="24"/>
-          <w:szCs w:val="24"/>
+        <w:rPr>
+          <w:rFonts w:hint="eastAsia"/>
           <w:lang w:val="en-US" w:eastAsia="zh-CN"/>
         </w:rPr>
       </w:pPr>
@@ -9317,28 +9241,28 @@
           <w:color w:val="auto"/>
         </w:rPr>
       </w:pPr>
-      <w:bookmarkStart w:id="56" w:name="_Toc256000009"/>
-      <w:bookmarkStart w:id="57" w:name="_Toc256000094"/>
-      <w:bookmarkStart w:id="58" w:name="_Toc256000196"/>
-      <w:bookmarkStart w:id="59" w:name="_Toc16706"/>
-      <w:bookmarkStart w:id="60" w:name="_Toc256000230"/>
-      <w:bookmarkStart w:id="61" w:name="_Toc256000281"/>
-      <w:bookmarkStart w:id="62" w:name="_Toc256000162"/>
-      <w:bookmarkStart w:id="63" w:name="_Toc256000043"/>
-      <w:bookmarkStart w:id="64" w:name="_Toc256000315"/>
-      <w:bookmarkStart w:id="65" w:name="_Toc256000145"/>
-      <w:bookmarkStart w:id="66" w:name="_Toc6098"/>
-      <w:bookmarkStart w:id="67" w:name="_Toc256000247"/>
-      <w:bookmarkStart w:id="68" w:name="_Toc256000111"/>
-      <w:bookmarkStart w:id="69" w:name="_Toc5239"/>
-      <w:bookmarkStart w:id="70" w:name="_Toc256000077"/>
-      <w:bookmarkStart w:id="71" w:name="_Toc256000213"/>
-      <w:bookmarkStart w:id="72" w:name="_Toc256000264"/>
-      <w:bookmarkStart w:id="73" w:name="_Toc256000128"/>
-      <w:bookmarkStart w:id="74" w:name="_Toc256000026"/>
-      <w:bookmarkStart w:id="75" w:name="_Toc256000179"/>
-      <w:bookmarkStart w:id="76" w:name="_Toc256000298"/>
-      <w:bookmarkStart w:id="77" w:name="_Toc256000332"/>
+      <w:bookmarkStart w:id="56" w:name="_Toc256000332"/>
+      <w:bookmarkStart w:id="57" w:name="_Toc256000298"/>
+      <w:bookmarkStart w:id="58" w:name="_Toc256000179"/>
+      <w:bookmarkStart w:id="59" w:name="_Toc256000026"/>
+      <w:bookmarkStart w:id="60" w:name="_Toc256000128"/>
+      <w:bookmarkStart w:id="61" w:name="_Toc256000077"/>
+      <w:bookmarkStart w:id="62" w:name="_Toc256000264"/>
+      <w:bookmarkStart w:id="63" w:name="_Toc256000213"/>
+      <w:bookmarkStart w:id="64" w:name="_Toc5239"/>
+      <w:bookmarkStart w:id="65" w:name="_Toc256000111"/>
+      <w:bookmarkStart w:id="66" w:name="_Toc256000247"/>
+      <w:bookmarkStart w:id="67" w:name="_Toc6098"/>
+      <w:bookmarkStart w:id="68" w:name="_Toc256000145"/>
+      <w:bookmarkStart w:id="69" w:name="_Toc256000315"/>
+      <w:bookmarkStart w:id="70" w:name="_Toc256000162"/>
+      <w:bookmarkStart w:id="71" w:name="_Toc256000043"/>
+      <w:bookmarkStart w:id="72" w:name="_Toc256000281"/>
+      <w:bookmarkStart w:id="73" w:name="_Toc256000230"/>
+      <w:bookmarkStart w:id="74" w:name="_Toc16706"/>
+      <w:bookmarkStart w:id="75" w:name="_Toc256000196"/>
+      <w:bookmarkStart w:id="76" w:name="_Toc256000009"/>
+      <w:bookmarkStart w:id="77" w:name="_Toc256000094"/>
       <w:bookmarkStart w:id="78" w:name="_Toc256000060"/>
       <w:bookmarkStart w:id="79" w:name="_Toc13979"/>
       <w:r>
@@ -9381,11 +9305,6 @@
         <w:keepLines w:val="0"/>
         <w:pageBreakBefore w:val="0"/>
         <w:widowControl w:val="0"/>
-        <w:tabs>
-          <w:tab w:val="left" w:pos="444"/>
-          <w:tab w:val="left" w:pos="610"/>
-          <w:tab w:val="left" w:pos="790"/>
-        </w:tabs>
         <w:kinsoku/>
         <w:wordWrap/>
         <w:overflowPunct/>
@@ -9395,168 +9314,84 @@
         <w:bidi w:val="0"/>
         <w:adjustRightInd/>
         <w:snapToGrid/>
-        <w:spacing w:line="400" w:lineRule="exact"/>
         <w:ind w:firstLine="480" w:firstLineChars="200"/>
         <w:textAlignment w:val="auto"/>
         <w:outlineLvl w:val="9"/>
         <w:rPr>
-          <w:rFonts w:hint="eastAsia" w:ascii="楷体_GB2312" w:hAnsi="楷体_GB2312" w:eastAsia="楷体_GB2312" w:cs="楷体_GB2312"/>
-          <w:bCs/>
-          <w:color w:val="auto"/>
-          <w:sz w:val="24"/>
+          <w:rFonts w:hint="eastAsia"/>
         </w:rPr>
       </w:pPr>
       <w:r>
         <w:rPr>
-          <w:rFonts w:hint="eastAsia" w:ascii="楷体_GB2312" w:hAnsi="楷体_GB2312" w:eastAsia="楷体_GB2312" w:cs="楷体_GB2312"/>
-          <w:color w:val="auto"/>
-          <w:sz w:val="24"/>
+          <w:rFonts w:hint="eastAsia"/>
           <w:lang w:eastAsia="zh-CN"/>
         </w:rPr>
         <w:t>上部结构技术状况良好</w:t>
       </w:r>
       <w:r>
         <w:rPr>
-          <w:rFonts w:hint="eastAsia" w:ascii="楷体_GB2312" w:hAnsi="楷体_GB2312" w:eastAsia="楷体_GB2312" w:cs="楷体_GB2312"/>
-          <w:bCs/>
-          <w:color w:val="auto"/>
-          <w:sz w:val="24"/>
+          <w:rFonts w:hint="eastAsia"/>
         </w:rPr>
         <w:t>，</w:t>
       </w:r>
       <w:r>
         <w:rPr>
-          <w:rFonts w:hint="eastAsia" w:ascii="楷体_GB2312" w:hAnsi="楷体_GB2312" w:eastAsia="楷体_GB2312" w:cs="楷体_GB2312"/>
-          <w:bCs/>
-          <w:color w:val="auto"/>
-          <w:sz w:val="24"/>
+          <w:rFonts w:hint="eastAsia"/>
           <w:lang w:eastAsia="zh-CN"/>
         </w:rPr>
         <w:t>未见明显缺损，</w:t>
       </w:r>
       <w:r>
         <w:rPr>
-          <w:rFonts w:hint="eastAsia" w:ascii="楷体_GB2312" w:hAnsi="楷体_GB2312" w:eastAsia="楷体_GB2312" w:cs="楷体_GB2312"/>
-          <w:bCs/>
-          <w:color w:val="auto"/>
-          <w:sz w:val="24"/>
+          <w:rFonts w:hint="eastAsia"/>
         </w:rPr>
         <w:t>详见图2-</w:t>
       </w:r>
-      <w:bookmarkStart w:id="217" w:name="_GoBack"/>
-      <w:bookmarkEnd w:id="217"/>
-      <w:r>
-        <w:rPr>
-          <w:rFonts w:hint="eastAsia" w:ascii="楷体_GB2312" w:hAnsi="楷体_GB2312" w:eastAsia="楷体_GB2312" w:cs="楷体_GB2312"/>
-          <w:bCs/>
-          <w:color w:val="auto"/>
-          <w:sz w:val="24"/>
+      <w:r>
+        <w:rPr>
+          <w:rFonts w:hint="eastAsia"/>
           <w:lang w:val="en-US" w:eastAsia="zh-CN"/>
         </w:rPr>
         <w:t>9</w:t>
       </w:r>
       <w:r>
         <w:rPr>
-          <w:rFonts w:hint="eastAsia" w:ascii="楷体_GB2312" w:hAnsi="楷体_GB2312" w:eastAsia="楷体_GB2312" w:cs="楷体_GB2312"/>
-          <w:color w:val="auto"/>
-          <w:sz w:val="24"/>
-        </w:rPr>
-        <w:t>、</w:t>
-      </w:r>
-      <w:r>
-        <w:rPr>
-          <w:rFonts w:hint="eastAsia" w:ascii="楷体_GB2312" w:hAnsi="楷体_GB2312" w:eastAsia="楷体_GB2312" w:cs="楷体_GB2312"/>
-          <w:bCs/>
-          <w:color w:val="auto"/>
-          <w:sz w:val="24"/>
-        </w:rPr>
-        <w:t>图2-</w:t>
-      </w:r>
-      <w:r>
-        <w:rPr>
-          <w:rFonts w:hint="eastAsia" w:ascii="楷体_GB2312" w:hAnsi="楷体_GB2312" w:eastAsia="楷体_GB2312" w:cs="楷体_GB2312"/>
-          <w:bCs/>
-          <w:color w:val="auto"/>
-          <w:sz w:val="24"/>
+          <w:rFonts w:hint="eastAsia"/>
+        </w:rPr>
+        <w:t>、图2-</w:t>
+      </w:r>
+      <w:r>
+        <w:rPr>
+          <w:rFonts w:hint="eastAsia"/>
           <w:lang w:val="en-US" w:eastAsia="zh-CN"/>
         </w:rPr>
         <w:t>10</w:t>
       </w:r>
       <w:r>
         <w:rPr>
-          <w:rFonts w:hint="eastAsia" w:ascii="楷体_GB2312" w:hAnsi="楷体_GB2312" w:eastAsia="楷体_GB2312" w:cs="楷体_GB2312"/>
-          <w:bCs/>
-          <w:color w:val="auto"/>
-          <w:sz w:val="24"/>
+          <w:rFonts w:hint="eastAsia"/>
         </w:rPr>
         <w:t>。</w:t>
       </w:r>
     </w:p>
     <w:p>
       <w:pPr>
-        <w:keepNext w:val="0"/>
-        <w:keepLines w:val="0"/>
-        <w:pageBreakBefore w:val="0"/>
-        <w:widowControl w:val="0"/>
-        <w:tabs>
-          <w:tab w:val="left" w:pos="444"/>
-          <w:tab w:val="left" w:pos="610"/>
-          <w:tab w:val="left" w:pos="790"/>
-        </w:tabs>
-        <w:kinsoku/>
-        <w:wordWrap/>
-        <w:overflowPunct/>
-        <w:topLinePunct w:val="0"/>
-        <w:autoSpaceDE/>
-        <w:autoSpaceDN/>
-        <w:bidi w:val="0"/>
-        <w:adjustRightInd/>
-        <w:snapToGrid/>
-        <w:spacing w:line="400" w:lineRule="exact"/>
-        <w:ind w:firstLine="480" w:firstLineChars="200"/>
         <w:jc w:val="center"/>
-        <w:textAlignment w:val="auto"/>
-        <w:outlineLvl w:val="9"/>
-        <w:rPr>
-          <w:rFonts w:hint="eastAsia" w:ascii="楷体_GB2312" w:hAnsi="楷体_GB2312" w:eastAsia="楷体_GB2312" w:cs="楷体_GB2312"/>
-          <w:bCs/>
-          <w:color w:val="auto"/>
-          <w:sz w:val="24"/>
+        <w:rPr>
+          <w:rFonts w:hint="eastAsia" w:eastAsia="楷体_GB2312"/>
+          <w:lang w:val="en-US" w:eastAsia="zh-CN"/>
         </w:rPr>
       </w:pPr>
       <w:bookmarkStart w:id="80" w:name="SuperStructInspectionResultTable"/>
       <w:bookmarkEnd w:id="80"/>
+      <w:bookmarkStart w:id="217" w:name="_GoBack"/>
+      <w:bookmarkEnd w:id="217"/>
     </w:p>
     <w:p>
       <w:pPr>
-        <w:keepNext w:val="0"/>
-        <w:keepLines w:val="0"/>
-        <w:pageBreakBefore w:val="0"/>
-        <w:widowControl w:val="0"/>
-        <w:tabs>
-          <w:tab w:val="left" w:pos="444"/>
-          <w:tab w:val="left" w:pos="610"/>
-          <w:tab w:val="left" w:pos="790"/>
-        </w:tabs>
-        <w:kinsoku/>
-        <w:wordWrap/>
-        <w:overflowPunct/>
-        <w:topLinePunct w:val="0"/>
-        <w:autoSpaceDE/>
-        <w:autoSpaceDN/>
-        <w:bidi w:val="0"/>
-        <w:adjustRightInd/>
-        <w:snapToGrid/>
-        <w:spacing w:line="400" w:lineRule="exact"/>
-        <w:ind w:firstLine="480" w:firstLineChars="200"/>
         <w:jc w:val="center"/>
-        <w:textAlignment w:val="auto"/>
-        <w:outlineLvl w:val="9"/>
-        <w:rPr>
-          <w:rFonts w:hint="eastAsia" w:ascii="楷体_GB2312" w:hAnsi="楷体_GB2312" w:eastAsia="楷体_GB2312" w:cs="楷体_GB2312"/>
-          <w:bCs/>
-          <w:color w:val="auto"/>
-          <w:sz w:val="24"/>
+        <w:rPr>
+          <w:rFonts w:hint="eastAsia"/>
         </w:rPr>
       </w:pPr>
       <w:bookmarkStart w:id="81" w:name="SuperStructInspectionResultPictureTable"/>
@@ -9643,6 +9478,8 @@
     </w:p>
     <w:p>
       <w:pPr>
+        <w:keepNext w:val="0"/>
+        <w:keepLines w:val="0"/>
         <w:pageBreakBefore w:val="0"/>
         <w:widowControl w:val="0"/>
         <w:kinsoku/>
@@ -9654,144 +9491,73 @@
         <w:bidi w:val="0"/>
         <w:adjustRightInd/>
         <w:snapToGrid/>
-        <w:spacing w:line="400" w:lineRule="exact"/>
         <w:ind w:firstLine="480" w:firstLineChars="200"/>
         <w:textAlignment w:val="auto"/>
-        <w:rPr>
-          <w:rFonts w:hint="eastAsia" w:ascii="楷体_GB2312" w:hAnsi="楷体_GB2312" w:eastAsia="楷体_GB2312" w:cs="楷体_GB2312"/>
-          <w:color w:val="auto"/>
-          <w:sz w:val="24"/>
-          <w:szCs w:val="24"/>
+        <w:outlineLvl w:val="9"/>
+        <w:rPr>
+          <w:rFonts w:hint="eastAsia"/>
           <w:lang w:val="en-US" w:eastAsia="zh-CN"/>
         </w:rPr>
       </w:pPr>
       <w:r>
         <w:rPr>
-          <w:rFonts w:hint="eastAsia" w:ascii="楷体_GB2312" w:hAnsi="楷体_GB2312" w:eastAsia="楷体_GB2312" w:cs="楷体_GB2312"/>
-          <w:color w:val="auto"/>
-          <w:sz w:val="24"/>
-          <w:szCs w:val="24"/>
+          <w:rFonts w:hint="eastAsia"/>
           <w:lang w:eastAsia="zh-CN"/>
         </w:rPr>
-        <w:t>下部结构</w:t>
-      </w:r>
-      <w:r>
-        <w:rPr>
-          <w:rFonts w:hint="eastAsia" w:ascii="楷体_GB2312" w:hAnsi="楷体_GB2312" w:eastAsia="楷体_GB2312" w:cs="楷体_GB2312"/>
-          <w:color w:val="auto"/>
-          <w:sz w:val="24"/>
+        <w:t>下部结构技术状况良好</w:t>
+      </w:r>
+      <w:r>
+        <w:rPr>
+          <w:rFonts w:hint="eastAsia"/>
+        </w:rPr>
+        <w:t>，</w:t>
+      </w:r>
+      <w:r>
+        <w:rPr>
+          <w:rFonts w:hint="eastAsia"/>
           <w:lang w:eastAsia="zh-CN"/>
         </w:rPr>
-        <w:t>技术状况良好</w:t>
-      </w:r>
-      <w:r>
-        <w:rPr>
-          <w:rFonts w:hint="eastAsia" w:ascii="楷体_GB2312" w:hAnsi="楷体_GB2312" w:eastAsia="楷体_GB2312" w:cs="楷体_GB2312"/>
-          <w:bCs/>
-          <w:color w:val="auto"/>
-          <w:sz w:val="24"/>
-        </w:rPr>
-        <w:t>，</w:t>
-      </w:r>
-      <w:r>
-        <w:rPr>
-          <w:rFonts w:hint="eastAsia" w:ascii="楷体_GB2312" w:hAnsi="楷体_GB2312" w:eastAsia="楷体_GB2312" w:cs="楷体_GB2312"/>
-          <w:bCs/>
-          <w:color w:val="auto"/>
-          <w:sz w:val="24"/>
-          <w:lang w:eastAsia="zh-CN"/>
-        </w:rPr>
         <w:t>未见明显缺损</w:t>
       </w:r>
       <w:r>
         <w:rPr>
-          <w:rFonts w:hint="eastAsia" w:ascii="楷体_GB2312" w:hAnsi="楷体_GB2312" w:eastAsia="楷体_GB2312" w:cs="楷体_GB2312"/>
-          <w:color w:val="auto"/>
-          <w:sz w:val="24"/>
-          <w:szCs w:val="24"/>
+          <w:rFonts w:hint="eastAsia"/>
           <w:lang w:val="en-US" w:eastAsia="zh-CN"/>
         </w:rPr>
         <w:t>。</w:t>
       </w:r>
       <w:r>
         <w:rPr>
-          <w:rFonts w:hint="eastAsia" w:ascii="楷体_GB2312" w:hAnsi="楷体_GB2312" w:eastAsia="楷体_GB2312" w:cs="楷体_GB2312"/>
-          <w:bCs/>
-          <w:color w:val="auto"/>
-          <w:sz w:val="24"/>
+          <w:rFonts w:hint="eastAsia"/>
         </w:rPr>
         <w:t>详见图2-</w:t>
       </w:r>
       <w:r>
         <w:rPr>
-          <w:rFonts w:hint="eastAsia" w:ascii="楷体_GB2312" w:hAnsi="楷体_GB2312" w:eastAsia="楷体_GB2312" w:cs="楷体_GB2312"/>
-          <w:bCs/>
-          <w:color w:val="auto"/>
-          <w:sz w:val="24"/>
+          <w:rFonts w:hint="eastAsia"/>
           <w:lang w:val="en-US" w:eastAsia="zh-CN"/>
         </w:rPr>
         <w:t>11</w:t>
       </w:r>
       <w:r>
         <w:rPr>
-          <w:rFonts w:hint="eastAsia" w:ascii="楷体_GB2312" w:hAnsi="楷体_GB2312" w:eastAsia="楷体_GB2312" w:cs="楷体_GB2312"/>
-          <w:color w:val="auto"/>
-          <w:sz w:val="24"/>
-        </w:rPr>
-        <w:t>～</w:t>
-      </w:r>
-      <w:r>
-        <w:rPr>
-          <w:rFonts w:hint="eastAsia" w:ascii="楷体_GB2312" w:hAnsi="楷体_GB2312" w:eastAsia="楷体_GB2312" w:cs="楷体_GB2312"/>
-          <w:bCs/>
-          <w:color w:val="auto"/>
-          <w:sz w:val="24"/>
-        </w:rPr>
-        <w:t>图2-</w:t>
-      </w:r>
-      <w:r>
-        <w:rPr>
-          <w:rFonts w:hint="eastAsia" w:ascii="楷体_GB2312" w:hAnsi="楷体_GB2312" w:eastAsia="楷体_GB2312" w:cs="楷体_GB2312"/>
-          <w:bCs/>
-          <w:color w:val="auto"/>
-          <w:sz w:val="24"/>
+          <w:rFonts w:hint="eastAsia"/>
+        </w:rPr>
+        <w:t>～图2-</w:t>
+      </w:r>
+      <w:r>
+        <w:rPr>
+          <w:rFonts w:hint="eastAsia"/>
           <w:lang w:val="en-US" w:eastAsia="zh-CN"/>
         </w:rPr>
-        <w:t>18</w:t>
-      </w:r>
-      <w:r>
-        <w:rPr>
-          <w:rFonts w:hint="eastAsia" w:ascii="楷体_GB2312" w:hAnsi="楷体_GB2312" w:eastAsia="楷体_GB2312" w:cs="楷体_GB2312"/>
-          <w:color w:val="auto"/>
-          <w:sz w:val="24"/>
-          <w:szCs w:val="24"/>
-          <w:lang w:val="en-US" w:eastAsia="zh-CN"/>
-        </w:rPr>
-        <w:t>。</w:t>
+        <w:t>18。</w:t>
       </w:r>
     </w:p>
     <w:p>
       <w:pPr>
-        <w:pageBreakBefore w:val="0"/>
-        <w:widowControl w:val="0"/>
-        <w:kinsoku/>
-        <w:wordWrap/>
-        <w:overflowPunct/>
-        <w:topLinePunct w:val="0"/>
-        <w:autoSpaceDE/>
-        <w:autoSpaceDN/>
-        <w:bidi w:val="0"/>
-        <w:adjustRightInd/>
-        <w:snapToGrid/>
-        <w:spacing w:line="400" w:lineRule="exact"/>
-        <w:ind w:firstLine="480" w:firstLineChars="200"/>
         <w:jc w:val="center"/>
-        <w:textAlignment w:val="auto"/>
-        <w:rPr>
-          <w:rFonts w:hint="eastAsia" w:ascii="楷体_GB2312" w:hAnsi="楷体_GB2312" w:eastAsia="楷体_GB2312" w:cs="楷体_GB2312"/>
-          <w:color w:val="auto"/>
-          <w:sz w:val="24"/>
-          <w:szCs w:val="24"/>
+        <w:rPr>
+          <w:rFonts w:hint="eastAsia"/>
           <w:lang w:val="en-US" w:eastAsia="zh-CN"/>
         </w:rPr>
       </w:pPr>
@@ -9800,26 +9566,9 @@
     </w:p>
     <w:p>
       <w:pPr>
-        <w:pageBreakBefore w:val="0"/>
-        <w:widowControl w:val="0"/>
-        <w:kinsoku/>
-        <w:wordWrap/>
-        <w:overflowPunct/>
-        <w:topLinePunct w:val="0"/>
-        <w:autoSpaceDE/>
-        <w:autoSpaceDN/>
-        <w:bidi w:val="0"/>
-        <w:adjustRightInd/>
-        <w:snapToGrid/>
-        <w:spacing w:line="400" w:lineRule="exact"/>
-        <w:ind w:firstLine="480" w:firstLineChars="200"/>
         <w:jc w:val="center"/>
-        <w:textAlignment w:val="auto"/>
-        <w:rPr>
-          <w:rFonts w:hint="eastAsia" w:ascii="楷体_GB2312" w:hAnsi="楷体_GB2312" w:eastAsia="楷体_GB2312" w:cs="楷体_GB2312"/>
-          <w:color w:val="auto"/>
-          <w:sz w:val="24"/>
-          <w:szCs w:val="24"/>
+        <w:rPr>
+          <w:rFonts w:hint="eastAsia"/>
           <w:lang w:val="en-US" w:eastAsia="zh-CN"/>
         </w:rPr>
       </w:pPr>
@@ -11401,6 +11150,12 @@
             <w:insideV w:val="single" w:color="auto" w:sz="4" w:space="0"/>
           </w:tblBorders>
           <w:tblLayout w:type="fixed"/>
+          <w:tblCellMar>
+            <w:top w:w="0" w:type="dxa"/>
+            <w:left w:w="108" w:type="dxa"/>
+            <w:bottom w:w="0" w:type="dxa"/>
+            <w:right w:w="108" w:type="dxa"/>
+          </w:tblCellMar>
         </w:tblPrEx>
         <w:trPr>
           <w:trHeight w:val="397" w:hRule="atLeast"/>
@@ -11772,6 +11527,12 @@
             <w:insideV w:val="single" w:color="auto" w:sz="4" w:space="0"/>
           </w:tblBorders>
           <w:tblLayout w:type="fixed"/>
+          <w:tblCellMar>
+            <w:top w:w="0" w:type="dxa"/>
+            <w:left w:w="108" w:type="dxa"/>
+            <w:bottom w:w="0" w:type="dxa"/>
+            <w:right w:w="108" w:type="dxa"/>
+          </w:tblCellMar>
         </w:tblPrEx>
         <w:trPr>
           <w:trHeight w:val="397" w:hRule="atLeast"/>
@@ -12135,6 +11896,12 @@
             <w:insideV w:val="single" w:color="auto" w:sz="4" w:space="0"/>
           </w:tblBorders>
           <w:tblLayout w:type="fixed"/>
+          <w:tblCellMar>
+            <w:top w:w="0" w:type="dxa"/>
+            <w:left w:w="108" w:type="dxa"/>
+            <w:bottom w:w="0" w:type="dxa"/>
+            <w:right w:w="108" w:type="dxa"/>
+          </w:tblCellMar>
         </w:tblPrEx>
         <w:trPr>
           <w:trHeight w:val="397" w:hRule="atLeast"/>
@@ -12507,16 +12274,16 @@
           <w:sz w:val="24"/>
         </w:rPr>
       </w:pPr>
-      <w:bookmarkStart w:id="124" w:name="_Toc23349"/>
-      <w:bookmarkStart w:id="125" w:name="_Toc399658318"/>
-      <w:bookmarkStart w:id="126" w:name="_Toc399150333"/>
-      <w:bookmarkStart w:id="127" w:name="_Toc470253995"/>
-      <w:bookmarkStart w:id="128" w:name="_Toc16323"/>
+      <w:bookmarkStart w:id="124" w:name="_Toc16323"/>
+      <w:bookmarkStart w:id="125" w:name="_Toc399517691"/>
+      <w:bookmarkStart w:id="126" w:name="_Toc6278"/>
+      <w:bookmarkStart w:id="127" w:name="_Toc29612"/>
+      <w:bookmarkStart w:id="128" w:name="_Toc21954"/>
       <w:bookmarkStart w:id="129" w:name="_Toc13361"/>
-      <w:bookmarkStart w:id="130" w:name="_Toc21954"/>
-      <w:bookmarkStart w:id="131" w:name="_Toc29612"/>
-      <w:bookmarkStart w:id="132" w:name="_Toc6278"/>
-      <w:bookmarkStart w:id="133" w:name="_Toc399517691"/>
+      <w:bookmarkStart w:id="130" w:name="_Toc470253995"/>
+      <w:bookmarkStart w:id="131" w:name="_Toc399150333"/>
+      <w:bookmarkStart w:id="132" w:name="_Toc399658318"/>
+      <w:bookmarkStart w:id="133" w:name="_Toc23349"/>
       <w:r>
         <w:rPr>
           <w:rFonts w:hint="eastAsia" w:ascii="楷体_GB2312" w:eastAsia="楷体_GB2312"/>
@@ -17457,6 +17224,12 @@
             <w:insideV w:val="single" w:color="auto" w:sz="4" w:space="0"/>
           </w:tblBorders>
           <w:tblLayout w:type="fixed"/>
+          <w:tblCellMar>
+            <w:top w:w="0" w:type="dxa"/>
+            <w:left w:w="108" w:type="dxa"/>
+            <w:bottom w:w="0" w:type="dxa"/>
+            <w:right w:w="108" w:type="dxa"/>
+          </w:tblCellMar>
         </w:tblPrEx>
         <w:trPr>
           <w:trHeight w:val="340" w:hRule="atLeast"/>

</xml_diff>